<commit_message>
Update doc + GameScene
</commit_message>
<xml_diff>
--- a/Documents/Rapport TPI.docx
+++ b/Documents/Rapport TPI.docx
@@ -171,35 +171,6 @@
     <w:p/>
     <w:p/>
     <w:p/>
-    <w:p/>
-    <w:p/>
-    <w:p/>
-    <w:p/>
-    <w:p/>
-    <w:p/>
-    <w:p/>
-    <w:p/>
-    <w:p/>
-    <w:p/>
-    <w:p/>
-    <w:p/>
-    <w:p/>
-    <w:p/>
-    <w:p/>
-    <w:p/>
-    <w:p/>
-    <w:p>
-      <w:r>
-        <w:br w:type="page"/>
-      </w:r>
-      <w:r>
-        <w:rPr>
-          <w:u w:val="single"/>
-        </w:rPr>
-        <w:lastRenderedPageBreak/>
-        <w:t>Table des matières</w:t>
-      </w:r>
-    </w:p>
     <w:p>
       <w:pPr>
         <w:pStyle w:val="TM1"/>
@@ -211,6 +182,7 @@
         </w:rPr>
       </w:pPr>
       <w:r>
+        <w:lastRenderedPageBreak/>
         <w:fldChar w:fldCharType="begin"/>
       </w:r>
       <w:r>
@@ -2353,11 +2325,9 @@
       <w:r>
         <w:t xml:space="preserve">Le but de ce projet est de réaliser un jeu sous IOS. Il s’agit d’un jeu à but pédagogique permettant </w:t>
       </w:r>
-      <w:proofErr w:type="gramStart"/>
-      <w:r>
-        <w:t>au joueurs</w:t>
-      </w:r>
-      <w:proofErr w:type="gramEnd"/>
+      <w:r>
+        <w:t>aux joueurs</w:t>
+      </w:r>
       <w:r>
         <w:t xml:space="preserve"> d’apprendre le vocabulaire d’une langue étrangère. Il est basé sur le célèbre jeu d’arcade </w:t>
       </w:r>
@@ -2539,63 +2509,14 @@
         <w:rPr>
           <w:szCs w:val="14"/>
         </w:rPr>
-        <w:t xml:space="preserve"> pause.</w:t>
-      </w:r>
-    </w:p>
-    <w:p>
-      <w:pPr>
-        <w:rPr>
-          <w:i/>
-          <w:iCs/>
+        <w:t xml:space="preserve"> pause</w:t>
+      </w:r>
+      <w:r>
+        <w:rPr>
           <w:szCs w:val="14"/>
         </w:rPr>
-      </w:pPr>
-    </w:p>
-    <w:p>
-      <w:pPr>
-        <w:rPr>
-          <w:szCs w:val="14"/>
-        </w:rPr>
-      </w:pPr>
-    </w:p>
-    <w:p>
-      <w:pPr>
-        <w:pStyle w:val="Titre2"/>
-        <w:rPr>
-          <w:i w:val="0"/>
-          <w:iCs/>
-        </w:rPr>
-      </w:pPr>
-      <w:r>
-        <w:rPr>
-          <w:szCs w:val="14"/>
-        </w:rPr>
-        <w:br w:type="page"/>
-      </w:r>
-      <w:bookmarkStart w:id="3" w:name="_Toc499021835"/>
-      <w:r>
-        <w:rPr>
-          <w:i w:val="0"/>
-          <w:iCs/>
-        </w:rPr>
-        <w:lastRenderedPageBreak/>
-        <w:t>Planification</w:t>
-      </w:r>
-      <w:r>
-        <w:rPr>
-          <w:i w:val="0"/>
-          <w:iCs/>
-        </w:rPr>
-        <w:t xml:space="preserve"> initiale</w:t>
-      </w:r>
-      <w:bookmarkEnd w:id="3"/>
-    </w:p>
-    <w:p>
-      <w:pPr>
-        <w:rPr>
-          <w:szCs w:val="14"/>
-        </w:rPr>
-      </w:pPr>
+        <w:t>.</w:t>
+      </w:r>
     </w:p>
     <w:p>
       <w:pPr>
@@ -3060,7 +2981,7 @@
       <w:pPr>
         <w:pStyle w:val="Titre1"/>
       </w:pPr>
-      <w:bookmarkStart w:id="4" w:name="_Toc499021836"/>
+      <w:bookmarkStart w:id="3" w:name="_Toc499021836"/>
       <w:r>
         <w:lastRenderedPageBreak/>
         <w:t>Analyse</w:t>
@@ -3068,7 +2989,7 @@
       <w:r>
         <w:t xml:space="preserve"> / Conception</w:t>
       </w:r>
-      <w:bookmarkEnd w:id="4"/>
+      <w:bookmarkEnd w:id="3"/>
     </w:p>
     <w:p>
       <w:pPr>
@@ -3079,7 +3000,7 @@
           <w:szCs w:val="14"/>
         </w:rPr>
       </w:pPr>
-      <w:bookmarkStart w:id="5" w:name="_Toc499021837"/>
+      <w:bookmarkStart w:id="4" w:name="_Toc499021837"/>
       <w:r>
         <w:rPr>
           <w:i w:val="0"/>
@@ -3087,7 +3008,7 @@
         </w:rPr>
         <w:t>Concept</w:t>
       </w:r>
-      <w:bookmarkEnd w:id="5"/>
+      <w:bookmarkEnd w:id="4"/>
     </w:p>
     <w:p>
       <w:pPr>
@@ -3114,27 +3035,16 @@
         <w:t>Vue d’ensemble</w:t>
       </w:r>
     </w:p>
-    <w:p/>
-    <w:p>
-      <w:pPr>
-        <w:rPr>
-          <w:rFonts w:ascii="Times New Roman" w:hAnsi="Times New Roman"/>
-          <w:szCs w:val="24"/>
-          <w:lang w:val="fr-CH"/>
-        </w:rPr>
-      </w:pPr>
-      <w:r>
-        <w:rPr>
-          <w:rFonts w:ascii="Times New Roman" w:hAnsi="Times New Roman"/>
+    <w:p>
+      <w:r>
+        <w:rPr>
           <w:noProof/>
-          <w:szCs w:val="24"/>
-          <w:lang w:val="fr-CH"/>
         </w:rPr>
         <w:drawing>
-          <wp:inline distT="0" distB="0" distL="0" distR="0" wp14:anchorId="5F076ACB" wp14:editId="20E32504">
-            <wp:extent cx="5759450" cy="1274445"/>
-            <wp:effectExtent l="0" t="0" r="6350" b="0"/>
-            <wp:docPr id="4" name="Image 4"/>
+          <wp:inline distT="0" distB="0" distL="0" distR="0" wp14:anchorId="5D9B4694" wp14:editId="2E6E39BA">
+            <wp:extent cx="6006663" cy="5863616"/>
+            <wp:effectExtent l="0" t="0" r="635" b="3810"/>
+            <wp:docPr id="7" name="Image 7"/>
             <wp:cNvGraphicFramePr>
               <a:graphicFrameLocks xmlns:a="http://schemas.openxmlformats.org/drawingml/2006/main" noChangeAspect="1"/>
             </wp:cNvGraphicFramePr>
@@ -3142,7 +3052,7 @@
               <a:graphicData uri="http://schemas.openxmlformats.org/drawingml/2006/picture">
                 <pic:pic xmlns:pic="http://schemas.openxmlformats.org/drawingml/2006/picture">
                   <pic:nvPicPr>
-                    <pic:cNvPr id="4" name="Capture d’écran 2018-05-17 à 08.43.19.png"/>
+                    <pic:cNvPr id="7" name="Capture d’écran 2018-05-25 à 09.23.57.png"/>
                     <pic:cNvPicPr/>
                   </pic:nvPicPr>
                   <pic:blipFill>
@@ -3160,7 +3070,7 @@
                   <pic:spPr>
                     <a:xfrm>
                       <a:off x="0" y="0"/>
-                      <a:ext cx="5759450" cy="1274445"/>
+                      <a:ext cx="6008565" cy="5865473"/>
                     </a:xfrm>
                     <a:prstGeom prst="rect">
                       <a:avLst/>
@@ -3182,12 +3092,32 @@
     </w:p>
     <w:p>
       <w:pPr>
+        <w:pStyle w:val="Titre2"/>
+        <w:rPr>
+          <w:i w:val="0"/>
+          <w:iCs/>
+        </w:rPr>
+      </w:pPr>
+      <w:bookmarkStart w:id="5" w:name="_Toc71691012"/>
+      <w:bookmarkStart w:id="6" w:name="_Toc499021838"/>
+      <w:r>
+        <w:rPr>
+          <w:i w:val="0"/>
+          <w:iCs/>
+        </w:rPr>
+        <w:t>Stratégie de test</w:t>
+      </w:r>
+      <w:bookmarkEnd w:id="5"/>
+      <w:bookmarkEnd w:id="6"/>
+    </w:p>
+    <w:p>
+      <w:pPr>
         <w:pStyle w:val="Retraitnormal1"/>
         <w:numPr>
           <w:ilvl w:val="0"/>
           <w:numId w:val="0"/>
         </w:numPr>
-        <w:ind w:left="360" w:hanging="360"/>
+        <w:ind w:left="576"/>
         <w:rPr>
           <w:rFonts w:ascii="Arial" w:hAnsi="Arial"/>
           <w:sz w:val="24"/>
@@ -3195,35 +3125,6 @@
           <w:lang w:eastAsia="fr-FR"/>
         </w:rPr>
       </w:pPr>
-      <w:r>
-        <w:rPr>
-          <w:rFonts w:ascii="Arial" w:hAnsi="Arial"/>
-          <w:sz w:val="24"/>
-          <w:szCs w:val="14"/>
-          <w:lang w:eastAsia="fr-FR"/>
-        </w:rPr>
-        <w:t>Le MCD n’est pas applicable pour ce projet</w:t>
-      </w:r>
-    </w:p>
-    <w:p>
-      <w:pPr>
-        <w:pStyle w:val="Titre2"/>
-        <w:rPr>
-          <w:i w:val="0"/>
-          <w:iCs/>
-        </w:rPr>
-      </w:pPr>
-      <w:bookmarkStart w:id="6" w:name="_Toc71691012"/>
-      <w:bookmarkStart w:id="7" w:name="_Toc499021838"/>
-      <w:r>
-        <w:rPr>
-          <w:i w:val="0"/>
-          <w:iCs/>
-        </w:rPr>
-        <w:t>Stratégie de test</w:t>
-      </w:r>
-      <w:bookmarkEnd w:id="6"/>
-      <w:bookmarkEnd w:id="7"/>
     </w:p>
     <w:p>
       <w:pPr>
@@ -3232,7 +3133,7 @@
           <w:ilvl w:val="0"/>
           <w:numId w:val="0"/>
         </w:numPr>
-        <w:ind w:left="360"/>
+        <w:ind w:left="576"/>
         <w:rPr>
           <w:rFonts w:ascii="Arial" w:hAnsi="Arial"/>
           <w:sz w:val="24"/>
@@ -3240,6 +3141,63 @@
           <w:lang w:eastAsia="fr-FR"/>
         </w:rPr>
       </w:pPr>
+      <w:r>
+        <w:rPr>
+          <w:rFonts w:ascii="Arial" w:hAnsi="Arial"/>
+          <w:sz w:val="24"/>
+          <w:szCs w:val="14"/>
+          <w:lang w:eastAsia="fr-FR"/>
+        </w:rPr>
+        <w:t>Les tests seront effectués sur l’IPad qui m’a été fourni pour ce TPI. Je testerais le jeu moi-même ainsi qu’à ma famille, le chef de projet participera à plusieurs tests qui seront effectué lors de la démo des différents Sprint. Ce seront des tests fonctionnels qui seront effectués à l’aide des différents scénarios.</w:t>
+      </w:r>
+    </w:p>
+    <w:p>
+      <w:pPr>
+        <w:pStyle w:val="Titre2"/>
+        <w:rPr>
+          <w:rFonts w:cs="Arial"/>
+          <w:i w:val="0"/>
+        </w:rPr>
+      </w:pPr>
+      <w:bookmarkStart w:id="7" w:name="_Toc25553310"/>
+      <w:bookmarkStart w:id="8" w:name="_Toc71691015"/>
+      <w:bookmarkStart w:id="9" w:name="_Toc499021839"/>
+      <w:r>
+        <w:rPr>
+          <w:rFonts w:cs="Arial"/>
+          <w:i w:val="0"/>
+        </w:rPr>
+        <w:lastRenderedPageBreak/>
+        <w:t>Risques techniques</w:t>
+      </w:r>
+      <w:bookmarkEnd w:id="7"/>
+      <w:bookmarkEnd w:id="8"/>
+      <w:bookmarkEnd w:id="9"/>
+    </w:p>
+    <w:p/>
+    <w:p>
+      <w:pPr>
+        <w:ind w:left="576"/>
+      </w:pPr>
+      <w:r>
+        <w:t xml:space="preserve">N’ayant suivi aucune formation pour développer le projet certains risques sont présent au niveau des compétences mais des mesures ont été prise afin de réduire les risques. J’ai pu effectuer une préparation au TPI qui était de développer un </w:t>
+      </w:r>
+      <w:proofErr w:type="spellStart"/>
+      <w:r>
+        <w:t>Tetris</w:t>
+      </w:r>
+      <w:proofErr w:type="spellEnd"/>
+      <w:r>
+        <w:t xml:space="preserve"> en Swift. Et nous avons priorisé le développement du jeu c’est-à-dire que les vocabulaires seront au départ </w:t>
+      </w:r>
+      <w:proofErr w:type="spellStart"/>
+      <w:r>
+        <w:t>hardcodé</w:t>
+      </w:r>
+      <w:proofErr w:type="spellEnd"/>
+      <w:r>
+        <w:t xml:space="preserve"> et à la fin du développement du jeu, le web service fourni par notre chef de projet sera implémenter si le jeu est parfaitement fonctionnel </w:t>
+      </w:r>
     </w:p>
     <w:p>
       <w:pPr>
@@ -3249,56 +3207,15 @@
           <w:iCs/>
         </w:rPr>
       </w:pPr>
-      <w:bookmarkStart w:id="8" w:name="_Toc25553310"/>
-      <w:bookmarkStart w:id="9" w:name="_Toc71691015"/>
-      <w:bookmarkStart w:id="10" w:name="_Toc499021839"/>
-      <w:r>
-        <w:rPr>
-          <w:rFonts w:cs="Arial"/>
-        </w:rPr>
-        <w:t>R</w:t>
-      </w:r>
-      <w:r>
-        <w:rPr>
-          <w:rFonts w:cs="Arial"/>
-        </w:rPr>
-        <w:t>isques techniques</w:t>
-      </w:r>
-      <w:bookmarkEnd w:id="8"/>
-      <w:bookmarkEnd w:id="9"/>
-      <w:bookmarkEnd w:id="10"/>
-    </w:p>
-    <w:p>
-      <w:pPr>
-        <w:pStyle w:val="Retraitnormal1"/>
-        <w:numPr>
-          <w:ilvl w:val="0"/>
-          <w:numId w:val="0"/>
-        </w:numPr>
-        <w:rPr>
-          <w:rFonts w:ascii="Arial" w:hAnsi="Arial" w:cs="Arial"/>
-          <w:iCs/>
-          <w:sz w:val="24"/>
-        </w:rPr>
-      </w:pPr>
-    </w:p>
-    <w:p>
-      <w:pPr>
-        <w:pStyle w:val="Titre2"/>
+      <w:bookmarkStart w:id="10" w:name="_Toc499021840"/>
+      <w:r>
         <w:rPr>
           <w:i w:val="0"/>
           <w:iCs/>
         </w:rPr>
-      </w:pPr>
-      <w:bookmarkStart w:id="11" w:name="_Toc499021840"/>
-      <w:r>
-        <w:rPr>
-          <w:i w:val="0"/>
-          <w:iCs/>
-        </w:rPr>
         <w:t>Planification</w:t>
       </w:r>
-      <w:bookmarkEnd w:id="11"/>
+      <w:bookmarkEnd w:id="10"/>
     </w:p>
     <w:p/>
     <w:p>
@@ -3390,7 +3307,7 @@
                 <w:szCs w:val="14"/>
                 <w:lang w:eastAsia="fr-FR"/>
               </w:rPr>
-              <w:t>17.05</w:t>
+              <w:t>Date prévue</w:t>
             </w:r>
           </w:p>
         </w:tc>
@@ -3511,6 +3428,16 @@
                 <w:lang w:eastAsia="fr-FR"/>
               </w:rPr>
             </w:pPr>
+            <w:r>
+              <w:rPr>
+                <w:rFonts w:ascii="Arial" w:hAnsi="Arial"/>
+                <w:iCs/>
+                <w:sz w:val="24"/>
+                <w:szCs w:val="14"/>
+                <w:lang w:eastAsia="fr-FR"/>
+              </w:rPr>
+              <w:t>17.05</w:t>
+            </w:r>
           </w:p>
         </w:tc>
         <w:tc>
@@ -3532,6 +3459,16 @@
                 <w:lang w:eastAsia="fr-FR"/>
               </w:rPr>
             </w:pPr>
+            <w:r>
+              <w:rPr>
+                <w:rFonts w:ascii="Arial" w:hAnsi="Arial"/>
+                <w:iCs/>
+                <w:sz w:val="24"/>
+                <w:szCs w:val="14"/>
+                <w:lang w:eastAsia="fr-FR"/>
+              </w:rPr>
+              <w:t>Réalisé avec succès</w:t>
+            </w:r>
           </w:p>
         </w:tc>
         <w:tc>
@@ -3566,6 +3503,115 @@
           </w:p>
         </w:tc>
       </w:tr>
+      <w:tr>
+        <w:trPr>
+          <w:trHeight w:val="223"/>
+        </w:trPr>
+        <w:tc>
+          <w:tcPr>
+            <w:tcW w:w="1259" w:type="dxa"/>
+          </w:tcPr>
+          <w:p>
+            <w:pPr>
+              <w:pStyle w:val="Retraitnormal1"/>
+              <w:numPr>
+                <w:ilvl w:val="0"/>
+                <w:numId w:val="0"/>
+              </w:numPr>
+              <w:rPr>
+                <w:rFonts w:ascii="Arial" w:hAnsi="Arial"/>
+                <w:iCs/>
+                <w:sz w:val="24"/>
+                <w:szCs w:val="14"/>
+                <w:lang w:eastAsia="fr-FR"/>
+              </w:rPr>
+            </w:pPr>
+            <w:r>
+              <w:rPr>
+                <w:rFonts w:ascii="Arial" w:hAnsi="Arial"/>
+                <w:iCs/>
+                <w:sz w:val="24"/>
+                <w:szCs w:val="14"/>
+                <w:lang w:eastAsia="fr-FR"/>
+              </w:rPr>
+              <w:t>Sprint 2</w:t>
+            </w:r>
+          </w:p>
+        </w:tc>
+        <w:tc>
+          <w:tcPr>
+            <w:tcW w:w="1778" w:type="dxa"/>
+          </w:tcPr>
+          <w:p>
+            <w:pPr>
+              <w:pStyle w:val="Retraitnormal1"/>
+              <w:numPr>
+                <w:ilvl w:val="0"/>
+                <w:numId w:val="0"/>
+              </w:numPr>
+              <w:rPr>
+                <w:rFonts w:ascii="Arial" w:hAnsi="Arial"/>
+                <w:iCs/>
+                <w:sz w:val="24"/>
+                <w:szCs w:val="14"/>
+                <w:lang w:eastAsia="fr-FR"/>
+              </w:rPr>
+            </w:pPr>
+            <w:r>
+              <w:rPr>
+                <w:rFonts w:ascii="Arial" w:hAnsi="Arial"/>
+                <w:iCs/>
+                <w:sz w:val="24"/>
+                <w:szCs w:val="14"/>
+                <w:lang w:eastAsia="fr-FR"/>
+              </w:rPr>
+              <w:t>23.05</w:t>
+            </w:r>
+          </w:p>
+        </w:tc>
+        <w:tc>
+          <w:tcPr>
+            <w:tcW w:w="3828" w:type="dxa"/>
+          </w:tcPr>
+          <w:p>
+            <w:pPr>
+              <w:pStyle w:val="Retraitnormal1"/>
+              <w:numPr>
+                <w:ilvl w:val="0"/>
+                <w:numId w:val="0"/>
+              </w:numPr>
+              <w:rPr>
+                <w:rFonts w:ascii="Arial" w:hAnsi="Arial"/>
+                <w:iCs/>
+                <w:sz w:val="24"/>
+                <w:szCs w:val="14"/>
+                <w:lang w:eastAsia="fr-FR"/>
+              </w:rPr>
+            </w:pPr>
+          </w:p>
+        </w:tc>
+        <w:tc>
+          <w:tcPr>
+            <w:tcW w:w="1835" w:type="dxa"/>
+          </w:tcPr>
+          <w:p>
+            <w:pPr>
+              <w:pStyle w:val="Retraitnormal1"/>
+              <w:numPr>
+                <w:ilvl w:val="0"/>
+                <w:numId w:val="0"/>
+              </w:numPr>
+              <w:rPr>
+                <w:rFonts w:ascii="Arial" w:hAnsi="Arial"/>
+                <w:iCs/>
+                <w:sz w:val="24"/>
+                <w:szCs w:val="14"/>
+                <w:lang w:eastAsia="fr-FR"/>
+              </w:rPr>
+            </w:pPr>
+          </w:p>
+        </w:tc>
+      </w:tr>
     </w:tbl>
     <w:p>
       <w:pPr>
@@ -3592,9 +3638,9 @@
           <w:iCs/>
         </w:rPr>
       </w:pPr>
-      <w:bookmarkStart w:id="12" w:name="_Toc25553314"/>
-      <w:bookmarkStart w:id="13" w:name="_Toc71691019"/>
-      <w:bookmarkStart w:id="14" w:name="_Toc499021841"/>
+      <w:bookmarkStart w:id="11" w:name="_Toc25553314"/>
+      <w:bookmarkStart w:id="12" w:name="_Toc71691019"/>
+      <w:bookmarkStart w:id="13" w:name="_Toc499021841"/>
       <w:r>
         <w:rPr>
           <w:i w:val="0"/>
@@ -3602,10 +3648,11 @@
         </w:rPr>
         <w:t>Dossier de conception</w:t>
       </w:r>
+      <w:bookmarkEnd w:id="11"/>
       <w:bookmarkEnd w:id="12"/>
       <w:bookmarkEnd w:id="13"/>
-      <w:bookmarkEnd w:id="14"/>
-    </w:p>
+    </w:p>
+    <w:p/>
     <w:p>
       <w:pPr>
         <w:pStyle w:val="Retraitnormal1"/>
@@ -3613,12 +3660,40 @@
           <w:ilvl w:val="0"/>
           <w:numId w:val="0"/>
         </w:numPr>
-        <w:ind w:left="360"/>
-        <w:rPr>
-          <w:i/>
+        <w:ind w:left="576"/>
+        <w:rPr>
+          <w:rFonts w:ascii="Arial" w:hAnsi="Arial" w:cs="Arial"/>
           <w:sz w:val="24"/>
         </w:rPr>
       </w:pPr>
+      <w:r>
+        <w:rPr>
+          <w:rFonts w:ascii="Arial" w:hAnsi="Arial" w:cs="Arial"/>
+          <w:sz w:val="24"/>
+        </w:rPr>
+        <w:t>J’ai choisi un MacBook Pro car j’en possède un et qu’il est plus facile de développer dessus que sur les mini Mac de l’école qui sont moins puissant et qui risquais d’être ralenti lors des simulations. Le système d’exploitation et celui que j’ai eu lors de l’</w:t>
+      </w:r>
+      <w:r>
+        <w:rPr>
+          <w:rFonts w:ascii="Arial" w:hAnsi="Arial" w:cs="Arial"/>
+          <w:sz w:val="24"/>
+        </w:rPr>
+        <w:t xml:space="preserve">achat de ce mac, </w:t>
+      </w:r>
+      <w:r>
+        <w:rPr>
+          <w:rFonts w:ascii="Arial" w:hAnsi="Arial" w:cs="Arial"/>
+          <w:sz w:val="24"/>
+        </w:rPr>
+        <w:t>il supporte tous les outils qui sont utilisé pour ce projet</w:t>
+      </w:r>
+      <w:r>
+        <w:rPr>
+          <w:rFonts w:ascii="Arial" w:hAnsi="Arial" w:cs="Arial"/>
+          <w:sz w:val="24"/>
+        </w:rPr>
+        <w:t xml:space="preserve"> je ne l’ai donc pas changé.</w:t>
+      </w:r>
     </w:p>
     <w:p>
       <w:pPr>
@@ -3627,13 +3702,19 @@
           <w:ilvl w:val="0"/>
           <w:numId w:val="0"/>
         </w:numPr>
-        <w:ind w:left="720"/>
+        <w:ind w:left="560"/>
         <w:rPr>
           <w:rFonts w:ascii="Arial" w:hAnsi="Arial" w:cs="Arial"/>
-          <w:i/>
           <w:sz w:val="24"/>
         </w:rPr>
       </w:pPr>
+      <w:r>
+        <w:rPr>
+          <w:rFonts w:ascii="Arial" w:hAnsi="Arial" w:cs="Arial"/>
+          <w:sz w:val="24"/>
+        </w:rPr>
+        <w:t>J’ai choisi la dernière version de XCode vu que je n’ai jamais développé sur d’autres versions.</w:t>
+      </w:r>
     </w:p>
     <w:p>
       <w:pPr>
@@ -4090,14 +4171,7 @@
                                 <w:sz w:val="20"/>
                                 <w:lang w:val="fr-CH"/>
                               </w:rPr>
-                              <w:t xml:space="preserve">Menu </w:t>
-                            </w:r>
-                            <w:r>
-                              <w:rPr>
-                                <w:sz w:val="20"/>
-                                <w:lang w:val="fr-CH"/>
-                              </w:rPr>
-                              <w:t>2</w:t>
+                              <w:t>Menu 2</w:t>
                             </w:r>
                           </w:p>
                         </w:txbxContent>
@@ -4137,14 +4211,7 @@
                           <w:sz w:val="20"/>
                           <w:lang w:val="fr-CH"/>
                         </w:rPr>
-                        <w:t xml:space="preserve">Menu </w:t>
-                      </w:r>
-                      <w:r>
-                        <w:rPr>
-                          <w:sz w:val="20"/>
-                          <w:lang w:val="fr-CH"/>
-                        </w:rPr>
-                        <w:t>2</w:t>
+                        <w:t>Menu 2</w:t>
                       </w:r>
                     </w:p>
                   </w:txbxContent>
@@ -4341,14 +4408,7 @@
                                 <w:sz w:val="20"/>
                                 <w:lang w:val="fr-CH"/>
                               </w:rPr>
-                              <w:t>M</w:t>
-                            </w:r>
-                            <w:r>
-                              <w:rPr>
-                                <w:sz w:val="20"/>
-                                <w:lang w:val="fr-CH"/>
-                              </w:rPr>
-                              <w:t>enu 3</w:t>
+                              <w:t>Menu 3</w:t>
                             </w:r>
                           </w:p>
                         </w:txbxContent>
@@ -4388,14 +4448,7 @@
                           <w:sz w:val="20"/>
                           <w:lang w:val="fr-CH"/>
                         </w:rPr>
-                        <w:t>M</w:t>
-                      </w:r>
-                      <w:r>
-                        <w:rPr>
-                          <w:sz w:val="20"/>
-                          <w:lang w:val="fr-CH"/>
-                        </w:rPr>
-                        <w:t>enu 3</w:t>
+                        <w:t>Menu 3</w:t>
                       </w:r>
                     </w:p>
                   </w:txbxContent>
@@ -5833,6 +5886,11 @@
           </w:tcPr>
           <w:p>
             <w:pPr>
+              <w:pStyle w:val="Paragraphedeliste"/>
+              <w:numPr>
+                <w:ilvl w:val="0"/>
+                <w:numId w:val="16"/>
+              </w:numPr>
               <w:jc w:val="center"/>
             </w:pPr>
             <w:r>
@@ -6150,17 +6208,10 @@
         </w:rPr>
       </w:pPr>
     </w:p>
-    <w:p>
-      <w:pPr>
-        <w:rPr>
-          <w:highlight w:val="yellow"/>
-        </w:rPr>
-      </w:pPr>
-    </w:p>
     <w:tbl>
       <w:tblPr>
         <w:tblStyle w:val="Grilledutableau"/>
-        <w:tblpPr w:leftFromText="141" w:rightFromText="141" w:vertAnchor="text" w:horzAnchor="margin" w:tblpY="340"/>
+        <w:tblpPr w:leftFromText="141" w:rightFromText="141" w:vertAnchor="text" w:horzAnchor="margin" w:tblpY="135"/>
         <w:tblW w:w="0" w:type="auto"/>
         <w:tblLook w:val="04A0" w:firstRow="1" w:lastRow="0" w:firstColumn="1" w:lastColumn="0" w:noHBand="0" w:noVBand="1"/>
       </w:tblPr>
@@ -6180,9 +6231,15 @@
           </w:tcPr>
           <w:p>
             <w:pPr>
+              <w:pStyle w:val="Paragraphedeliste"/>
+              <w:numPr>
+                <w:ilvl w:val="0"/>
+                <w:numId w:val="16"/>
+              </w:numPr>
               <w:jc w:val="center"/>
             </w:pPr>
             <w:r>
+              <w:lastRenderedPageBreak/>
               <w:t>Lancement d’une partie en se trompant de langue à apprendre</w:t>
             </w:r>
           </w:p>
@@ -6269,10 +6326,7 @@
           </w:tcPr>
           <w:p>
             <w:r>
-              <w:t>A</w:t>
-            </w:r>
-            <w:r>
-              <w:t>ffiche « Menu 1 »</w:t>
+              <w:t>Affiche « Menu 1 »</w:t>
             </w:r>
           </w:p>
         </w:tc>
@@ -6287,13 +6341,7 @@
           </w:tcPr>
           <w:p>
             <w:r>
-              <w:t>Clique sur « </w:t>
-            </w:r>
-            <w:r>
-              <w:t>Français</w:t>
-            </w:r>
-            <w:r>
-              <w:t> » dans « Menu 1 »</w:t>
+              <w:t>Clique sur « Français » dans « Menu 1 »</w:t>
             </w:r>
           </w:p>
         </w:tc>
@@ -6313,10 +6361,7 @@
           </w:tcPr>
           <w:p>
             <w:r>
-              <w:t>Affiche</w:t>
-            </w:r>
-            <w:r>
-              <w:t xml:space="preserve"> « Menu 2 » </w:t>
+              <w:t xml:space="preserve">Affiche « Menu 2 » </w:t>
             </w:r>
           </w:p>
         </w:tc>
@@ -6331,13 +6376,7 @@
           </w:tcPr>
           <w:p>
             <w:r>
-              <w:t>Clique sur « </w:t>
-            </w:r>
-            <w:r>
-              <w:t>Retour » dans « Menu 2</w:t>
-            </w:r>
-            <w:r>
-              <w:t> »</w:t>
+              <w:t>Clique sur « Retour » dans « Menu 2 »</w:t>
             </w:r>
           </w:p>
         </w:tc>
@@ -6353,13 +6392,7 @@
           </w:tcPr>
           <w:p>
             <w:r>
-              <w:t xml:space="preserve">Affiche Menu </w:t>
-            </w:r>
-            <w:r>
-              <w:t>« </w:t>
-            </w:r>
-            <w:r>
-              <w:t>Menu 1 »</w:t>
+              <w:t>Affiche Menu « Menu 1 »</w:t>
             </w:r>
           </w:p>
         </w:tc>
@@ -6374,13 +6407,7 @@
           </w:tcPr>
           <w:p>
             <w:r>
-              <w:t>Clique sur « </w:t>
-            </w:r>
-            <w:r>
-              <w:t>English</w:t>
-            </w:r>
-            <w:r>
-              <w:t> »</w:t>
+              <w:t>Clique sur « English »</w:t>
             </w:r>
           </w:p>
         </w:tc>
@@ -6396,16 +6423,7 @@
           </w:tcPr>
           <w:p>
             <w:r>
-              <w:t>Affiche «</w:t>
-            </w:r>
-            <w:r>
-              <w:t xml:space="preserve"> Menu </w:t>
-            </w:r>
-            <w:r>
-              <w:t>4</w:t>
-            </w:r>
-            <w:r>
-              <w:t> »</w:t>
+              <w:t>Affiche « Menu 4 »</w:t>
             </w:r>
           </w:p>
         </w:tc>
@@ -6526,12 +6544,381 @@
         </w:rPr>
       </w:pPr>
     </w:p>
+    <w:tbl>
+      <w:tblPr>
+        <w:tblStyle w:val="Grilledutableau"/>
+        <w:tblpPr w:leftFromText="141" w:rightFromText="141" w:vertAnchor="text" w:horzAnchor="margin" w:tblpY="54"/>
+        <w:tblW w:w="0" w:type="auto"/>
+        <w:tblLook w:val="04A0" w:firstRow="1" w:lastRow="0" w:firstColumn="1" w:lastColumn="0" w:noHBand="0" w:noVBand="1"/>
+      </w:tblPr>
+      <w:tblGrid>
+        <w:gridCol w:w="3020"/>
+        <w:gridCol w:w="2504"/>
+        <w:gridCol w:w="3536"/>
+      </w:tblGrid>
+      <w:tr>
+        <w:trPr>
+          <w:trHeight w:val="263"/>
+        </w:trPr>
+        <w:tc>
+          <w:tcPr>
+            <w:tcW w:w="9060" w:type="dxa"/>
+            <w:gridSpan w:val="3"/>
+          </w:tcPr>
+          <w:p>
+            <w:pPr>
+              <w:pStyle w:val="Paragraphedeliste"/>
+              <w:numPr>
+                <w:ilvl w:val="0"/>
+                <w:numId w:val="16"/>
+              </w:numPr>
+              <w:jc w:val="center"/>
+            </w:pPr>
+            <w:r>
+              <w:t>Lancement d’une partie en se trompant de vocabulaire à apprendre</w:t>
+            </w:r>
+          </w:p>
+        </w:tc>
+      </w:tr>
+      <w:tr>
+        <w:trPr>
+          <w:trHeight w:val="263"/>
+        </w:trPr>
+        <w:tc>
+          <w:tcPr>
+            <w:tcW w:w="3020" w:type="dxa"/>
+          </w:tcPr>
+          <w:p>
+            <w:r>
+              <w:t>Action</w:t>
+            </w:r>
+          </w:p>
+        </w:tc>
+        <w:tc>
+          <w:tcPr>
+            <w:tcW w:w="2504" w:type="dxa"/>
+          </w:tcPr>
+          <w:p>
+            <w:r>
+              <w:t>Condition particulière</w:t>
+            </w:r>
+          </w:p>
+        </w:tc>
+        <w:tc>
+          <w:tcPr>
+            <w:tcW w:w="3536" w:type="dxa"/>
+          </w:tcPr>
+          <w:p>
+            <w:r>
+              <w:t>Réponse</w:t>
+            </w:r>
+          </w:p>
+        </w:tc>
+      </w:tr>
+      <w:tr>
+        <w:trPr>
+          <w:trHeight w:val="263"/>
+        </w:trPr>
+        <w:tc>
+          <w:tcPr>
+            <w:tcW w:w="3020" w:type="dxa"/>
+          </w:tcPr>
+          <w:p>
+            <w:r>
+              <w:t>Clique sur « </w:t>
+            </w:r>
+            <w:proofErr w:type="spellStart"/>
+            <w:r>
+              <w:t>Space</w:t>
+            </w:r>
+            <w:proofErr w:type="spellEnd"/>
+            <w:r>
+              <w:t xml:space="preserve"> </w:t>
+            </w:r>
+            <w:proofErr w:type="spellStart"/>
+            <w:r>
+              <w:t>Invaders</w:t>
+            </w:r>
+            <w:proofErr w:type="spellEnd"/>
+            <w:r>
+              <w:t> » sur l’écran « Menu 0 »</w:t>
+            </w:r>
+          </w:p>
+        </w:tc>
+        <w:tc>
+          <w:tcPr>
+            <w:tcW w:w="2504" w:type="dxa"/>
+          </w:tcPr>
+          <w:p>
+            <w:r>
+              <w:t xml:space="preserve"> </w:t>
+            </w:r>
+          </w:p>
+        </w:tc>
+        <w:tc>
+          <w:tcPr>
+            <w:tcW w:w="3536" w:type="dxa"/>
+          </w:tcPr>
+          <w:p>
+            <w:r>
+              <w:t>Affiche « Menu 1 »</w:t>
+            </w:r>
+          </w:p>
+        </w:tc>
+      </w:tr>
+      <w:tr>
+        <w:trPr>
+          <w:trHeight w:val="263"/>
+        </w:trPr>
+        <w:tc>
+          <w:tcPr>
+            <w:tcW w:w="3020" w:type="dxa"/>
+          </w:tcPr>
+          <w:p>
+            <w:r>
+              <w:t>Clique sur « Français » dans « Menu 1 »</w:t>
+            </w:r>
+          </w:p>
+        </w:tc>
+        <w:tc>
+          <w:tcPr>
+            <w:tcW w:w="2504" w:type="dxa"/>
+          </w:tcPr>
+          <w:p>
+            <w:r>
+              <w:t>Aucune langue n’est sélectionnée</w:t>
+            </w:r>
+          </w:p>
+        </w:tc>
+        <w:tc>
+          <w:tcPr>
+            <w:tcW w:w="3536" w:type="dxa"/>
+          </w:tcPr>
+          <w:p>
+            <w:r>
+              <w:t xml:space="preserve">Affiche « Menu 2 » </w:t>
+            </w:r>
+          </w:p>
+        </w:tc>
+      </w:tr>
+      <w:tr>
+        <w:trPr>
+          <w:trHeight w:val="263"/>
+        </w:trPr>
+        <w:tc>
+          <w:tcPr>
+            <w:tcW w:w="3020" w:type="dxa"/>
+          </w:tcPr>
+          <w:p>
+            <w:r>
+              <w:t>Clique sur « English »</w:t>
+            </w:r>
+          </w:p>
+        </w:tc>
+        <w:tc>
+          <w:tcPr>
+            <w:tcW w:w="2504" w:type="dxa"/>
+          </w:tcPr>
+          <w:p/>
+        </w:tc>
+        <w:tc>
+          <w:tcPr>
+            <w:tcW w:w="3536" w:type="dxa"/>
+          </w:tcPr>
+          <w:p>
+            <w:r>
+              <w:t>Affiche « Menu 3 »</w:t>
+            </w:r>
+          </w:p>
+        </w:tc>
+      </w:tr>
+      <w:tr>
+        <w:trPr>
+          <w:trHeight w:val="263"/>
+        </w:trPr>
+        <w:tc>
+          <w:tcPr>
+            <w:tcW w:w="3020" w:type="dxa"/>
+          </w:tcPr>
+          <w:p>
+            <w:r>
+              <w:t>Clique sur « </w:t>
+            </w:r>
+            <w:proofErr w:type="spellStart"/>
+            <w:r>
+              <w:t>Voc</w:t>
+            </w:r>
+            <w:proofErr w:type="spellEnd"/>
+            <w:r>
+              <w:t>. 15 »</w:t>
+            </w:r>
+          </w:p>
+        </w:tc>
+        <w:tc>
+          <w:tcPr>
+            <w:tcW w:w="2504" w:type="dxa"/>
+          </w:tcPr>
+          <w:p/>
+        </w:tc>
+        <w:tc>
+          <w:tcPr>
+            <w:tcW w:w="3536" w:type="dxa"/>
+          </w:tcPr>
+          <w:p>
+            <w:r>
+              <w:t>Affiche « Menu 6 »</w:t>
+            </w:r>
+          </w:p>
+        </w:tc>
+      </w:tr>
+      <w:tr>
+        <w:trPr>
+          <w:trHeight w:val="263"/>
+        </w:trPr>
+        <w:tc>
+          <w:tcPr>
+            <w:tcW w:w="3020" w:type="dxa"/>
+          </w:tcPr>
+          <w:p>
+            <w:r>
+              <w:t>Clique sur « Retour »</w:t>
+            </w:r>
+          </w:p>
+        </w:tc>
+        <w:tc>
+          <w:tcPr>
+            <w:tcW w:w="2504" w:type="dxa"/>
+          </w:tcPr>
+          <w:p/>
+        </w:tc>
+        <w:tc>
+          <w:tcPr>
+            <w:tcW w:w="3536" w:type="dxa"/>
+          </w:tcPr>
+          <w:p>
+            <w:r>
+              <w:t>Affiche « Menu 3 »</w:t>
+            </w:r>
+          </w:p>
+        </w:tc>
+      </w:tr>
+      <w:tr>
+        <w:trPr>
+          <w:trHeight w:val="263"/>
+        </w:trPr>
+        <w:tc>
+          <w:tcPr>
+            <w:tcW w:w="3020" w:type="dxa"/>
+          </w:tcPr>
+          <w:p>
+            <w:r>
+              <w:t>Clique sur « Voc.57 »</w:t>
+            </w:r>
+          </w:p>
+        </w:tc>
+        <w:tc>
+          <w:tcPr>
+            <w:tcW w:w="2504" w:type="dxa"/>
+          </w:tcPr>
+          <w:p/>
+        </w:tc>
+        <w:tc>
+          <w:tcPr>
+            <w:tcW w:w="3536" w:type="dxa"/>
+          </w:tcPr>
+          <w:p>
+            <w:r>
+              <w:t>Affiche « Menu 5 »</w:t>
+            </w:r>
+          </w:p>
+        </w:tc>
+      </w:tr>
+      <w:tr>
+        <w:trPr>
+          <w:trHeight w:val="263"/>
+        </w:trPr>
+        <w:tc>
+          <w:tcPr>
+            <w:tcW w:w="3020" w:type="dxa"/>
+          </w:tcPr>
+          <w:p>
+            <w:r>
+              <w:t>Clique sur « GO !</w:t>
+            </w:r>
+          </w:p>
+        </w:tc>
+        <w:tc>
+          <w:tcPr>
+            <w:tcW w:w="2504" w:type="dxa"/>
+          </w:tcPr>
+          <w:p/>
+        </w:tc>
+        <w:tc>
+          <w:tcPr>
+            <w:tcW w:w="3536" w:type="dxa"/>
+          </w:tcPr>
+          <w:p>
+            <w:r>
+              <w:t>Affiche « Game 1 »</w:t>
+            </w:r>
+          </w:p>
+        </w:tc>
+      </w:tr>
+    </w:tbl>
     <w:p>
       <w:pPr>
         <w:rPr>
           <w:highlight w:val="yellow"/>
         </w:rPr>
       </w:pPr>
+    </w:p>
+    <w:p>
+      <w:pPr>
+        <w:rPr>
+          <w:highlight w:val="yellow"/>
+        </w:rPr>
+      </w:pPr>
+    </w:p>
+    <w:p>
+      <w:pPr>
+        <w:rPr>
+          <w:b/>
+          <w:sz w:val="36"/>
+          <w:szCs w:val="14"/>
+        </w:rPr>
+      </w:pPr>
+      <w:r>
+        <w:rPr>
+          <w:b/>
+          <w:sz w:val="36"/>
+          <w:szCs w:val="14"/>
+        </w:rPr>
+        <w:t>Use Case : Lancement d’une partie</w:t>
+      </w:r>
+    </w:p>
+    <w:p>
+      <w:pPr>
+        <w:rPr>
+          <w:b/>
+          <w:sz w:val="36"/>
+          <w:szCs w:val="14"/>
+        </w:rPr>
+      </w:pPr>
+    </w:p>
+    <w:p>
+      <w:pPr>
+        <w:rPr>
+          <w:sz w:val="32"/>
+          <w:u w:val="single"/>
+        </w:rPr>
+      </w:pPr>
+      <w:r>
+        <w:rPr>
+          <w:sz w:val="32"/>
+          <w:u w:val="single"/>
+        </w:rPr>
+        <w:t>Scénario</w:t>
+      </w:r>
     </w:p>
     <w:p>
       <w:pPr>
@@ -6563,10 +6950,21 @@
           </w:tcPr>
           <w:p>
             <w:pPr>
+              <w:pStyle w:val="Paragraphedeliste"/>
+              <w:numPr>
+                <w:ilvl w:val="0"/>
+                <w:numId w:val="16"/>
+              </w:numPr>
               <w:jc w:val="center"/>
             </w:pPr>
             <w:r>
-              <w:t>Lancement d’une partie en se trompant de vocabulaire à apprendre</w:t>
+              <w:t xml:space="preserve">Déplacer le prof </w:t>
+            </w:r>
+            <w:r>
+              <w:t xml:space="preserve">et l’avion en papier </w:t>
+            </w:r>
+            <w:r>
+              <w:t>de gauche à droite</w:t>
             </w:r>
           </w:p>
         </w:tc>
@@ -6616,34 +7014,18 @@
           </w:tcPr>
           <w:p>
             <w:r>
-              <w:t>Clique sur « </w:t>
-            </w:r>
-            <w:proofErr w:type="spellStart"/>
-            <w:r>
-              <w:t>Space</w:t>
-            </w:r>
-            <w:proofErr w:type="spellEnd"/>
+              <w:t>Clique sur « GO ! » sur l’écran « Menu 0 »</w:t>
+            </w:r>
+          </w:p>
+        </w:tc>
+        <w:tc>
+          <w:tcPr>
+            <w:tcW w:w="2504" w:type="dxa"/>
+          </w:tcPr>
+          <w:p>
             <w:r>
               <w:t xml:space="preserve"> </w:t>
             </w:r>
-            <w:proofErr w:type="spellStart"/>
-            <w:r>
-              <w:t>Invaders</w:t>
-            </w:r>
-            <w:proofErr w:type="spellEnd"/>
-            <w:r>
-              <w:t> » sur l’écran « Menu 0 »</w:t>
-            </w:r>
-          </w:p>
-        </w:tc>
-        <w:tc>
-          <w:tcPr>
-            <w:tcW w:w="2504" w:type="dxa"/>
-          </w:tcPr>
-          <w:p>
-            <w:r>
-              <w:t xml:space="preserve"> </w:t>
-            </w:r>
           </w:p>
         </w:tc>
         <w:tc>
@@ -6652,7 +7034,7 @@
           </w:tcPr>
           <w:p>
             <w:r>
-              <w:t>Affiche « Menu 1 »</w:t>
+              <w:t>Affiche « Game 1 »</w:t>
             </w:r>
           </w:p>
         </w:tc>
@@ -6667,7 +7049,7 @@
           </w:tcPr>
           <w:p>
             <w:r>
-              <w:t>Clique sur « Français » dans « Menu 1 »</w:t>
+              <w:t>Clique sur le côté gauche de l’écran à hauteur du prof.</w:t>
             </w:r>
           </w:p>
         </w:tc>
@@ -6677,7 +7059,7 @@
           </w:tcPr>
           <w:p>
             <w:r>
-              <w:t>Aucune langue n’est sélectionnée</w:t>
+              <w:t>Le prof et l’avion en papier ne sont pas au bord gauche de l’écran</w:t>
             </w:r>
           </w:p>
         </w:tc>
@@ -6687,7 +7069,7 @@
           </w:tcPr>
           <w:p>
             <w:r>
-              <w:t xml:space="preserve">Affiche « Menu 2 » </w:t>
+              <w:t>Le prof et l’avion en papier commencent à se déplacer vers la gauche.</w:t>
             </w:r>
           </w:p>
         </w:tc>
@@ -6702,7 +7084,7 @@
           </w:tcPr>
           <w:p>
             <w:r>
-              <w:t>Clique sur « English »</w:t>
+              <w:t>Clique sur le côté droite de l’écran à hauteur du prof.</w:t>
             </w:r>
           </w:p>
         </w:tc>
@@ -6718,7 +7100,46 @@
           </w:tcPr>
           <w:p>
             <w:r>
-              <w:t>Affiche « Menu 3 »</w:t>
+              <w:t>Le prof et l’avion en papier commencent à se déplacer vers la droite de l’écran.</w:t>
+            </w:r>
+          </w:p>
+        </w:tc>
+      </w:tr>
+    </w:tbl>
+    <w:p/>
+    <w:p/>
+    <w:tbl>
+      <w:tblPr>
+        <w:tblStyle w:val="Grilledutableau"/>
+        <w:tblpPr w:leftFromText="141" w:rightFromText="141" w:vertAnchor="text" w:horzAnchor="margin" w:tblpY="-30"/>
+        <w:tblW w:w="0" w:type="auto"/>
+        <w:tblLook w:val="04A0" w:firstRow="1" w:lastRow="0" w:firstColumn="1" w:lastColumn="0" w:noHBand="0" w:noVBand="1"/>
+      </w:tblPr>
+      <w:tblGrid>
+        <w:gridCol w:w="3020"/>
+        <w:gridCol w:w="2504"/>
+        <w:gridCol w:w="3536"/>
+      </w:tblGrid>
+      <w:tr>
+        <w:trPr>
+          <w:trHeight w:val="263"/>
+        </w:trPr>
+        <w:tc>
+          <w:tcPr>
+            <w:tcW w:w="9060" w:type="dxa"/>
+            <w:gridSpan w:val="3"/>
+          </w:tcPr>
+          <w:p>
+            <w:pPr>
+              <w:pStyle w:val="Paragraphedeliste"/>
+              <w:numPr>
+                <w:ilvl w:val="0"/>
+                <w:numId w:val="16"/>
+              </w:numPr>
+              <w:jc w:val="center"/>
+            </w:pPr>
+            <w:r>
+              <w:t>Arrêter un déplacement du prof</w:t>
             </w:r>
           </w:p>
         </w:tc>
@@ -6733,15 +7154,7 @@
           </w:tcPr>
           <w:p>
             <w:r>
-              <w:t>Clique sur « </w:t>
-            </w:r>
-            <w:proofErr w:type="spellStart"/>
-            <w:r>
-              <w:t>Voc</w:t>
-            </w:r>
-            <w:proofErr w:type="spellEnd"/>
-            <w:r>
-              <w:t>. 15 »</w:t>
+              <w:t>Action</w:t>
             </w:r>
           </w:p>
         </w:tc>
@@ -6749,7 +7162,11 @@
           <w:tcPr>
             <w:tcW w:w="2504" w:type="dxa"/>
           </w:tcPr>
-          <w:p/>
+          <w:p>
+            <w:r>
+              <w:t>Condition particulière</w:t>
+            </w:r>
+          </w:p>
         </w:tc>
         <w:tc>
           <w:tcPr>
@@ -6757,7 +7174,7 @@
           </w:tcPr>
           <w:p>
             <w:r>
-              <w:t>Affiche « Menu 6 »</w:t>
+              <w:t>Réponse</w:t>
             </w:r>
           </w:p>
         </w:tc>
@@ -6772,7 +7189,7 @@
           </w:tcPr>
           <w:p>
             <w:r>
-              <w:t>Clique sur « Retour »</w:t>
+              <w:t>Clique sur « GO ! » sur l’écran « Menu 0 »</w:t>
             </w:r>
           </w:p>
         </w:tc>
@@ -6780,7 +7197,11 @@
           <w:tcPr>
             <w:tcW w:w="2504" w:type="dxa"/>
           </w:tcPr>
-          <w:p/>
+          <w:p>
+            <w:r>
+              <w:t xml:space="preserve"> </w:t>
+            </w:r>
+          </w:p>
         </w:tc>
         <w:tc>
           <w:tcPr>
@@ -6788,7 +7209,7 @@
           </w:tcPr>
           <w:p>
             <w:r>
-              <w:t>Affiche « Menu 3 »</w:t>
+              <w:t>Affiche « Game 1 »</w:t>
             </w:r>
           </w:p>
         </w:tc>
@@ -6803,7 +7224,7 @@
           </w:tcPr>
           <w:p>
             <w:r>
-              <w:t>Clique sur « Voc.57 »</w:t>
+              <w:t>Clique sur le côté gauche de l’écran à hauteur du prof.</w:t>
             </w:r>
           </w:p>
         </w:tc>
@@ -6811,7 +7232,11 @@
           <w:tcPr>
             <w:tcW w:w="2504" w:type="dxa"/>
           </w:tcPr>
-          <w:p/>
+          <w:p>
+            <w:r>
+              <w:t>Le prof et l’avion en papier ne sont pas au bord gauche de l’écran</w:t>
+            </w:r>
+          </w:p>
         </w:tc>
         <w:tc>
           <w:tcPr>
@@ -6819,7 +7244,7 @@
           </w:tcPr>
           <w:p>
             <w:r>
-              <w:t>Affiche « Menu 5 »</w:t>
+              <w:t>Le prof et l’avion en papier commencent à se déplacer vers la gauche.</w:t>
             </w:r>
           </w:p>
         </w:tc>
@@ -6834,7 +7259,7 @@
           </w:tcPr>
           <w:p>
             <w:r>
-              <w:t>Clique sur « GO !</w:t>
+              <w:t>Clique sur le milieu de l’écran à hauteur du prof.</w:t>
             </w:r>
           </w:p>
         </w:tc>
@@ -6850,40 +7275,643 @@
           </w:tcPr>
           <w:p>
             <w:r>
-              <w:t>Affiche « Game 1 »</w:t>
+              <w:t>Le prof et l’avion en papier s’arrêtent</w:t>
             </w:r>
           </w:p>
         </w:tc>
       </w:tr>
     </w:tbl>
-    <w:p>
-      <w:pPr>
+    <w:p/>
+    <w:tbl>
+      <w:tblPr>
+        <w:tblStyle w:val="Grilledutableau"/>
+        <w:tblpPr w:leftFromText="141" w:rightFromText="141" w:vertAnchor="text" w:horzAnchor="margin" w:tblpY="-30"/>
+        <w:tblW w:w="0" w:type="auto"/>
+        <w:tblLook w:val="04A0" w:firstRow="1" w:lastRow="0" w:firstColumn="1" w:lastColumn="0" w:noHBand="0" w:noVBand="1"/>
+      </w:tblPr>
+      <w:tblGrid>
+        <w:gridCol w:w="3020"/>
+        <w:gridCol w:w="2504"/>
+        <w:gridCol w:w="3536"/>
+      </w:tblGrid>
+      <w:tr>
+        <w:trPr>
+          <w:trHeight w:val="263"/>
+        </w:trPr>
+        <w:tc>
+          <w:tcPr>
+            <w:tcW w:w="9060" w:type="dxa"/>
+            <w:gridSpan w:val="3"/>
+          </w:tcPr>
+          <w:p>
+            <w:pPr>
+              <w:pStyle w:val="Paragraphedeliste"/>
+              <w:numPr>
+                <w:ilvl w:val="0"/>
+                <w:numId w:val="16"/>
+              </w:numPr>
+              <w:jc w:val="center"/>
+            </w:pPr>
+            <w:r>
+              <w:t>Déplacer le prof à droite (atteint le bord de l’écran)</w:t>
+            </w:r>
+          </w:p>
+        </w:tc>
+      </w:tr>
+      <w:tr>
+        <w:trPr>
+          <w:trHeight w:val="263"/>
+        </w:trPr>
+        <w:tc>
+          <w:tcPr>
+            <w:tcW w:w="3020" w:type="dxa"/>
+          </w:tcPr>
+          <w:p>
+            <w:r>
+              <w:t>Action</w:t>
+            </w:r>
+          </w:p>
+        </w:tc>
+        <w:tc>
+          <w:tcPr>
+            <w:tcW w:w="2504" w:type="dxa"/>
+          </w:tcPr>
+          <w:p>
+            <w:r>
+              <w:t>Condition particulière</w:t>
+            </w:r>
+          </w:p>
+        </w:tc>
+        <w:tc>
+          <w:tcPr>
+            <w:tcW w:w="3536" w:type="dxa"/>
+          </w:tcPr>
+          <w:p>
+            <w:r>
+              <w:t>Réponse</w:t>
+            </w:r>
+          </w:p>
+        </w:tc>
+      </w:tr>
+      <w:tr>
+        <w:trPr>
+          <w:trHeight w:val="263"/>
+        </w:trPr>
+        <w:tc>
+          <w:tcPr>
+            <w:tcW w:w="3020" w:type="dxa"/>
+          </w:tcPr>
+          <w:p>
+            <w:r>
+              <w:t>Clique sur « GO ! » sur l’écran « Menu 0 »</w:t>
+            </w:r>
+          </w:p>
+        </w:tc>
+        <w:tc>
+          <w:tcPr>
+            <w:tcW w:w="2504" w:type="dxa"/>
+          </w:tcPr>
+          <w:p>
+            <w:r>
+              <w:t xml:space="preserve"> </w:t>
+            </w:r>
+          </w:p>
+        </w:tc>
+        <w:tc>
+          <w:tcPr>
+            <w:tcW w:w="3536" w:type="dxa"/>
+          </w:tcPr>
+          <w:p>
+            <w:r>
+              <w:t>Affiche « Game 1 »</w:t>
+            </w:r>
+          </w:p>
+        </w:tc>
+      </w:tr>
+      <w:tr>
+        <w:trPr>
+          <w:trHeight w:val="263"/>
+        </w:trPr>
+        <w:tc>
+          <w:tcPr>
+            <w:tcW w:w="3020" w:type="dxa"/>
+          </w:tcPr>
+          <w:p>
+            <w:r>
+              <w:t>Clique sur le côté droite de l’écran à hauteur du prof.</w:t>
+            </w:r>
+          </w:p>
+        </w:tc>
+        <w:tc>
+          <w:tcPr>
+            <w:tcW w:w="2504" w:type="dxa"/>
+          </w:tcPr>
+          <w:p>
+            <w:r>
+              <w:t>Le prof et l’avion en papier ne sont pas au bord droit de l’écran</w:t>
+            </w:r>
+          </w:p>
+        </w:tc>
+        <w:tc>
+          <w:tcPr>
+            <w:tcW w:w="3536" w:type="dxa"/>
+          </w:tcPr>
+          <w:p>
+            <w:r>
+              <w:t>Le prof et l’avion en papier commencent à se déplacer vers la droite.</w:t>
+            </w:r>
+          </w:p>
+        </w:tc>
+      </w:tr>
+      <w:tr>
+        <w:trPr>
+          <w:trHeight w:val="263"/>
+        </w:trPr>
+        <w:tc>
+          <w:tcPr>
+            <w:tcW w:w="3020" w:type="dxa"/>
+          </w:tcPr>
+          <w:p/>
+        </w:tc>
+        <w:tc>
+          <w:tcPr>
+            <w:tcW w:w="2504" w:type="dxa"/>
+          </w:tcPr>
+          <w:p>
+            <w:r>
+              <w:t>Le prof atteint le bord droit de l’écran</w:t>
+            </w:r>
+          </w:p>
+        </w:tc>
+        <w:tc>
+          <w:tcPr>
+            <w:tcW w:w="3536" w:type="dxa"/>
+          </w:tcPr>
+          <w:p>
+            <w:r>
+              <w:t>Le prof et l’avion en papier s’arrêtent.</w:t>
+            </w:r>
+          </w:p>
+        </w:tc>
+      </w:tr>
+    </w:tbl>
+    <w:p/>
+    <w:tbl>
+      <w:tblPr>
+        <w:tblStyle w:val="Grilledutableau"/>
+        <w:tblpPr w:leftFromText="141" w:rightFromText="141" w:vertAnchor="text" w:horzAnchor="margin" w:tblpY="-30"/>
+        <w:tblW w:w="0" w:type="auto"/>
+        <w:tblLook w:val="04A0" w:firstRow="1" w:lastRow="0" w:firstColumn="1" w:lastColumn="0" w:noHBand="0" w:noVBand="1"/>
+      </w:tblPr>
+      <w:tblGrid>
+        <w:gridCol w:w="3020"/>
+        <w:gridCol w:w="2504"/>
+        <w:gridCol w:w="3536"/>
+      </w:tblGrid>
+      <w:tr>
+        <w:trPr>
+          <w:trHeight w:val="263"/>
+        </w:trPr>
+        <w:tc>
+          <w:tcPr>
+            <w:tcW w:w="9060" w:type="dxa"/>
+            <w:gridSpan w:val="3"/>
+          </w:tcPr>
+          <w:p>
+            <w:pPr>
+              <w:pStyle w:val="Paragraphedeliste"/>
+              <w:numPr>
+                <w:ilvl w:val="0"/>
+                <w:numId w:val="16"/>
+              </w:numPr>
+              <w:jc w:val="center"/>
+            </w:pPr>
+            <w:r>
+              <w:t>Déplacer le prof à gauche (atteint le bord de l’écran)</w:t>
+            </w:r>
+          </w:p>
+        </w:tc>
+      </w:tr>
+      <w:tr>
+        <w:trPr>
+          <w:trHeight w:val="263"/>
+        </w:trPr>
+        <w:tc>
+          <w:tcPr>
+            <w:tcW w:w="3020" w:type="dxa"/>
+          </w:tcPr>
+          <w:p>
+            <w:r>
+              <w:t>Action</w:t>
+            </w:r>
+          </w:p>
+        </w:tc>
+        <w:tc>
+          <w:tcPr>
+            <w:tcW w:w="2504" w:type="dxa"/>
+          </w:tcPr>
+          <w:p>
+            <w:r>
+              <w:t>Condition particulière</w:t>
+            </w:r>
+          </w:p>
+        </w:tc>
+        <w:tc>
+          <w:tcPr>
+            <w:tcW w:w="3536" w:type="dxa"/>
+          </w:tcPr>
+          <w:p>
+            <w:r>
+              <w:t>Réponse</w:t>
+            </w:r>
+          </w:p>
+        </w:tc>
+      </w:tr>
+      <w:tr>
+        <w:trPr>
+          <w:trHeight w:val="263"/>
+        </w:trPr>
+        <w:tc>
+          <w:tcPr>
+            <w:tcW w:w="3020" w:type="dxa"/>
+          </w:tcPr>
+          <w:p>
+            <w:r>
+              <w:t>Clique sur « GO ! » sur l’écran « Menu 0 »</w:t>
+            </w:r>
+          </w:p>
+        </w:tc>
+        <w:tc>
+          <w:tcPr>
+            <w:tcW w:w="2504" w:type="dxa"/>
+          </w:tcPr>
+          <w:p>
+            <w:r>
+              <w:t xml:space="preserve"> </w:t>
+            </w:r>
+          </w:p>
+        </w:tc>
+        <w:tc>
+          <w:tcPr>
+            <w:tcW w:w="3536" w:type="dxa"/>
+          </w:tcPr>
+          <w:p>
+            <w:r>
+              <w:t>Affiche « Game 1 »</w:t>
+            </w:r>
+          </w:p>
+        </w:tc>
+      </w:tr>
+      <w:tr>
+        <w:trPr>
+          <w:trHeight w:val="263"/>
+        </w:trPr>
+        <w:tc>
+          <w:tcPr>
+            <w:tcW w:w="3020" w:type="dxa"/>
+          </w:tcPr>
+          <w:p>
+            <w:r>
+              <w:t>Clique sur le côté gauche de l’écran à hauteur du prof.</w:t>
+            </w:r>
+          </w:p>
+        </w:tc>
+        <w:tc>
+          <w:tcPr>
+            <w:tcW w:w="2504" w:type="dxa"/>
+          </w:tcPr>
+          <w:p>
+            <w:r>
+              <w:t>Le prof et l’avion en papier ne sont pas au bord gauche de l’écran</w:t>
+            </w:r>
+          </w:p>
+        </w:tc>
+        <w:tc>
+          <w:tcPr>
+            <w:tcW w:w="3536" w:type="dxa"/>
+          </w:tcPr>
+          <w:p>
+            <w:r>
+              <w:t>Le prof et l’avion en papier commencent à se déplacer vers la gauche.</w:t>
+            </w:r>
+          </w:p>
+        </w:tc>
+      </w:tr>
+      <w:tr>
+        <w:trPr>
+          <w:trHeight w:val="263"/>
+        </w:trPr>
+        <w:tc>
+          <w:tcPr>
+            <w:tcW w:w="3020" w:type="dxa"/>
+          </w:tcPr>
+          <w:p/>
+        </w:tc>
+        <w:tc>
+          <w:tcPr>
+            <w:tcW w:w="2504" w:type="dxa"/>
+          </w:tcPr>
+          <w:p>
+            <w:r>
+              <w:t>Le prof atteint le bord gauche de l’écran.</w:t>
+            </w:r>
+          </w:p>
+        </w:tc>
+        <w:tc>
+          <w:tcPr>
+            <w:tcW w:w="3536" w:type="dxa"/>
+          </w:tcPr>
+          <w:p>
+            <w:r>
+              <w:t>Le prof et l’avion en papier s’arrêtent.</w:t>
+            </w:r>
+          </w:p>
+        </w:tc>
+      </w:tr>
+    </w:tbl>
+    <w:p/>
+    <w:tbl>
+      <w:tblPr>
+        <w:tblStyle w:val="Grilledutableau"/>
+        <w:tblpPr w:leftFromText="141" w:rightFromText="141" w:vertAnchor="text" w:horzAnchor="margin" w:tblpY="-30"/>
+        <w:tblW w:w="0" w:type="auto"/>
+        <w:tblLook w:val="04A0" w:firstRow="1" w:lastRow="0" w:firstColumn="1" w:lastColumn="0" w:noHBand="0" w:noVBand="1"/>
+      </w:tblPr>
+      <w:tblGrid>
+        <w:gridCol w:w="3020"/>
+        <w:gridCol w:w="2504"/>
+        <w:gridCol w:w="3536"/>
+      </w:tblGrid>
+      <w:tr>
+        <w:trPr>
+          <w:trHeight w:val="263"/>
+        </w:trPr>
+        <w:tc>
+          <w:tcPr>
+            <w:tcW w:w="9060" w:type="dxa"/>
+            <w:gridSpan w:val="3"/>
+          </w:tcPr>
+          <w:p>
+            <w:pPr>
+              <w:pStyle w:val="Paragraphedeliste"/>
+              <w:numPr>
+                <w:ilvl w:val="0"/>
+                <w:numId w:val="16"/>
+              </w:numPr>
+              <w:jc w:val="center"/>
+            </w:pPr>
+            <w:r>
+              <w:t>Lancer l’avion en papier</w:t>
+            </w:r>
+          </w:p>
+        </w:tc>
+      </w:tr>
+      <w:tr>
+        <w:trPr>
+          <w:trHeight w:val="263"/>
+        </w:trPr>
+        <w:tc>
+          <w:tcPr>
+            <w:tcW w:w="3020" w:type="dxa"/>
+          </w:tcPr>
+          <w:p>
+            <w:r>
+              <w:t>Action</w:t>
+            </w:r>
+          </w:p>
+        </w:tc>
+        <w:tc>
+          <w:tcPr>
+            <w:tcW w:w="2504" w:type="dxa"/>
+          </w:tcPr>
+          <w:p>
+            <w:r>
+              <w:t>Condition particulière</w:t>
+            </w:r>
+          </w:p>
+        </w:tc>
+        <w:tc>
+          <w:tcPr>
+            <w:tcW w:w="3536" w:type="dxa"/>
+          </w:tcPr>
+          <w:p>
+            <w:r>
+              <w:t>Réponse</w:t>
+            </w:r>
+          </w:p>
+        </w:tc>
+      </w:tr>
+      <w:tr>
+        <w:trPr>
+          <w:trHeight w:val="263"/>
+        </w:trPr>
+        <w:tc>
+          <w:tcPr>
+            <w:tcW w:w="3020" w:type="dxa"/>
+          </w:tcPr>
+          <w:p>
+            <w:r>
+              <w:t>Clique sur « GO ! » sur l’écran « Menu 0 »</w:t>
+            </w:r>
+          </w:p>
+        </w:tc>
+        <w:tc>
+          <w:tcPr>
+            <w:tcW w:w="2504" w:type="dxa"/>
+          </w:tcPr>
+          <w:p>
+            <w:r>
+              <w:t xml:space="preserve"> </w:t>
+            </w:r>
+          </w:p>
+        </w:tc>
+        <w:tc>
+          <w:tcPr>
+            <w:tcW w:w="3536" w:type="dxa"/>
+          </w:tcPr>
+          <w:p>
+            <w:r>
+              <w:t>Affiche « Game 1 »</w:t>
+            </w:r>
+          </w:p>
+        </w:tc>
+      </w:tr>
+      <w:tr>
+        <w:trPr>
+          <w:trHeight w:val="263"/>
+        </w:trPr>
+        <w:tc>
+          <w:tcPr>
+            <w:tcW w:w="3020" w:type="dxa"/>
+          </w:tcPr>
+          <w:p>
+            <w:r>
+              <w:t xml:space="preserve">Clique sur le </w:t>
+            </w:r>
+            <w:r>
+              <w:t>bas de l’écran, sur un des mots.</w:t>
+            </w:r>
+          </w:p>
+        </w:tc>
+        <w:tc>
+          <w:tcPr>
+            <w:tcW w:w="2504" w:type="dxa"/>
+          </w:tcPr>
+          <w:p>
+            <w:r>
+              <w:t>Aucun mot n’est sélectionné</w:t>
+            </w:r>
+          </w:p>
+        </w:tc>
+        <w:tc>
+          <w:tcPr>
+            <w:tcW w:w="3536" w:type="dxa"/>
+          </w:tcPr>
+          <w:p>
+            <w:r>
+              <w:t>Le prof se prépare a lancé l’avion</w:t>
+            </w:r>
+          </w:p>
+        </w:tc>
+      </w:tr>
+      <w:tr>
+        <w:trPr>
+          <w:trHeight w:val="263"/>
+        </w:trPr>
+        <w:tc>
+          <w:tcPr>
+            <w:tcW w:w="3020" w:type="dxa"/>
+          </w:tcPr>
+          <w:p>
+            <w:r>
+              <w:t>Clique sur l’écran au-dessus du prof</w:t>
+            </w:r>
+          </w:p>
+        </w:tc>
+        <w:tc>
+          <w:tcPr>
+            <w:tcW w:w="2504" w:type="dxa"/>
+          </w:tcPr>
+          <w:p>
+            <w:r>
+              <w:t>Aucun avion est lancé</w:t>
+            </w:r>
+          </w:p>
+        </w:tc>
+        <w:tc>
+          <w:tcPr>
+            <w:tcW w:w="3536" w:type="dxa"/>
+          </w:tcPr>
+          <w:p>
+            <w:r>
+              <w:t>L’avion se lance et monte jusqu’à atteindre un élève ou le haut de l’écran</w:t>
+            </w:r>
+          </w:p>
+        </w:tc>
+      </w:tr>
+    </w:tbl>
+    <w:p/>
+    <w:p>
+      <w:pPr>
+        <w:pStyle w:val="Titre3"/>
+      </w:pPr>
+      <w:r>
+        <w:lastRenderedPageBreak/>
+        <w:t>MLD</w:t>
+      </w:r>
+    </w:p>
+    <w:p>
+      <w:pPr>
+        <w:rPr>
+          <w:i/>
+        </w:rPr>
+      </w:pPr>
+      <w:r>
         <w:rPr>
           <w:highlight w:val="yellow"/>
         </w:rPr>
-      </w:pPr>
+        <w:t>A faire</w:t>
+      </w:r>
     </w:p>
     <w:p/>
     <w:p>
       <w:pPr>
         <w:pStyle w:val="Titre3"/>
       </w:pPr>
-      <w:r>
-        <w:t>MLD</w:t>
-      </w:r>
-    </w:p>
-    <w:p/>
-    <w:p>
-      <w:pPr>
-        <w:pStyle w:val="Titre3"/>
-      </w:pPr>
-      <w:bookmarkStart w:id="15" w:name="_Toc71703259"/>
-      <w:bookmarkStart w:id="16" w:name="_Toc499021842"/>
+      <w:bookmarkStart w:id="14" w:name="_Toc71703259"/>
+      <w:bookmarkStart w:id="15" w:name="_Toc499021842"/>
       <w:r>
         <w:t xml:space="preserve"> </w:t>
       </w:r>
       <w:r>
         <w:t>(Particularité 1)</w:t>
+      </w:r>
+    </w:p>
+    <w:p>
+      <w:r>
+        <w:t>Pour</w:t>
+      </w:r>
+      <w:r>
+        <w:t xml:space="preserve"> de l’affichage des </w:t>
+      </w:r>
+      <w:r>
+        <w:t xml:space="preserve">bons </w:t>
+      </w:r>
+      <w:r>
+        <w:t xml:space="preserve">vocabulaires dans le menu il m’était impossible d’assigner un ID aux différentes langues qui s’affichais à l’écran pour ensuite les reprendre quand </w:t>
+      </w:r>
+      <w:r>
+        <w:t>le joueur</w:t>
+      </w:r>
+      <w:r>
+        <w:t xml:space="preserve"> clique dessus à fin d’afficher les </w:t>
+      </w:r>
+      <w:r>
+        <w:t xml:space="preserve">bon </w:t>
+      </w:r>
+      <w:proofErr w:type="spellStart"/>
+      <w:r>
+        <w:t>vocs</w:t>
+      </w:r>
+      <w:proofErr w:type="spellEnd"/>
+      <w:r>
+        <w:t xml:space="preserve"> correspondant. J’ai donc utilisé la fonction « .</w:t>
+      </w:r>
+      <w:proofErr w:type="spellStart"/>
+      <w:r>
+        <w:t>name</w:t>
+      </w:r>
+      <w:proofErr w:type="spellEnd"/>
+      <w:r>
+        <w:t xml:space="preserve"> » </w:t>
+      </w:r>
+      <w:r>
+        <w:t xml:space="preserve">sur </w:t>
+      </w:r>
+      <w:r>
+        <w:t>les labels</w:t>
+      </w:r>
+      <w:r>
+        <w:t xml:space="preserve"> des langues qui est un string, je devais donc à chaque tour de la boucle « for » transformé le « .</w:t>
+      </w:r>
+      <w:proofErr w:type="spellStart"/>
+      <w:r>
+        <w:t>name</w:t>
+      </w:r>
+      <w:proofErr w:type="spellEnd"/>
+      <w:r>
+        <w:t> » du label précédent en valeur numérique et l’incrémenter d’un puis le retransformer en « string » pour pouvoir le réassigner au nouveau label. Ensuite il m’a suffi de reprendre la valeur du « .</w:t>
+      </w:r>
+      <w:proofErr w:type="spellStart"/>
+      <w:r>
+        <w:t>name</w:t>
+      </w:r>
+      <w:proofErr w:type="spellEnd"/>
+      <w:r>
+        <w:t> » du label ou je cliquai et le stocker dans une variable « prof » pour la langue choisie du prof et « élève » pour la langue choisie de l’élève</w:t>
+      </w:r>
+      <w:r>
+        <w:t xml:space="preserve"> pour pouvoir les réutiliser plus tard.</w:t>
       </w:r>
     </w:p>
     <w:p/>
@@ -6906,11 +7934,11 @@
       <w:r>
         <w:t>R</w:t>
       </w:r>
+      <w:bookmarkEnd w:id="14"/>
+      <w:r>
+        <w:t>éalisation</w:t>
+      </w:r>
       <w:bookmarkEnd w:id="15"/>
-      <w:r>
-        <w:t>éalisation</w:t>
-      </w:r>
-      <w:bookmarkEnd w:id="16"/>
     </w:p>
     <w:p>
       <w:pPr>
@@ -6920,9 +7948,9 @@
           <w:iCs/>
         </w:rPr>
       </w:pPr>
-      <w:bookmarkStart w:id="17" w:name="_Toc25553317"/>
-      <w:bookmarkStart w:id="18" w:name="_Toc71691022"/>
-      <w:bookmarkStart w:id="19" w:name="_Toc499021843"/>
+      <w:bookmarkStart w:id="16" w:name="_Toc25553317"/>
+      <w:bookmarkStart w:id="17" w:name="_Toc71691022"/>
+      <w:bookmarkStart w:id="18" w:name="_Toc499021843"/>
       <w:r>
         <w:rPr>
           <w:i w:val="0"/>
@@ -6930,15 +7958,15 @@
         </w:rPr>
         <w:t>Dossier de réalisation</w:t>
       </w:r>
-      <w:bookmarkStart w:id="20" w:name="_Toc25553318"/>
+      <w:bookmarkStart w:id="19" w:name="_Toc25553318"/>
+      <w:bookmarkEnd w:id="16"/>
       <w:bookmarkEnd w:id="17"/>
       <w:bookmarkEnd w:id="18"/>
-      <w:bookmarkEnd w:id="19"/>
-    </w:p>
-    <w:bookmarkEnd w:id="20"/>
-    <w:p>
-      <w:pPr>
-        <w:ind w:firstLine="360"/>
+    </w:p>
+    <w:bookmarkEnd w:id="19"/>
+    <w:p>
+      <w:pPr>
+        <w:ind w:left="576"/>
         <w:rPr>
           <w:i/>
           <w:iCs/>
@@ -6947,12 +7975,106 @@
     </w:p>
     <w:p>
       <w:pPr>
-        <w:ind w:left="1134" w:hanging="774"/>
-      </w:pPr>
-    </w:p>
-    <w:p>
-      <w:pPr>
-        <w:ind w:left="1134" w:hanging="774"/>
+        <w:rPr>
+          <w:iCs/>
+        </w:rPr>
+      </w:pPr>
+      <w:r>
+        <w:rPr>
+          <w:iCs/>
+        </w:rPr>
+        <w:t xml:space="preserve">Le projet est réalisé sur un MacBook Pro </w:t>
+      </w:r>
+      <w:r>
+        <w:rPr>
+          <w:iCs/>
+        </w:rPr>
+        <w:t>sous macOS High Sierra</w:t>
+      </w:r>
+      <w:r>
+        <w:rPr>
+          <w:iCs/>
+        </w:rPr>
+        <w:t xml:space="preserve"> </w:t>
+      </w:r>
+      <w:r>
+        <w:rPr>
+          <w:iCs/>
+        </w:rPr>
+        <w:t xml:space="preserve">10.13.3 </w:t>
+      </w:r>
+      <w:r>
+        <w:rPr>
+          <w:iCs/>
+        </w:rPr>
+        <w:t>avec le logiciel XCode 9.3</w:t>
+      </w:r>
+      <w:r>
+        <w:rPr>
+          <w:iCs/>
+        </w:rPr>
+        <w:t>. Le logiciel est installé dans le dossier application du Mac.</w:t>
+      </w:r>
+    </w:p>
+    <w:p>
+      <w:pPr>
+        <w:rPr>
+          <w:iCs/>
+        </w:rPr>
+      </w:pPr>
+      <w:r>
+        <w:rPr>
+          <w:iCs/>
+        </w:rPr>
+        <w:t>Les fichiers du projet se trouve sur le bureau qui est synchronisé avec l’ICloud et sur GitHub. Le dossier racine se nomme « TPI » et contient deux dossiers, un « documents » contenant le rapport, le journal de travail, le cahier des charges, et l’autre dossier contenant tous les fichiers que l’application a besoin pour fonctionner.</w:t>
+      </w:r>
+    </w:p>
+    <w:p>
+      <w:pPr>
+        <w:rPr>
+          <w:iCs/>
+        </w:rPr>
+      </w:pPr>
+      <w:r>
+        <w:rPr>
+          <w:iCs/>
+        </w:rPr>
+        <w:t>Aucun autres logiciels tierce ou librairies externes n’est utilisés.</w:t>
+      </w:r>
+    </w:p>
+    <w:p>
+      <w:pPr>
+        <w:rPr>
+          <w:iCs/>
+        </w:rPr>
+      </w:pPr>
+      <w:bookmarkStart w:id="20" w:name="_GoBack"/>
+      <w:bookmarkEnd w:id="20"/>
+    </w:p>
+    <w:p>
+      <w:pPr>
+        <w:rPr>
+          <w:iCs/>
+        </w:rPr>
+      </w:pPr>
+      <w:r>
+        <w:rPr>
+          <w:iCs/>
+        </w:rPr>
+        <w:t xml:space="preserve">Repo Git : </w:t>
+      </w:r>
+      <w:hyperlink r:id="rId21" w:history="1">
+        <w:r>
+          <w:rPr>
+            <w:rStyle w:val="Lienhypertexte"/>
+            <w:iCs/>
+          </w:rPr>
+          <w:t>https://github.com/AFKSlayerz/TPI</w:t>
+        </w:r>
+      </w:hyperlink>
+    </w:p>
+    <w:p>
+      <w:pPr>
         <w:rPr>
           <w:i/>
           <w:iCs/>
@@ -6967,62 +8089,20 @@
           <w:iCs/>
         </w:rPr>
       </w:pPr>
-      <w:bookmarkStart w:id="21" w:name="_Toc25553321"/>
-      <w:bookmarkStart w:id="22" w:name="_Toc71691025"/>
-      <w:bookmarkStart w:id="23" w:name="_Toc499021844"/>
       <w:r>
         <w:rPr>
           <w:i w:val="0"/>
           <w:iCs/>
         </w:rPr>
-        <w:lastRenderedPageBreak/>
-        <w:t>Description des test</w:t>
-      </w:r>
-      <w:bookmarkEnd w:id="21"/>
-      <w:r>
-        <w:rPr>
-          <w:i w:val="0"/>
-          <w:iCs/>
-        </w:rPr>
-        <w:t>s effectués</w:t>
-      </w:r>
-      <w:bookmarkEnd w:id="22"/>
-      <w:bookmarkEnd w:id="23"/>
-    </w:p>
-    <w:p>
-      <w:pPr>
-        <w:pStyle w:val="En-tte"/>
-        <w:ind w:left="357"/>
+        <w:t>Description des tests effectués</w:t>
+      </w:r>
+    </w:p>
+    <w:p>
+      <w:pPr>
         <w:rPr>
           <w:i/>
         </w:rPr>
       </w:pPr>
-    </w:p>
-    <w:p>
-      <w:pPr>
-        <w:rPr>
-          <w:i/>
-        </w:rPr>
-      </w:pPr>
-    </w:p>
-    <w:p>
-      <w:pPr>
-        <w:rPr>
-          <w:i/>
-        </w:rPr>
-      </w:pPr>
-      <w:r>
-        <w:rPr>
-          <w:i/>
-        </w:rPr>
-        <w:t xml:space="preserve">= </w:t>
-      </w:r>
-      <w:r>
-        <w:rPr>
-          <w:i/>
-        </w:rPr>
-        <w:t>Tableau scénario / date. Exemple :</w:t>
-      </w:r>
     </w:p>
     <w:tbl>
       <w:tblPr>
@@ -7073,8 +8153,28 @@
               <w:rPr>
                 <w:i/>
               </w:rPr>
-              <w:t>10.5</w:t>
-            </w:r>
+              <w:t>17</w:t>
+            </w:r>
+            <w:r>
+              <w:rPr>
+                <w:i/>
+              </w:rPr>
+              <w:t>.5</w:t>
+            </w:r>
+            <w:r>
+              <w:rPr>
+                <w:i/>
+              </w:rPr>
+              <w:t xml:space="preserve"> </w:t>
+            </w:r>
+            <w:proofErr w:type="spellStart"/>
+            <w:r>
+              <w:rPr>
+                <w:i/>
+              </w:rPr>
+              <w:t>CdP</w:t>
+            </w:r>
+            <w:proofErr w:type="spellEnd"/>
           </w:p>
         </w:tc>
         <w:tc>
@@ -7094,8 +8194,28 @@
               <w:rPr>
                 <w:i/>
               </w:rPr>
-              <w:t>15.5</w:t>
-            </w:r>
+              <w:t>29</w:t>
+            </w:r>
+            <w:r>
+              <w:rPr>
+                <w:i/>
+              </w:rPr>
+              <w:t>.5</w:t>
+            </w:r>
+            <w:r>
+              <w:rPr>
+                <w:i/>
+              </w:rPr>
+              <w:t xml:space="preserve"> </w:t>
+            </w:r>
+            <w:proofErr w:type="spellStart"/>
+            <w:r>
+              <w:rPr>
+                <w:i/>
+              </w:rPr>
+              <w:t>CdP</w:t>
+            </w:r>
+            <w:proofErr w:type="spellEnd"/>
           </w:p>
         </w:tc>
         <w:tc>
@@ -7111,12 +8231,6 @@
                 <w:i/>
               </w:rPr>
             </w:pPr>
-            <w:r>
-              <w:rPr>
-                <w:i/>
-              </w:rPr>
-              <w:t>22.5</w:t>
-            </w:r>
           </w:p>
         </w:tc>
         <w:tc>
@@ -7132,12 +8246,6 @@
                 <w:i/>
               </w:rPr>
             </w:pPr>
-            <w:r>
-              <w:rPr>
-                <w:i/>
-              </w:rPr>
-              <w:t>22.5</w:t>
-            </w:r>
           </w:p>
         </w:tc>
       </w:tr>
@@ -7152,12 +8260,18 @@
                 <w:i/>
               </w:rPr>
             </w:pPr>
+            <w:r>
+              <w:rPr>
+                <w:i/>
+              </w:rPr>
+              <w:t>Scénario 1</w:t>
+            </w:r>
           </w:p>
         </w:tc>
         <w:tc>
           <w:tcPr>
             <w:tcW w:w="1538" w:type="dxa"/>
-            <w:shd w:val="clear" w:color="auto" w:fill="92D050"/>
+            <w:shd w:val="clear" w:color="auto" w:fill="A8D08D" w:themeFill="accent6" w:themeFillTint="99"/>
           </w:tcPr>
           <w:p>
             <w:pPr>
@@ -7165,12 +8279,18 @@
                 <w:i/>
               </w:rPr>
             </w:pPr>
+            <w:r>
+              <w:rPr>
+                <w:i/>
+              </w:rPr>
+              <w:t>OK</w:t>
+            </w:r>
           </w:p>
         </w:tc>
         <w:tc>
           <w:tcPr>
             <w:tcW w:w="1579" w:type="dxa"/>
-            <w:shd w:val="clear" w:color="auto" w:fill="92D050"/>
+            <w:shd w:val="clear" w:color="auto" w:fill="auto"/>
           </w:tcPr>
           <w:p>
             <w:pPr>
@@ -7183,7 +8303,7 @@
         <w:tc>
           <w:tcPr>
             <w:tcW w:w="1579" w:type="dxa"/>
-            <w:shd w:val="clear" w:color="auto" w:fill="92D050"/>
+            <w:shd w:val="clear" w:color="auto" w:fill="auto"/>
           </w:tcPr>
           <w:p>
             <w:pPr>
@@ -7196,7 +8316,7 @@
         <w:tc>
           <w:tcPr>
             <w:tcW w:w="1579" w:type="dxa"/>
-            <w:shd w:val="clear" w:color="auto" w:fill="92D050"/>
+            <w:shd w:val="clear" w:color="auto" w:fill="auto"/>
           </w:tcPr>
           <w:p>
             <w:pPr>
@@ -7208,25 +8328,36 @@
         </w:tc>
       </w:tr>
       <w:tr>
+        <w:trPr>
+          <w:trHeight w:val="109"/>
+        </w:trPr>
         <w:tc>
           <w:tcPr>
             <w:tcW w:w="2265" w:type="dxa"/>
           </w:tcPr>
           <w:p>
             <w:pPr>
+              <w:spacing w:line="240" w:lineRule="atLeast"/>
               <w:rPr>
                 <w:i/>
               </w:rPr>
             </w:pPr>
+            <w:r>
+              <w:rPr>
+                <w:i/>
+              </w:rPr>
+              <w:t>Scénario 2</w:t>
+            </w:r>
           </w:p>
         </w:tc>
         <w:tc>
           <w:tcPr>
             <w:tcW w:w="1538" w:type="dxa"/>
-            <w:shd w:val="clear" w:color="auto" w:fill="92D050"/>
+            <w:shd w:val="clear" w:color="auto" w:fill="A8D08D" w:themeFill="accent6" w:themeFillTint="99"/>
           </w:tcPr>
           <w:p>
             <w:pPr>
+              <w:spacing w:line="240" w:lineRule="atLeast"/>
               <w:rPr>
                 <w:i/>
               </w:rPr>
@@ -7234,19 +8365,27 @@
           </w:p>
           <w:p>
             <w:pPr>
+              <w:spacing w:line="240" w:lineRule="atLeast"/>
               <w:rPr>
                 <w:i/>
               </w:rPr>
             </w:pPr>
+            <w:r>
+              <w:rPr>
+                <w:i/>
+              </w:rPr>
+              <w:t>OK</w:t>
+            </w:r>
           </w:p>
         </w:tc>
         <w:tc>
           <w:tcPr>
             <w:tcW w:w="1579" w:type="dxa"/>
-            <w:shd w:val="clear" w:color="auto" w:fill="ED7D31" w:themeFill="accent2"/>
+            <w:shd w:val="clear" w:color="auto" w:fill="auto"/>
           </w:tcPr>
           <w:p>
             <w:pPr>
+              <w:spacing w:line="240" w:lineRule="atLeast"/>
               <w:rPr>
                 <w:i/>
               </w:rPr>
@@ -7259,10 +8398,11 @@
             <w:tcBorders>
               <w:bottom w:val="single" w:sz="4" w:space="0" w:color="auto"/>
             </w:tcBorders>
-            <w:shd w:val="clear" w:color="auto" w:fill="92D050"/>
+            <w:shd w:val="clear" w:color="auto" w:fill="auto"/>
           </w:tcPr>
           <w:p>
             <w:pPr>
+              <w:spacing w:line="240" w:lineRule="atLeast"/>
               <w:rPr>
                 <w:i/>
               </w:rPr>
@@ -7275,10 +8415,11 @@
             <w:tcBorders>
               <w:bottom w:val="single" w:sz="4" w:space="0" w:color="auto"/>
             </w:tcBorders>
-            <w:shd w:val="clear" w:color="auto" w:fill="92D050"/>
+            <w:shd w:val="clear" w:color="auto" w:fill="auto"/>
           </w:tcPr>
           <w:p>
             <w:pPr>
+              <w:spacing w:line="240" w:lineRule="atLeast"/>
               <w:rPr>
                 <w:i/>
               </w:rPr>
@@ -7297,12 +8438,18 @@
                 <w:i/>
               </w:rPr>
             </w:pPr>
+            <w:r>
+              <w:rPr>
+                <w:i/>
+              </w:rPr>
+              <w:t>Scénario 3</w:t>
+            </w:r>
           </w:p>
         </w:tc>
         <w:tc>
           <w:tcPr>
             <w:tcW w:w="1538" w:type="dxa"/>
-            <w:shd w:val="clear" w:color="auto" w:fill="ED7D31" w:themeFill="accent2"/>
+            <w:shd w:val="clear" w:color="auto" w:fill="A8D08D" w:themeFill="accent6" w:themeFillTint="99"/>
           </w:tcPr>
           <w:p>
             <w:pPr>
@@ -7310,11 +8457,18 @@
                 <w:i/>
               </w:rPr>
             </w:pPr>
+            <w:r>
+              <w:rPr>
+                <w:i/>
+              </w:rPr>
+              <w:t>OK</w:t>
+            </w:r>
           </w:p>
         </w:tc>
         <w:tc>
           <w:tcPr>
             <w:tcW w:w="1579" w:type="dxa"/>
+            <w:shd w:val="clear" w:color="auto" w:fill="auto"/>
           </w:tcPr>
           <w:p>
             <w:pPr>
@@ -7327,7 +8481,7 @@
         <w:tc>
           <w:tcPr>
             <w:tcW w:w="1579" w:type="dxa"/>
-            <w:shd w:val="clear" w:color="auto" w:fill="92D050"/>
+            <w:shd w:val="clear" w:color="auto" w:fill="auto"/>
           </w:tcPr>
           <w:p>
             <w:pPr>
@@ -7340,7 +8494,7 @@
         <w:tc>
           <w:tcPr>
             <w:tcW w:w="1579" w:type="dxa"/>
-            <w:shd w:val="clear" w:color="auto" w:fill="92D050"/>
+            <w:shd w:val="clear" w:color="auto" w:fill="auto"/>
           </w:tcPr>
           <w:p>
             <w:pPr>
@@ -7362,6 +8516,12 @@
                 <w:i/>
               </w:rPr>
             </w:pPr>
+            <w:r>
+              <w:rPr>
+                <w:i/>
+              </w:rPr>
+              <w:t>Scénario 4</w:t>
+            </w:r>
           </w:p>
         </w:tc>
         <w:tc>
@@ -7379,6 +8539,7 @@
         <w:tc>
           <w:tcPr>
             <w:tcW w:w="1579" w:type="dxa"/>
+            <w:shd w:val="clear" w:color="auto" w:fill="auto"/>
           </w:tcPr>
           <w:p>
             <w:pPr>
@@ -7391,7 +8552,7 @@
         <w:tc>
           <w:tcPr>
             <w:tcW w:w="1579" w:type="dxa"/>
-            <w:shd w:val="clear" w:color="auto" w:fill="92D050"/>
+            <w:shd w:val="clear" w:color="auto" w:fill="auto"/>
           </w:tcPr>
           <w:p>
             <w:pPr>
@@ -7404,7 +8565,7 @@
         <w:tc>
           <w:tcPr>
             <w:tcW w:w="1579" w:type="dxa"/>
-            <w:shd w:val="clear" w:color="auto" w:fill="92D050"/>
+            <w:shd w:val="clear" w:color="auto" w:fill="auto"/>
           </w:tcPr>
           <w:p>
             <w:pPr>
@@ -7426,6 +8587,12 @@
                 <w:i/>
               </w:rPr>
             </w:pPr>
+            <w:r>
+              <w:rPr>
+                <w:i/>
+              </w:rPr>
+              <w:t>Scénario 5</w:t>
+            </w:r>
           </w:p>
         </w:tc>
         <w:tc>
@@ -7443,6 +8610,7 @@
         <w:tc>
           <w:tcPr>
             <w:tcW w:w="1579" w:type="dxa"/>
+            <w:shd w:val="clear" w:color="auto" w:fill="auto"/>
           </w:tcPr>
           <w:p>
             <w:pPr>
@@ -7455,7 +8623,7 @@
         <w:tc>
           <w:tcPr>
             <w:tcW w:w="1579" w:type="dxa"/>
-            <w:shd w:val="clear" w:color="auto" w:fill="92D050"/>
+            <w:shd w:val="clear" w:color="auto" w:fill="auto"/>
           </w:tcPr>
           <w:p>
             <w:pPr>
@@ -7468,7 +8636,149 @@
         <w:tc>
           <w:tcPr>
             <w:tcW w:w="1579" w:type="dxa"/>
-            <w:shd w:val="clear" w:color="auto" w:fill="92D050"/>
+            <w:shd w:val="clear" w:color="auto" w:fill="auto"/>
+          </w:tcPr>
+          <w:p>
+            <w:pPr>
+              <w:rPr>
+                <w:i/>
+              </w:rPr>
+            </w:pPr>
+          </w:p>
+        </w:tc>
+      </w:tr>
+      <w:tr>
+        <w:tc>
+          <w:tcPr>
+            <w:tcW w:w="2265" w:type="dxa"/>
+          </w:tcPr>
+          <w:p>
+            <w:pPr>
+              <w:rPr>
+                <w:i/>
+              </w:rPr>
+            </w:pPr>
+            <w:r>
+              <w:rPr>
+                <w:i/>
+              </w:rPr>
+              <w:t>Scénario 6</w:t>
+            </w:r>
+          </w:p>
+        </w:tc>
+        <w:tc>
+          <w:tcPr>
+            <w:tcW w:w="1538" w:type="dxa"/>
+          </w:tcPr>
+          <w:p>
+            <w:pPr>
+              <w:rPr>
+                <w:i/>
+              </w:rPr>
+            </w:pPr>
+          </w:p>
+        </w:tc>
+        <w:tc>
+          <w:tcPr>
+            <w:tcW w:w="1579" w:type="dxa"/>
+            <w:shd w:val="clear" w:color="auto" w:fill="auto"/>
+          </w:tcPr>
+          <w:p>
+            <w:pPr>
+              <w:rPr>
+                <w:i/>
+              </w:rPr>
+            </w:pPr>
+          </w:p>
+        </w:tc>
+        <w:tc>
+          <w:tcPr>
+            <w:tcW w:w="1579" w:type="dxa"/>
+            <w:shd w:val="clear" w:color="auto" w:fill="auto"/>
+          </w:tcPr>
+          <w:p>
+            <w:pPr>
+              <w:rPr>
+                <w:i/>
+              </w:rPr>
+            </w:pPr>
+          </w:p>
+        </w:tc>
+        <w:tc>
+          <w:tcPr>
+            <w:tcW w:w="1579" w:type="dxa"/>
+            <w:shd w:val="clear" w:color="auto" w:fill="auto"/>
+          </w:tcPr>
+          <w:p>
+            <w:pPr>
+              <w:rPr>
+                <w:i/>
+              </w:rPr>
+            </w:pPr>
+          </w:p>
+        </w:tc>
+      </w:tr>
+      <w:tr>
+        <w:tc>
+          <w:tcPr>
+            <w:tcW w:w="2265" w:type="dxa"/>
+          </w:tcPr>
+          <w:p>
+            <w:pPr>
+              <w:rPr>
+                <w:i/>
+              </w:rPr>
+            </w:pPr>
+            <w:r>
+              <w:rPr>
+                <w:i/>
+              </w:rPr>
+              <w:t>Scénario 7</w:t>
+            </w:r>
+          </w:p>
+        </w:tc>
+        <w:tc>
+          <w:tcPr>
+            <w:tcW w:w="1538" w:type="dxa"/>
+          </w:tcPr>
+          <w:p>
+            <w:pPr>
+              <w:rPr>
+                <w:i/>
+              </w:rPr>
+            </w:pPr>
+          </w:p>
+        </w:tc>
+        <w:tc>
+          <w:tcPr>
+            <w:tcW w:w="1579" w:type="dxa"/>
+            <w:shd w:val="clear" w:color="auto" w:fill="auto"/>
+          </w:tcPr>
+          <w:p>
+            <w:pPr>
+              <w:rPr>
+                <w:i/>
+              </w:rPr>
+            </w:pPr>
+          </w:p>
+        </w:tc>
+        <w:tc>
+          <w:tcPr>
+            <w:tcW w:w="1579" w:type="dxa"/>
+            <w:shd w:val="clear" w:color="auto" w:fill="auto"/>
+          </w:tcPr>
+          <w:p>
+            <w:pPr>
+              <w:rPr>
+                <w:i/>
+              </w:rPr>
+            </w:pPr>
+          </w:p>
+        </w:tc>
+        <w:tc>
+          <w:tcPr>
+            <w:tcW w:w="1579" w:type="dxa"/>
+            <w:shd w:val="clear" w:color="auto" w:fill="auto"/>
           </w:tcPr>
           <w:p>
             <w:pPr>
@@ -7481,9 +8791,9 @@
       </w:tr>
     </w:tbl>
     <w:p>
-      <w:bookmarkStart w:id="24" w:name="_Toc25553322"/>
-      <w:bookmarkStart w:id="25" w:name="_Toc71691026"/>
-      <w:bookmarkStart w:id="26" w:name="_Toc499021845"/>
+      <w:bookmarkStart w:id="21" w:name="_Toc25553322"/>
+      <w:bookmarkStart w:id="22" w:name="_Toc71691026"/>
+      <w:bookmarkStart w:id="23" w:name="_Toc499021845"/>
     </w:p>
     <w:p>
       <w:pPr>
@@ -7500,7 +8810,7 @@
         </w:rPr>
         <w:t xml:space="preserve">Erreurs </w:t>
       </w:r>
-      <w:bookmarkEnd w:id="24"/>
+      <w:bookmarkEnd w:id="21"/>
       <w:r>
         <w:rPr>
           <w:i w:val="0"/>
@@ -7508,53 +8818,54 @@
         </w:rPr>
         <w:t>restantes</w:t>
       </w:r>
+      <w:bookmarkEnd w:id="22"/>
+      <w:bookmarkEnd w:id="23"/>
+      <w:r>
+        <w:rPr>
+          <w:i w:val="0"/>
+          <w:iCs/>
+        </w:rPr>
+        <w:t xml:space="preserve">  </w:t>
+      </w:r>
+    </w:p>
+    <w:p>
+      <w:pPr>
+        <w:pStyle w:val="En-tte"/>
+        <w:rPr>
+          <w:rFonts w:cs="Arial"/>
+          <w:iCs/>
+        </w:rPr>
+      </w:pPr>
+    </w:p>
+    <w:p>
+      <w:pPr>
+        <w:pStyle w:val="Titre2"/>
+        <w:rPr>
+          <w:i w:val="0"/>
+          <w:iCs/>
+        </w:rPr>
+      </w:pPr>
+      <w:bookmarkStart w:id="24" w:name="_Toc25553326"/>
+      <w:bookmarkStart w:id="25" w:name="_Toc71691029"/>
+      <w:bookmarkStart w:id="26" w:name="_Toc499021846"/>
+      <w:r>
+        <w:rPr>
+          <w:i w:val="0"/>
+          <w:iCs/>
+        </w:rPr>
+        <w:lastRenderedPageBreak/>
+        <w:t>Liste des documents</w:t>
+      </w:r>
+      <w:bookmarkEnd w:id="24"/>
+      <w:r>
+        <w:rPr>
+          <w:i w:val="0"/>
+          <w:iCs/>
+        </w:rPr>
+        <w:t xml:space="preserve"> fournis</w:t>
+      </w:r>
       <w:bookmarkEnd w:id="25"/>
       <w:bookmarkEnd w:id="26"/>
-      <w:r>
-        <w:rPr>
-          <w:i w:val="0"/>
-          <w:iCs/>
-        </w:rPr>
-        <w:t xml:space="preserve">  </w:t>
-      </w:r>
-    </w:p>
-    <w:p>
-      <w:pPr>
-        <w:pStyle w:val="En-tte"/>
-        <w:rPr>
-          <w:rFonts w:cs="Arial"/>
-          <w:iCs/>
-        </w:rPr>
-      </w:pPr>
-    </w:p>
-    <w:p>
-      <w:pPr>
-        <w:pStyle w:val="Titre2"/>
-        <w:rPr>
-          <w:i w:val="0"/>
-          <w:iCs/>
-        </w:rPr>
-      </w:pPr>
-      <w:bookmarkStart w:id="27" w:name="_Toc25553326"/>
-      <w:bookmarkStart w:id="28" w:name="_Toc71691029"/>
-      <w:bookmarkStart w:id="29" w:name="_Toc499021846"/>
-      <w:r>
-        <w:rPr>
-          <w:i w:val="0"/>
-          <w:iCs/>
-        </w:rPr>
-        <w:t>Liste des documents</w:t>
-      </w:r>
-      <w:bookmarkEnd w:id="27"/>
-      <w:r>
-        <w:rPr>
-          <w:i w:val="0"/>
-          <w:iCs/>
-        </w:rPr>
-        <w:t xml:space="preserve"> fournis</w:t>
-      </w:r>
-      <w:bookmarkEnd w:id="28"/>
-      <w:bookmarkEnd w:id="29"/>
     </w:p>
     <w:p>
       <w:pPr>
@@ -7716,18 +9027,18 @@
           <w:tab w:val="num" w:pos="360"/>
         </w:tabs>
       </w:pPr>
-      <w:bookmarkStart w:id="30" w:name="_Toc25553328"/>
-      <w:bookmarkStart w:id="31" w:name="_Toc71703263"/>
-      <w:bookmarkStart w:id="32" w:name="_Toc499021847"/>
+      <w:bookmarkStart w:id="27" w:name="_Toc25553328"/>
+      <w:bookmarkStart w:id="28" w:name="_Toc71703263"/>
+      <w:bookmarkStart w:id="29" w:name="_Toc499021847"/>
       <w:r>
         <w:t>C</w:t>
       </w:r>
-      <w:bookmarkEnd w:id="30"/>
-      <w:bookmarkEnd w:id="31"/>
+      <w:bookmarkEnd w:id="27"/>
+      <w:bookmarkEnd w:id="28"/>
       <w:r>
         <w:t>onclusions</w:t>
       </w:r>
-      <w:bookmarkEnd w:id="32"/>
+      <w:bookmarkEnd w:id="29"/>
     </w:p>
     <w:p>
       <w:pPr>
@@ -7880,16 +9191,16 @@
           <w:tab w:val="num" w:pos="360"/>
         </w:tabs>
       </w:pPr>
-      <w:bookmarkStart w:id="33" w:name="_Toc71703264"/>
-      <w:bookmarkStart w:id="34" w:name="_Toc499021848"/>
+      <w:bookmarkStart w:id="30" w:name="_Toc71703264"/>
+      <w:bookmarkStart w:id="31" w:name="_Toc499021848"/>
       <w:r>
         <w:t>A</w:t>
       </w:r>
-      <w:bookmarkEnd w:id="33"/>
+      <w:bookmarkEnd w:id="30"/>
       <w:r>
         <w:t>nnexes</w:t>
       </w:r>
-      <w:bookmarkEnd w:id="34"/>
+      <w:bookmarkEnd w:id="31"/>
     </w:p>
     <w:p/>
     <w:p>
@@ -7900,7 +9211,7 @@
           <w:iCs/>
         </w:rPr>
       </w:pPr>
-      <w:bookmarkStart w:id="35" w:name="_Toc499021849"/>
+      <w:bookmarkStart w:id="32" w:name="_Toc499021849"/>
       <w:r>
         <w:rPr>
           <w:i w:val="0"/>
@@ -7908,7 +9219,7 @@
         </w:rPr>
         <w:t>Résumé du rapport du TPI / version succincte de la documentation</w:t>
       </w:r>
-      <w:bookmarkEnd w:id="35"/>
+      <w:bookmarkEnd w:id="32"/>
     </w:p>
     <w:p/>
     <w:p>
@@ -7919,8 +9230,8 @@
           <w:iCs/>
         </w:rPr>
       </w:pPr>
-      <w:bookmarkStart w:id="36" w:name="_Toc71703265"/>
-      <w:bookmarkStart w:id="37" w:name="_Toc499021850"/>
+      <w:bookmarkStart w:id="33" w:name="_Toc71703265"/>
+      <w:bookmarkStart w:id="34" w:name="_Toc499021850"/>
       <w:r>
         <w:rPr>
           <w:i w:val="0"/>
@@ -7928,79 +9239,78 @@
         </w:rPr>
         <w:t>Sources – Bibliographie</w:t>
       </w:r>
+      <w:bookmarkEnd w:id="33"/>
+      <w:bookmarkEnd w:id="34"/>
+    </w:p>
+    <w:p>
+      <w:pPr>
+        <w:ind w:left="426"/>
+        <w:rPr>
+          <w:iCs/>
+        </w:rPr>
+      </w:pPr>
+    </w:p>
+    <w:p>
+      <w:pPr>
+        <w:ind w:left="426"/>
+        <w:rPr>
+          <w:i/>
+        </w:rPr>
+      </w:pPr>
+      <w:r>
+        <w:rPr>
+          <w:i/>
+        </w:rPr>
+        <w:t>Liste des livres utilisé</w:t>
+      </w:r>
+      <w:r>
+        <w:rPr>
+          <w:i/>
+        </w:rPr>
+        <w:t>s</w:t>
+      </w:r>
+      <w:r>
+        <w:rPr>
+          <w:i/>
+        </w:rPr>
+        <w:t xml:space="preserve"> (Titre, auteur, date), des sites Internet (URL) consultés, des articles (Revue, date, titre, </w:t>
+      </w:r>
+      <w:proofErr w:type="gramStart"/>
+      <w:r>
+        <w:rPr>
+          <w:i/>
+        </w:rPr>
+        <w:t>auteur)…</w:t>
+      </w:r>
+      <w:proofErr w:type="gramEnd"/>
+      <w:r>
+        <w:rPr>
+          <w:i/>
+        </w:rPr>
+        <w:t xml:space="preserve"> Et de toutes les aides externes (noms)   </w:t>
+      </w:r>
+    </w:p>
+    <w:p>
+      <w:pPr>
+        <w:pStyle w:val="Titre2"/>
+        <w:rPr>
+          <w:i w:val="0"/>
+          <w:iCs/>
+        </w:rPr>
+      </w:pPr>
+      <w:bookmarkStart w:id="35" w:name="_Toc25553330"/>
+      <w:bookmarkStart w:id="36" w:name="_Toc71703266"/>
+      <w:bookmarkStart w:id="37" w:name="_Toc499021851"/>
+      <w:r>
+        <w:rPr>
+          <w:i w:val="0"/>
+          <w:iCs/>
+        </w:rPr>
+        <w:t xml:space="preserve">Journal de </w:t>
+      </w:r>
+      <w:bookmarkEnd w:id="35"/>
       <w:bookmarkEnd w:id="36"/>
       <w:bookmarkEnd w:id="37"/>
-    </w:p>
-    <w:p>
-      <w:pPr>
-        <w:ind w:left="426"/>
-        <w:rPr>
-          <w:iCs/>
-        </w:rPr>
-      </w:pPr>
-    </w:p>
-    <w:p>
-      <w:pPr>
-        <w:ind w:left="426"/>
-        <w:rPr>
-          <w:i/>
-        </w:rPr>
-      </w:pPr>
-      <w:r>
-        <w:rPr>
-          <w:i/>
-        </w:rPr>
-        <w:t>Liste des livres utilisé</w:t>
-      </w:r>
-      <w:r>
-        <w:rPr>
-          <w:i/>
-        </w:rPr>
-        <w:t>s</w:t>
-      </w:r>
-      <w:r>
-        <w:rPr>
-          <w:i/>
-        </w:rPr>
-        <w:t xml:space="preserve"> (Titre, auteur, date), des sites Internet (URL) consultés, des articles (Revue, date, titre, </w:t>
-      </w:r>
-      <w:proofErr w:type="gramStart"/>
-      <w:r>
-        <w:rPr>
-          <w:i/>
-        </w:rPr>
-        <w:t>auteur)…</w:t>
-      </w:r>
-      <w:proofErr w:type="gramEnd"/>
-      <w:r>
-        <w:rPr>
-          <w:i/>
-        </w:rPr>
-        <w:t xml:space="preserve"> Et de toutes les aides externes (noms)   </w:t>
-      </w:r>
-    </w:p>
-    <w:p>
-      <w:pPr>
-        <w:pStyle w:val="Titre2"/>
-        <w:rPr>
-          <w:i w:val="0"/>
-          <w:iCs/>
-        </w:rPr>
-      </w:pPr>
-      <w:bookmarkStart w:id="38" w:name="_Toc25553330"/>
-      <w:bookmarkStart w:id="39" w:name="_Toc71703266"/>
-      <w:bookmarkStart w:id="40" w:name="_Toc499021851"/>
-      <w:r>
-        <w:rPr>
-          <w:i w:val="0"/>
-          <w:iCs/>
-        </w:rPr>
-        <w:lastRenderedPageBreak/>
-        <w:t xml:space="preserve">Journal de </w:t>
-      </w:r>
-      <w:bookmarkEnd w:id="38"/>
-      <w:bookmarkEnd w:id="39"/>
-      <w:bookmarkEnd w:id="40"/>
       <w:r>
         <w:rPr>
           <w:i w:val="0"/>
@@ -8063,14 +9373,12 @@
                 <w:b/>
               </w:rPr>
             </w:pPr>
-            <w:proofErr w:type="spellStart"/>
             <w:r>
               <w:rPr>
                 <w:b/>
               </w:rPr>
-              <w:t>Evénement</w:t>
-            </w:r>
-            <w:proofErr w:type="spellEnd"/>
+              <w:t>Événement</w:t>
+            </w:r>
           </w:p>
         </w:tc>
       </w:tr>
@@ -8177,7 +9485,7 @@
           <w:highlight w:val="yellow"/>
         </w:rPr>
       </w:pPr>
-      <w:bookmarkStart w:id="41" w:name="_Toc25553331"/>
+      <w:bookmarkStart w:id="38" w:name="_Toc25553331"/>
     </w:p>
     <w:p>
       <w:pPr>
@@ -8187,14 +9495,38 @@
           <w:iCs/>
         </w:rPr>
       </w:pPr>
-      <w:bookmarkStart w:id="42" w:name="_Toc71703267"/>
-      <w:bookmarkStart w:id="43" w:name="_Toc499021852"/>
+      <w:bookmarkStart w:id="39" w:name="_Toc71703267"/>
+      <w:bookmarkStart w:id="40" w:name="_Toc499021852"/>
       <w:r>
         <w:rPr>
           <w:i w:val="0"/>
           <w:iCs/>
         </w:rPr>
         <w:t>Manuel d'Installation</w:t>
+      </w:r>
+      <w:bookmarkEnd w:id="38"/>
+      <w:bookmarkEnd w:id="39"/>
+      <w:bookmarkEnd w:id="40"/>
+    </w:p>
+    <w:p/>
+    <w:p>
+      <w:pPr>
+        <w:pStyle w:val="Titre2"/>
+        <w:rPr>
+          <w:i w:val="0"/>
+          <w:iCs/>
+        </w:rPr>
+      </w:pPr>
+      <w:bookmarkStart w:id="41" w:name="_Toc25553332"/>
+      <w:bookmarkStart w:id="42" w:name="_Toc71703268"/>
+      <w:bookmarkStart w:id="43" w:name="_Toc499021853"/>
+      <w:r>
+        <w:rPr>
+          <w:i w:val="0"/>
+          <w:iCs/>
+        </w:rPr>
+        <w:lastRenderedPageBreak/>
+        <w:t>Manuel d'Utilisation</w:t>
       </w:r>
       <w:bookmarkEnd w:id="41"/>
       <w:bookmarkEnd w:id="42"/>
@@ -8209,58 +9541,33 @@
           <w:iCs/>
         </w:rPr>
       </w:pPr>
-      <w:bookmarkStart w:id="44" w:name="_Toc25553332"/>
-      <w:bookmarkStart w:id="45" w:name="_Toc71703268"/>
-      <w:bookmarkStart w:id="46" w:name="_Toc499021853"/>
+      <w:bookmarkStart w:id="44" w:name="_Toc71703270"/>
+      <w:bookmarkStart w:id="45" w:name="_Toc499021854"/>
+      <w:bookmarkStart w:id="46" w:name="_Toc25553334"/>
       <w:r>
         <w:rPr>
           <w:i w:val="0"/>
           <w:iCs/>
         </w:rPr>
-        <w:t>Manuel d'Utilisation</w:t>
-      </w:r>
-      <w:bookmarkStart w:id="47" w:name="_GoBack"/>
+        <w:t>A</w:t>
+      </w:r>
+      <w:r>
+        <w:rPr>
+          <w:i w:val="0"/>
+          <w:iCs/>
+        </w:rPr>
+        <w:t>rchives du projet</w:t>
+      </w:r>
       <w:bookmarkEnd w:id="44"/>
       <w:bookmarkEnd w:id="45"/>
-      <w:bookmarkEnd w:id="46"/>
-      <w:bookmarkEnd w:id="47"/>
-    </w:p>
-    <w:p/>
-    <w:p>
-      <w:pPr>
-        <w:pStyle w:val="Titre2"/>
+      <w:r>
         <w:rPr>
           <w:i w:val="0"/>
           <w:iCs/>
         </w:rPr>
-      </w:pPr>
-      <w:bookmarkStart w:id="48" w:name="_Toc71703270"/>
-      <w:bookmarkStart w:id="49" w:name="_Toc499021854"/>
-      <w:bookmarkStart w:id="50" w:name="_Toc25553334"/>
-      <w:r>
-        <w:rPr>
-          <w:i w:val="0"/>
-          <w:iCs/>
-        </w:rPr>
-        <w:t>A</w:t>
-      </w:r>
-      <w:r>
-        <w:rPr>
-          <w:i w:val="0"/>
-          <w:iCs/>
-        </w:rPr>
-        <w:t>rchives du projet</w:t>
-      </w:r>
-      <w:bookmarkEnd w:id="48"/>
-      <w:bookmarkEnd w:id="49"/>
-      <w:r>
-        <w:rPr>
-          <w:i w:val="0"/>
-          <w:iCs/>
-        </w:rPr>
         <w:t xml:space="preserve"> </w:t>
       </w:r>
-      <w:bookmarkEnd w:id="50"/>
+      <w:bookmarkEnd w:id="46"/>
     </w:p>
     <w:p/>
     <w:p/>
@@ -8272,8 +9579,8 @@
       </w:pPr>
     </w:p>
     <w:sectPr>
-      <w:headerReference w:type="default" r:id="rId21"/>
-      <w:footerReference w:type="default" r:id="rId22"/>
+      <w:headerReference w:type="default" r:id="rId22"/>
+      <w:footerReference w:type="default" r:id="rId23"/>
       <w:pgSz w:w="11906" w:h="16838" w:code="9"/>
       <w:pgMar w:top="1418" w:right="1418" w:bottom="1418" w:left="1418" w:header="720" w:footer="720" w:gutter="0"/>
       <w:cols w:space="720"/>
@@ -8399,12 +9706,6 @@
         <w:szCs w:val="16"/>
       </w:rPr>
       <w:tab/>
-    </w:r>
-    <w:r>
-      <w:rPr>
-        <w:sz w:val="16"/>
-        <w:szCs w:val="16"/>
-      </w:rPr>
       <w:t xml:space="preserve">Dernière </w:t>
     </w:r>
     <w:proofErr w:type="spellStart"/>
@@ -8704,6 +10005,95 @@
     </w:lvl>
   </w:abstractNum>
   <w:abstractNum w:abstractNumId="2" w15:restartNumberingAfterBreak="0">
+    <w:nsid w:val="17AB28BE"/>
+    <w:multiLevelType w:val="hybridMultilevel"/>
+    <w:tmpl w:val="D2025048"/>
+    <w:lvl w:ilvl="0" w:tplc="040C000F">
+      <w:start w:val="1"/>
+      <w:numFmt w:val="decimal"/>
+      <w:lvlText w:val="%1."/>
+      <w:lvlJc w:val="left"/>
+      <w:pPr>
+        <w:ind w:left="720" w:hanging="360"/>
+      </w:pPr>
+      <w:rPr>
+        <w:rFonts w:hint="default"/>
+      </w:rPr>
+    </w:lvl>
+    <w:lvl w:ilvl="1" w:tplc="040C0019" w:tentative="1">
+      <w:start w:val="1"/>
+      <w:numFmt w:val="lowerLetter"/>
+      <w:lvlText w:val="%2."/>
+      <w:lvlJc w:val="left"/>
+      <w:pPr>
+        <w:ind w:left="1440" w:hanging="360"/>
+      </w:pPr>
+    </w:lvl>
+    <w:lvl w:ilvl="2" w:tplc="040C001B" w:tentative="1">
+      <w:start w:val="1"/>
+      <w:numFmt w:val="lowerRoman"/>
+      <w:lvlText w:val="%3."/>
+      <w:lvlJc w:val="right"/>
+      <w:pPr>
+        <w:ind w:left="2160" w:hanging="180"/>
+      </w:pPr>
+    </w:lvl>
+    <w:lvl w:ilvl="3" w:tplc="040C000F" w:tentative="1">
+      <w:start w:val="1"/>
+      <w:numFmt w:val="decimal"/>
+      <w:lvlText w:val="%4."/>
+      <w:lvlJc w:val="left"/>
+      <w:pPr>
+        <w:ind w:left="2880" w:hanging="360"/>
+      </w:pPr>
+    </w:lvl>
+    <w:lvl w:ilvl="4" w:tplc="040C0019" w:tentative="1">
+      <w:start w:val="1"/>
+      <w:numFmt w:val="lowerLetter"/>
+      <w:lvlText w:val="%5."/>
+      <w:lvlJc w:val="left"/>
+      <w:pPr>
+        <w:ind w:left="3600" w:hanging="360"/>
+      </w:pPr>
+    </w:lvl>
+    <w:lvl w:ilvl="5" w:tplc="040C001B" w:tentative="1">
+      <w:start w:val="1"/>
+      <w:numFmt w:val="lowerRoman"/>
+      <w:lvlText w:val="%6."/>
+      <w:lvlJc w:val="right"/>
+      <w:pPr>
+        <w:ind w:left="4320" w:hanging="180"/>
+      </w:pPr>
+    </w:lvl>
+    <w:lvl w:ilvl="6" w:tplc="040C000F" w:tentative="1">
+      <w:start w:val="1"/>
+      <w:numFmt w:val="decimal"/>
+      <w:lvlText w:val="%7."/>
+      <w:lvlJc w:val="left"/>
+      <w:pPr>
+        <w:ind w:left="5040" w:hanging="360"/>
+      </w:pPr>
+    </w:lvl>
+    <w:lvl w:ilvl="7" w:tplc="040C0019" w:tentative="1">
+      <w:start w:val="1"/>
+      <w:numFmt w:val="lowerLetter"/>
+      <w:lvlText w:val="%8."/>
+      <w:lvlJc w:val="left"/>
+      <w:pPr>
+        <w:ind w:left="5760" w:hanging="360"/>
+      </w:pPr>
+    </w:lvl>
+    <w:lvl w:ilvl="8" w:tplc="040C001B" w:tentative="1">
+      <w:start w:val="1"/>
+      <w:numFmt w:val="lowerRoman"/>
+      <w:lvlText w:val="%9."/>
+      <w:lvlJc w:val="right"/>
+      <w:pPr>
+        <w:ind w:left="6480" w:hanging="180"/>
+      </w:pPr>
+    </w:lvl>
+  </w:abstractNum>
+  <w:abstractNum w:abstractNumId="3" w15:restartNumberingAfterBreak="0">
     <w:nsid w:val="19FF01AE"/>
     <w:multiLevelType w:val="hybridMultilevel"/>
     <w:tmpl w:val="EC6A3956"/>
@@ -8843,7 +10233,7 @@
       </w:rPr>
     </w:lvl>
   </w:abstractNum>
-  <w:abstractNum w:abstractNumId="3" w15:restartNumberingAfterBreak="0">
+  <w:abstractNum w:abstractNumId="4" w15:restartNumberingAfterBreak="0">
     <w:nsid w:val="27A404D8"/>
     <w:multiLevelType w:val="hybridMultilevel"/>
     <w:tmpl w:val="E4483B56"/>
@@ -8983,7 +10373,96 @@
       </w:rPr>
     </w:lvl>
   </w:abstractNum>
-  <w:abstractNum w:abstractNumId="4" w15:restartNumberingAfterBreak="0">
+  <w:abstractNum w:abstractNumId="5" w15:restartNumberingAfterBreak="0">
+    <w:nsid w:val="3777181F"/>
+    <w:multiLevelType w:val="hybridMultilevel"/>
+    <w:tmpl w:val="BE985A2C"/>
+    <w:lvl w:ilvl="0" w:tplc="040C0015">
+      <w:start w:val="1"/>
+      <w:numFmt w:val="upperLetter"/>
+      <w:lvlText w:val="%1."/>
+      <w:lvlJc w:val="left"/>
+      <w:pPr>
+        <w:ind w:left="720" w:hanging="360"/>
+      </w:pPr>
+      <w:rPr>
+        <w:rFonts w:hint="default"/>
+      </w:rPr>
+    </w:lvl>
+    <w:lvl w:ilvl="1" w:tplc="040C0019" w:tentative="1">
+      <w:start w:val="1"/>
+      <w:numFmt w:val="lowerLetter"/>
+      <w:lvlText w:val="%2."/>
+      <w:lvlJc w:val="left"/>
+      <w:pPr>
+        <w:ind w:left="1440" w:hanging="360"/>
+      </w:pPr>
+    </w:lvl>
+    <w:lvl w:ilvl="2" w:tplc="040C001B" w:tentative="1">
+      <w:start w:val="1"/>
+      <w:numFmt w:val="lowerRoman"/>
+      <w:lvlText w:val="%3."/>
+      <w:lvlJc w:val="right"/>
+      <w:pPr>
+        <w:ind w:left="2160" w:hanging="180"/>
+      </w:pPr>
+    </w:lvl>
+    <w:lvl w:ilvl="3" w:tplc="040C000F" w:tentative="1">
+      <w:start w:val="1"/>
+      <w:numFmt w:val="decimal"/>
+      <w:lvlText w:val="%4."/>
+      <w:lvlJc w:val="left"/>
+      <w:pPr>
+        <w:ind w:left="2880" w:hanging="360"/>
+      </w:pPr>
+    </w:lvl>
+    <w:lvl w:ilvl="4" w:tplc="040C0019" w:tentative="1">
+      <w:start w:val="1"/>
+      <w:numFmt w:val="lowerLetter"/>
+      <w:lvlText w:val="%5."/>
+      <w:lvlJc w:val="left"/>
+      <w:pPr>
+        <w:ind w:left="3600" w:hanging="360"/>
+      </w:pPr>
+    </w:lvl>
+    <w:lvl w:ilvl="5" w:tplc="040C001B" w:tentative="1">
+      <w:start w:val="1"/>
+      <w:numFmt w:val="lowerRoman"/>
+      <w:lvlText w:val="%6."/>
+      <w:lvlJc w:val="right"/>
+      <w:pPr>
+        <w:ind w:left="4320" w:hanging="180"/>
+      </w:pPr>
+    </w:lvl>
+    <w:lvl w:ilvl="6" w:tplc="040C000F" w:tentative="1">
+      <w:start w:val="1"/>
+      <w:numFmt w:val="decimal"/>
+      <w:lvlText w:val="%7."/>
+      <w:lvlJc w:val="left"/>
+      <w:pPr>
+        <w:ind w:left="5040" w:hanging="360"/>
+      </w:pPr>
+    </w:lvl>
+    <w:lvl w:ilvl="7" w:tplc="040C0019" w:tentative="1">
+      <w:start w:val="1"/>
+      <w:numFmt w:val="lowerLetter"/>
+      <w:lvlText w:val="%8."/>
+      <w:lvlJc w:val="left"/>
+      <w:pPr>
+        <w:ind w:left="5760" w:hanging="360"/>
+      </w:pPr>
+    </w:lvl>
+    <w:lvl w:ilvl="8" w:tplc="040C001B" w:tentative="1">
+      <w:start w:val="1"/>
+      <w:numFmt w:val="lowerRoman"/>
+      <w:lvlText w:val="%9."/>
+      <w:lvlJc w:val="right"/>
+      <w:pPr>
+        <w:ind w:left="6480" w:hanging="180"/>
+      </w:pPr>
+    </w:lvl>
+  </w:abstractNum>
+  <w:abstractNum w:abstractNumId="6" w15:restartNumberingAfterBreak="0">
     <w:nsid w:val="408C02FF"/>
     <w:multiLevelType w:val="hybridMultilevel"/>
     <w:tmpl w:val="1C925AC4"/>
@@ -9120,7 +10599,7 @@
       </w:rPr>
     </w:lvl>
   </w:abstractNum>
-  <w:abstractNum w:abstractNumId="5" w15:restartNumberingAfterBreak="0">
+  <w:abstractNum w:abstractNumId="7" w15:restartNumberingAfterBreak="0">
     <w:nsid w:val="42F31DAB"/>
     <w:multiLevelType w:val="hybridMultilevel"/>
     <w:tmpl w:val="A46C5D1C"/>
@@ -9260,7 +10739,7 @@
       </w:rPr>
     </w:lvl>
   </w:abstractNum>
-  <w:abstractNum w:abstractNumId="6" w15:restartNumberingAfterBreak="0">
+  <w:abstractNum w:abstractNumId="8" w15:restartNumberingAfterBreak="0">
     <w:nsid w:val="5082572C"/>
     <w:multiLevelType w:val="hybridMultilevel"/>
     <w:tmpl w:val="ED4ACFA4"/>
@@ -9400,7 +10879,7 @@
       </w:rPr>
     </w:lvl>
   </w:abstractNum>
-  <w:abstractNum w:abstractNumId="7" w15:restartNumberingAfterBreak="0">
+  <w:abstractNum w:abstractNumId="9" w15:restartNumberingAfterBreak="0">
     <w:nsid w:val="52B247CA"/>
     <w:multiLevelType w:val="hybridMultilevel"/>
     <w:tmpl w:val="B7D4D45A"/>
@@ -9540,7 +11019,7 @@
       </w:rPr>
     </w:lvl>
   </w:abstractNum>
-  <w:abstractNum w:abstractNumId="8" w15:restartNumberingAfterBreak="0">
+  <w:abstractNum w:abstractNumId="10" w15:restartNumberingAfterBreak="0">
     <w:nsid w:val="594C1361"/>
     <w:multiLevelType w:val="hybridMultilevel"/>
     <w:tmpl w:val="5C243628"/>
@@ -9680,7 +11159,96 @@
       </w:rPr>
     </w:lvl>
   </w:abstractNum>
-  <w:abstractNum w:abstractNumId="9" w15:restartNumberingAfterBreak="0">
+  <w:abstractNum w:abstractNumId="11" w15:restartNumberingAfterBreak="0">
+    <w:nsid w:val="6B48791A"/>
+    <w:multiLevelType w:val="hybridMultilevel"/>
+    <w:tmpl w:val="D2025048"/>
+    <w:lvl w:ilvl="0" w:tplc="040C000F">
+      <w:start w:val="1"/>
+      <w:numFmt w:val="decimal"/>
+      <w:lvlText w:val="%1."/>
+      <w:lvlJc w:val="left"/>
+      <w:pPr>
+        <w:ind w:left="720" w:hanging="360"/>
+      </w:pPr>
+      <w:rPr>
+        <w:rFonts w:hint="default"/>
+      </w:rPr>
+    </w:lvl>
+    <w:lvl w:ilvl="1" w:tplc="040C0019" w:tentative="1">
+      <w:start w:val="1"/>
+      <w:numFmt w:val="lowerLetter"/>
+      <w:lvlText w:val="%2."/>
+      <w:lvlJc w:val="left"/>
+      <w:pPr>
+        <w:ind w:left="1440" w:hanging="360"/>
+      </w:pPr>
+    </w:lvl>
+    <w:lvl w:ilvl="2" w:tplc="040C001B" w:tentative="1">
+      <w:start w:val="1"/>
+      <w:numFmt w:val="lowerRoman"/>
+      <w:lvlText w:val="%3."/>
+      <w:lvlJc w:val="right"/>
+      <w:pPr>
+        <w:ind w:left="2160" w:hanging="180"/>
+      </w:pPr>
+    </w:lvl>
+    <w:lvl w:ilvl="3" w:tplc="040C000F" w:tentative="1">
+      <w:start w:val="1"/>
+      <w:numFmt w:val="decimal"/>
+      <w:lvlText w:val="%4."/>
+      <w:lvlJc w:val="left"/>
+      <w:pPr>
+        <w:ind w:left="2880" w:hanging="360"/>
+      </w:pPr>
+    </w:lvl>
+    <w:lvl w:ilvl="4" w:tplc="040C0019" w:tentative="1">
+      <w:start w:val="1"/>
+      <w:numFmt w:val="lowerLetter"/>
+      <w:lvlText w:val="%5."/>
+      <w:lvlJc w:val="left"/>
+      <w:pPr>
+        <w:ind w:left="3600" w:hanging="360"/>
+      </w:pPr>
+    </w:lvl>
+    <w:lvl w:ilvl="5" w:tplc="040C001B" w:tentative="1">
+      <w:start w:val="1"/>
+      <w:numFmt w:val="lowerRoman"/>
+      <w:lvlText w:val="%6."/>
+      <w:lvlJc w:val="right"/>
+      <w:pPr>
+        <w:ind w:left="4320" w:hanging="180"/>
+      </w:pPr>
+    </w:lvl>
+    <w:lvl w:ilvl="6" w:tplc="040C000F" w:tentative="1">
+      <w:start w:val="1"/>
+      <w:numFmt w:val="decimal"/>
+      <w:lvlText w:val="%7."/>
+      <w:lvlJc w:val="left"/>
+      <w:pPr>
+        <w:ind w:left="5040" w:hanging="360"/>
+      </w:pPr>
+    </w:lvl>
+    <w:lvl w:ilvl="7" w:tplc="040C0019" w:tentative="1">
+      <w:start w:val="1"/>
+      <w:numFmt w:val="lowerLetter"/>
+      <w:lvlText w:val="%8."/>
+      <w:lvlJc w:val="left"/>
+      <w:pPr>
+        <w:ind w:left="5760" w:hanging="360"/>
+      </w:pPr>
+    </w:lvl>
+    <w:lvl w:ilvl="8" w:tplc="040C001B" w:tentative="1">
+      <w:start w:val="1"/>
+      <w:numFmt w:val="lowerRoman"/>
+      <w:lvlText w:val="%9."/>
+      <w:lvlJc w:val="right"/>
+      <w:pPr>
+        <w:ind w:left="6480" w:hanging="180"/>
+      </w:pPr>
+    </w:lvl>
+  </w:abstractNum>
+  <w:abstractNum w:abstractNumId="12" w15:restartNumberingAfterBreak="0">
     <w:nsid w:val="71E06583"/>
     <w:multiLevelType w:val="hybridMultilevel"/>
     <w:tmpl w:val="26C81FCE"/>
@@ -9820,7 +11388,7 @@
       </w:rPr>
     </w:lvl>
   </w:abstractNum>
-  <w:abstractNum w:abstractNumId="10" w15:restartNumberingAfterBreak="0">
+  <w:abstractNum w:abstractNumId="13" w15:restartNumberingAfterBreak="0">
     <w:nsid w:val="75A3529B"/>
     <w:multiLevelType w:val="hybridMultilevel"/>
     <w:tmpl w:val="819EEA64"/>
@@ -9960,7 +11528,7 @@
       </w:rPr>
     </w:lvl>
   </w:abstractNum>
-  <w:abstractNum w:abstractNumId="11" w15:restartNumberingAfterBreak="0">
+  <w:abstractNum w:abstractNumId="14" w15:restartNumberingAfterBreak="0">
     <w:nsid w:val="7B193736"/>
     <w:multiLevelType w:val="multilevel"/>
     <w:tmpl w:val="3E0A631E"/>
@@ -10082,7 +11650,7 @@
       </w:pPr>
     </w:lvl>
   </w:abstractNum>
-  <w:abstractNum w:abstractNumId="12" w15:restartNumberingAfterBreak="0">
+  <w:abstractNum w:abstractNumId="15" w15:restartNumberingAfterBreak="0">
     <w:nsid w:val="7DD245F2"/>
     <w:multiLevelType w:val="hybridMultilevel"/>
     <w:tmpl w:val="3100450C"/>
@@ -10223,46 +11791,55 @@
     </w:lvl>
   </w:abstractNum>
   <w:num w:numId="1">
-    <w:abstractNumId w:val="11"/>
+    <w:abstractNumId w:val="14"/>
   </w:num>
   <w:num w:numId="2">
     <w:abstractNumId w:val="0"/>
   </w:num>
   <w:num w:numId="3">
-    <w:abstractNumId w:val="2"/>
+    <w:abstractNumId w:val="3"/>
   </w:num>
   <w:num w:numId="4">
+    <w:abstractNumId w:val="13"/>
+  </w:num>
+  <w:num w:numId="5">
+    <w:abstractNumId w:val="9"/>
+  </w:num>
+  <w:num w:numId="6">
+    <w:abstractNumId w:val="4"/>
+  </w:num>
+  <w:num w:numId="7">
     <w:abstractNumId w:val="10"/>
   </w:num>
-  <w:num w:numId="5">
-    <w:abstractNumId w:val="7"/>
-  </w:num>
-  <w:num w:numId="6">
-    <w:abstractNumId w:val="3"/>
-  </w:num>
-  <w:num w:numId="7">
-    <w:abstractNumId w:val="8"/>
-  </w:num>
   <w:num w:numId="8">
-    <w:abstractNumId w:val="12"/>
+    <w:abstractNumId w:val="15"/>
   </w:num>
   <w:num w:numId="9">
     <w:abstractNumId w:val="1"/>
   </w:num>
   <w:num w:numId="10">
-    <w:abstractNumId w:val="4"/>
+    <w:abstractNumId w:val="6"/>
   </w:num>
   <w:num w:numId="11">
-    <w:abstractNumId w:val="6"/>
+    <w:abstractNumId w:val="8"/>
   </w:num>
   <w:num w:numId="12">
-    <w:abstractNumId w:val="5"/>
+    <w:abstractNumId w:val="7"/>
   </w:num>
   <w:num w:numId="13">
-    <w:abstractNumId w:val="9"/>
+    <w:abstractNumId w:val="12"/>
   </w:num>
   <w:num w:numId="14">
     <w:abstractNumId w:val="0"/>
+  </w:num>
+  <w:num w:numId="15">
+    <w:abstractNumId w:val="5"/>
+  </w:num>
+  <w:num w:numId="16">
+    <w:abstractNumId w:val="2"/>
+  </w:num>
+  <w:num w:numId="17">
+    <w:abstractNumId w:val="11"/>
   </w:num>
   <w:numIdMacAtCleanup w:val="13"/>
 </w:numbering>
@@ -11099,6 +12676,18 @@
       <w:contextualSpacing/>
     </w:pPr>
   </w:style>
+  <w:style w:type="character" w:styleId="Mentionnonrsolue">
+    <w:name w:val="Unresolved Mention"/>
+    <w:basedOn w:val="Policepardfaut"/>
+    <w:uiPriority w:val="99"/>
+    <w:semiHidden/>
+    <w:unhideWhenUsed/>
+    <w:rsid w:val="0017070E"/>
+    <w:rPr>
+      <w:color w:val="808080"/>
+      <w:shd w:val="clear" w:color="auto" w:fill="E6E6E6"/>
+    </w:rPr>
+  </w:style>
 </w:styles>
 </file>
 
@@ -11402,7 +12991,7 @@
 </file>
 
 <file path=customXml/itemProps1.xml><?xml version="1.0" encoding="utf-8"?>
-<ds:datastoreItem xmlns:ds="http://schemas.openxmlformats.org/officeDocument/2006/customXml" ds:itemID="{2E168D58-2098-D642-9E27-A4ADE832CCFD}">
+<ds:datastoreItem xmlns:ds="http://schemas.openxmlformats.org/officeDocument/2006/customXml" ds:itemID="{C090ED64-B84F-3B45-97C3-600EA1B7D5CA}">
   <ds:schemaRefs>
     <ds:schemaRef ds:uri="http://schemas.openxmlformats.org/officeDocument/2006/bibliography"/>
   </ds:schemaRefs>

</xml_diff>

<commit_message>
Doc & Code update
Tentative de la création des collisions
</commit_message>
<xml_diff>
--- a/Documents/Rapport TPI.docx
+++ b/Documents/Rapport TPI.docx
@@ -3041,7 +3041,7 @@
         <w:rPr>
           <w:noProof/>
         </w:rPr>
-        <w:pict w14:anchorId="344DC134">
+        <w:pict w14:anchorId="0B469008">
           <v:shapetype id="_x0000_t75" coordsize="21600,21600" o:spt="75" o:preferrelative="t" path="m@4@5l@4@11@9@11@9@5xe" filled="f" stroked="f">
             <v:stroke joinstyle="miter"/>
             <v:formulas>
@@ -3062,7 +3062,7 @@
             <o:lock v:ext="edit" aspectratio="t"/>
           </v:shapetype>
           <v:shape id="Image 1" o:spid="_x0000_s1026" type="#_x0000_t75" alt="RÃ©sultat de recherche d'images pour &quot;architecture ios&quot;" style="position:absolute;margin-left:75.8pt;margin-top:21.3pt;width:282.25pt;height:287.05pt;z-index:251734016;visibility:visible;mso-wrap-style:square;mso-wrap-edited:f;mso-width-percent:0;mso-height-percent:0;mso-width-percent:0;mso-height-percent:0">
-            <v:imagedata r:id="rId9" r:href="rId10"/>
+            <v:imagedata r:id="rId9" o:title="ios-architecture"/>
             <w10:wrap type="square"/>
           </v:shape>
         </w:pict>
@@ -3201,7 +3201,7 @@
                     <pic:cNvPicPr/>
                   </pic:nvPicPr>
                   <pic:blipFill>
-                    <a:blip r:embed="rId11">
+                    <a:blip r:embed="rId10">
                       <a:extLst>
                         <a:ext uri="{28A0092B-C50C-407E-A947-70E740481C1C}">
                           <a14:useLocalDpi xmlns:a14="http://schemas.microsoft.com/office/drawing/2010/main" val="0"/>
@@ -3272,8 +3272,6 @@
       <w:r>
         <w:t>.</w:t>
       </w:r>
-      <w:bookmarkStart w:id="5" w:name="_GoBack"/>
-      <w:bookmarkEnd w:id="5"/>
     </w:p>
     <w:p>
       <w:pPr>
@@ -3458,16 +3456,7 @@
       </w:r>
       <w:proofErr w:type="spellEnd"/>
       <w:r>
-        <w:t> : Affiche</w:t>
-      </w:r>
-      <w:r>
-        <w:t xml:space="preserve"> une interface pour </w:t>
-      </w:r>
-      <w:r>
-        <w:t>voir</w:t>
-      </w:r>
-      <w:r>
-        <w:t>, sélectionner et modifier les événements et les rappels du calendrier.</w:t>
+        <w:t> : Affiche une interface pour voir, sélectionner et modifier les événements et les rappels du calendrier.</w:t>
       </w:r>
     </w:p>
     <w:p>
@@ -3684,8 +3673,8 @@
       <w:pPr>
         <w:pStyle w:val="Titre3"/>
       </w:pPr>
-      <w:bookmarkStart w:id="6" w:name="_Toc71691012"/>
-      <w:bookmarkStart w:id="7" w:name="_Toc499021838"/>
+      <w:bookmarkStart w:id="5" w:name="_Toc71691012"/>
+      <w:bookmarkStart w:id="6" w:name="_Toc499021838"/>
       <w:r>
         <w:t>MCD</w:t>
       </w:r>
@@ -3711,7 +3700,7 @@
                     <pic:cNvPicPr/>
                   </pic:nvPicPr>
                   <pic:blipFill>
-                    <a:blip r:embed="rId12">
+                    <a:blip r:embed="rId11">
                       <a:extLst>
                         <a:ext uri="{28A0092B-C50C-407E-A947-70E740481C1C}">
                           <a14:useLocalDpi xmlns:a14="http://schemas.microsoft.com/office/drawing/2010/main" val="0"/>
@@ -3765,8 +3754,8 @@
         </w:rPr>
         <w:t>Stratégie de test</w:t>
       </w:r>
+      <w:bookmarkEnd w:id="5"/>
       <w:bookmarkEnd w:id="6"/>
-      <w:bookmarkEnd w:id="7"/>
     </w:p>
     <w:p>
       <w:pPr>
@@ -3817,9 +3806,9 @@
           <w:i w:val="0"/>
         </w:rPr>
       </w:pPr>
-      <w:bookmarkStart w:id="8" w:name="_Toc25553310"/>
-      <w:bookmarkStart w:id="9" w:name="_Toc71691015"/>
-      <w:bookmarkStart w:id="10" w:name="_Toc499021839"/>
+      <w:bookmarkStart w:id="7" w:name="_Toc25553310"/>
+      <w:bookmarkStart w:id="8" w:name="_Toc71691015"/>
+      <w:bookmarkStart w:id="9" w:name="_Toc499021839"/>
       <w:r>
         <w:rPr>
           <w:rFonts w:cs="Arial"/>
@@ -3827,9 +3816,9 @@
         </w:rPr>
         <w:t>Risques techniques</w:t>
       </w:r>
+      <w:bookmarkEnd w:id="7"/>
       <w:bookmarkEnd w:id="8"/>
       <w:bookmarkEnd w:id="9"/>
-      <w:bookmarkEnd w:id="10"/>
     </w:p>
     <w:p/>
     <w:p>
@@ -3864,7 +3853,7 @@
           <w:iCs/>
         </w:rPr>
       </w:pPr>
-      <w:bookmarkStart w:id="11" w:name="_Toc499021840"/>
+      <w:bookmarkStart w:id="10" w:name="_Toc499021840"/>
       <w:r>
         <w:rPr>
           <w:i w:val="0"/>
@@ -3873,7 +3862,7 @@
         <w:lastRenderedPageBreak/>
         <w:t>Planification</w:t>
       </w:r>
-      <w:bookmarkEnd w:id="11"/>
+      <w:bookmarkEnd w:id="10"/>
     </w:p>
     <w:p/>
     <w:p>
@@ -4296,9 +4285,9 @@
           <w:iCs/>
         </w:rPr>
       </w:pPr>
-      <w:bookmarkStart w:id="12" w:name="_Toc25553314"/>
-      <w:bookmarkStart w:id="13" w:name="_Toc71691019"/>
-      <w:bookmarkStart w:id="14" w:name="_Toc499021841"/>
+      <w:bookmarkStart w:id="11" w:name="_Toc25553314"/>
+      <w:bookmarkStart w:id="12" w:name="_Toc71691019"/>
+      <w:bookmarkStart w:id="13" w:name="_Toc499021841"/>
       <w:r>
         <w:rPr>
           <w:i w:val="0"/>
@@ -4306,9 +4295,9 @@
         </w:rPr>
         <w:t>Dossier de conception</w:t>
       </w:r>
+      <w:bookmarkEnd w:id="11"/>
       <w:bookmarkEnd w:id="12"/>
       <w:bookmarkEnd w:id="13"/>
-      <w:bookmarkEnd w:id="14"/>
     </w:p>
     <w:p/>
     <w:p>
@@ -4424,7 +4413,7 @@
                     <pic:cNvPicPr/>
                   </pic:nvPicPr>
                   <pic:blipFill>
-                    <a:blip r:embed="rId13" cstate="print">
+                    <a:blip r:embed="rId12" cstate="print">
                       <a:extLst>
                         <a:ext uri="{28A0092B-C50C-407E-A947-70E740481C1C}">
                           <a14:useLocalDpi xmlns:a14="http://schemas.microsoft.com/office/drawing/2010/main" val="0"/>
@@ -4503,7 +4492,7 @@
                     <pic:cNvPicPr/>
                   </pic:nvPicPr>
                   <pic:blipFill>
-                    <a:blip r:embed="rId14" cstate="print">
+                    <a:blip r:embed="rId13" cstate="print">
                       <a:extLst>
                         <a:ext uri="{28A0092B-C50C-407E-A947-70E740481C1C}">
                           <a14:useLocalDpi xmlns:a14="http://schemas.microsoft.com/office/drawing/2010/main" val="0"/>
@@ -4914,7 +4903,7 @@
                     <pic:cNvPicPr/>
                   </pic:nvPicPr>
                   <pic:blipFill>
-                    <a:blip r:embed="rId15" cstate="print">
+                    <a:blip r:embed="rId14" cstate="print">
                       <a:extLst>
                         <a:ext uri="{28A0092B-C50C-407E-A947-70E740481C1C}">
                           <a14:useLocalDpi xmlns:a14="http://schemas.microsoft.com/office/drawing/2010/main" val="0"/>
@@ -4981,7 +4970,7 @@
                     <pic:cNvPicPr/>
                   </pic:nvPicPr>
                   <pic:blipFill>
-                    <a:blip r:embed="rId16" cstate="print">
+                    <a:blip r:embed="rId15" cstate="print">
                       <a:extLst>
                         <a:ext uri="{28A0092B-C50C-407E-A947-70E740481C1C}">
                           <a14:useLocalDpi xmlns:a14="http://schemas.microsoft.com/office/drawing/2010/main" val="0"/>
@@ -5165,7 +5154,7 @@
                     <pic:cNvPicPr/>
                   </pic:nvPicPr>
                   <pic:blipFill>
-                    <a:blip r:embed="rId17" cstate="print">
+                    <a:blip r:embed="rId16" cstate="print">
                       <a:extLst>
                         <a:ext uri="{28A0092B-C50C-407E-A947-70E740481C1C}">
                           <a14:useLocalDpi xmlns:a14="http://schemas.microsoft.com/office/drawing/2010/main" val="0"/>
@@ -5437,7 +5426,7 @@
                     <pic:cNvPicPr/>
                   </pic:nvPicPr>
                   <pic:blipFill>
-                    <a:blip r:embed="rId18" cstate="print">
+                    <a:blip r:embed="rId17" cstate="print">
                       <a:extLst>
                         <a:ext uri="{28A0092B-C50C-407E-A947-70E740481C1C}">
                           <a14:useLocalDpi xmlns:a14="http://schemas.microsoft.com/office/drawing/2010/main" val="0"/>
@@ -5608,7 +5597,7 @@
                     <pic:cNvPicPr/>
                   </pic:nvPicPr>
                   <pic:blipFill>
-                    <a:blip r:embed="rId19" cstate="print">
+                    <a:blip r:embed="rId18" cstate="print">
                       <a:extLst>
                         <a:ext uri="{28A0092B-C50C-407E-A947-70E740481C1C}">
                           <a14:useLocalDpi xmlns:a14="http://schemas.microsoft.com/office/drawing/2010/main" val="0"/>
@@ -5675,7 +5664,7 @@
                     <pic:cNvPicPr/>
                   </pic:nvPicPr>
                   <pic:blipFill>
-                    <a:blip r:embed="rId20">
+                    <a:blip r:embed="rId19">
                       <a:extLst>
                         <a:ext uri="{28A0092B-C50C-407E-A947-70E740481C1C}">
                           <a14:useLocalDpi xmlns:a14="http://schemas.microsoft.com/office/drawing/2010/main" val="0"/>
@@ -5963,7 +5952,7 @@
                     <pic:cNvPicPr/>
                   </pic:nvPicPr>
                   <pic:blipFill>
-                    <a:blip r:embed="rId21">
+                    <a:blip r:embed="rId20">
                       <a:extLst>
                         <a:ext uri="{28A0092B-C50C-407E-A947-70E740481C1C}">
                           <a14:useLocalDpi xmlns:a14="http://schemas.microsoft.com/office/drawing/2010/main" val="0"/>
@@ -6134,7 +6123,7 @@
                     <pic:cNvPicPr/>
                   </pic:nvPicPr>
                   <pic:blipFill>
-                    <a:blip r:embed="rId22">
+                    <a:blip r:embed="rId21">
                       <a:extLst>
                         <a:ext uri="{28A0092B-C50C-407E-A947-70E740481C1C}">
                           <a14:useLocalDpi xmlns:a14="http://schemas.microsoft.com/office/drawing/2010/main" val="0"/>
@@ -6417,7 +6406,7 @@
                     <pic:cNvPicPr/>
                   </pic:nvPicPr>
                   <pic:blipFill>
-                    <a:blip r:embed="rId23">
+                    <a:blip r:embed="rId22">
                       <a:extLst>
                         <a:ext uri="{28A0092B-C50C-407E-A947-70E740481C1C}">
                           <a14:useLocalDpi xmlns:a14="http://schemas.microsoft.com/office/drawing/2010/main" val="0"/>
@@ -8337,7 +8326,11 @@
               <w:jc w:val="center"/>
             </w:pPr>
             <w:r>
-              <w:t>Lancer l’avion en papier</w:t>
+              <w:lastRenderedPageBreak/>
+              <w:t xml:space="preserve">Choisir un mot </w:t>
+            </w:r>
+            <w:r>
+              <w:t>et lancer l’avion en papier</w:t>
             </w:r>
           </w:p>
         </w:tc>
@@ -8422,7 +8415,7 @@
           </w:tcPr>
           <w:p>
             <w:r>
-              <w:t>Clique sur le bas de l’écran, sur un des mots.</w:t>
+              <w:t>Clique à gauche de l’écran à hauteur du prof</w:t>
             </w:r>
           </w:p>
         </w:tc>
@@ -8432,7 +8425,7 @@
           </w:tcPr>
           <w:p>
             <w:r>
-              <w:t>Aucun mot n’est sélectionné</w:t>
+              <w:t>Le prof n’est pas au bord de l’écran gauche</w:t>
             </w:r>
           </w:p>
         </w:tc>
@@ -8442,7 +8435,15 @@
           </w:tcPr>
           <w:p>
             <w:r>
-              <w:t>Le prof se prépare a lancé l’avion</w:t>
+              <w:t xml:space="preserve">Le prof commence </w:t>
+            </w:r>
+            <w:proofErr w:type="gramStart"/>
+            <w:r>
+              <w:t>a</w:t>
+            </w:r>
+            <w:proofErr w:type="gramEnd"/>
+            <w:r>
+              <w:t xml:space="preserve"> ce déplacer vers la gauche.</w:t>
             </w:r>
           </w:p>
         </w:tc>
@@ -8457,6 +8458,75 @@
           </w:tcPr>
           <w:p>
             <w:r>
+              <w:t>Clique sur le milieu de l’écran à hauteur du prof</w:t>
+            </w:r>
+          </w:p>
+        </w:tc>
+        <w:tc>
+          <w:tcPr>
+            <w:tcW w:w="2504" w:type="dxa"/>
+          </w:tcPr>
+          <w:p/>
+        </w:tc>
+        <w:tc>
+          <w:tcPr>
+            <w:tcW w:w="3536" w:type="dxa"/>
+          </w:tcPr>
+          <w:p>
+            <w:r>
+              <w:t>Le prof s’arrête</w:t>
+            </w:r>
+            <w:r>
+              <w:t>.</w:t>
+            </w:r>
+          </w:p>
+        </w:tc>
+      </w:tr>
+      <w:tr>
+        <w:trPr>
+          <w:trHeight w:val="263"/>
+        </w:trPr>
+        <w:tc>
+          <w:tcPr>
+            <w:tcW w:w="3020" w:type="dxa"/>
+          </w:tcPr>
+          <w:p>
+            <w:r>
+              <w:t>Clique sur le bas de l’écran, sur un des mots.</w:t>
+            </w:r>
+          </w:p>
+        </w:tc>
+        <w:tc>
+          <w:tcPr>
+            <w:tcW w:w="2504" w:type="dxa"/>
+          </w:tcPr>
+          <w:p>
+            <w:r>
+              <w:t>Aucun mot n’est sélectionné</w:t>
+            </w:r>
+          </w:p>
+        </w:tc>
+        <w:tc>
+          <w:tcPr>
+            <w:tcW w:w="3536" w:type="dxa"/>
+          </w:tcPr>
+          <w:p>
+            <w:r>
+              <w:t>Le prof se prépare a lancé l’avion</w:t>
+            </w:r>
+          </w:p>
+        </w:tc>
+      </w:tr>
+      <w:tr>
+        <w:trPr>
+          <w:trHeight w:val="263"/>
+        </w:trPr>
+        <w:tc>
+          <w:tcPr>
+            <w:tcW w:w="3020" w:type="dxa"/>
+          </w:tcPr>
+          <w:p>
+            <w:r>
               <w:t>Clique sur l’écran au-dessus du prof</w:t>
             </w:r>
           </w:p>
@@ -8484,12 +8554,465 @@
       </w:tr>
     </w:tbl>
     <w:p/>
+    <w:p/>
+    <w:tbl>
+      <w:tblPr>
+        <w:tblStyle w:val="Grilledutableau"/>
+        <w:tblpPr w:leftFromText="141" w:rightFromText="141" w:vertAnchor="text" w:horzAnchor="margin" w:tblpY="-30"/>
+        <w:tblW w:w="0" w:type="auto"/>
+        <w:tblLook w:val="04A0" w:firstRow="1" w:lastRow="0" w:firstColumn="1" w:lastColumn="0" w:noHBand="0" w:noVBand="1"/>
+      </w:tblPr>
+      <w:tblGrid>
+        <w:gridCol w:w="3020"/>
+        <w:gridCol w:w="2504"/>
+        <w:gridCol w:w="3536"/>
+      </w:tblGrid>
+      <w:tr>
+        <w:trPr>
+          <w:trHeight w:val="263"/>
+        </w:trPr>
+        <w:tc>
+          <w:tcPr>
+            <w:tcW w:w="9060" w:type="dxa"/>
+            <w:gridSpan w:val="3"/>
+          </w:tcPr>
+          <w:p>
+            <w:pPr>
+              <w:ind w:left="360"/>
+              <w:jc w:val="center"/>
+            </w:pPr>
+            <w:r>
+              <w:t>9.</w:t>
+            </w:r>
+            <w:r>
+              <w:t xml:space="preserve">Toucher un élève </w:t>
+            </w:r>
+            <w:r>
+              <w:t>avec la bonne traduction</w:t>
+            </w:r>
+          </w:p>
+        </w:tc>
+      </w:tr>
+      <w:tr>
+        <w:trPr>
+          <w:trHeight w:val="263"/>
+        </w:trPr>
+        <w:tc>
+          <w:tcPr>
+            <w:tcW w:w="3020" w:type="dxa"/>
+          </w:tcPr>
+          <w:p>
+            <w:r>
+              <w:t>Action</w:t>
+            </w:r>
+          </w:p>
+        </w:tc>
+        <w:tc>
+          <w:tcPr>
+            <w:tcW w:w="2504" w:type="dxa"/>
+          </w:tcPr>
+          <w:p>
+            <w:r>
+              <w:t>Condition particulière</w:t>
+            </w:r>
+          </w:p>
+        </w:tc>
+        <w:tc>
+          <w:tcPr>
+            <w:tcW w:w="3536" w:type="dxa"/>
+          </w:tcPr>
+          <w:p>
+            <w:r>
+              <w:t>Réponse</w:t>
+            </w:r>
+          </w:p>
+        </w:tc>
+      </w:tr>
+      <w:tr>
+        <w:trPr>
+          <w:trHeight w:val="263"/>
+        </w:trPr>
+        <w:tc>
+          <w:tcPr>
+            <w:tcW w:w="9060" w:type="dxa"/>
+            <w:gridSpan w:val="3"/>
+          </w:tcPr>
+          <w:p>
+            <w:pPr>
+              <w:jc w:val="center"/>
+            </w:pPr>
+            <w:r>
+              <w:t xml:space="preserve">Scénario </w:t>
+            </w:r>
+            <w:r>
+              <w:t>8</w:t>
+            </w:r>
+          </w:p>
+        </w:tc>
+      </w:tr>
+      <w:tr>
+        <w:trPr>
+          <w:trHeight w:val="263"/>
+        </w:trPr>
+        <w:tc>
+          <w:tcPr>
+            <w:tcW w:w="3020" w:type="dxa"/>
+          </w:tcPr>
+          <w:p>
+            <w:pPr>
+              <w:jc w:val="center"/>
+            </w:pPr>
+          </w:p>
+        </w:tc>
+        <w:tc>
+          <w:tcPr>
+            <w:tcW w:w="2504" w:type="dxa"/>
+          </w:tcPr>
+          <w:p>
+            <w:pPr>
+              <w:jc w:val="center"/>
+            </w:pPr>
+            <w:r>
+              <w:t>L’avion touche un élève</w:t>
+            </w:r>
+          </w:p>
+        </w:tc>
+        <w:tc>
+          <w:tcPr>
+            <w:tcW w:w="3536" w:type="dxa"/>
+          </w:tcPr>
+          <w:p>
+            <w:pPr>
+              <w:jc w:val="center"/>
+            </w:pPr>
+            <w:r>
+              <w:t>L’élève change de mot et l’avion en papier disparait</w:t>
+            </w:r>
+          </w:p>
+        </w:tc>
+      </w:tr>
+      <w:tr>
+        <w:trPr>
+          <w:trHeight w:val="263"/>
+        </w:trPr>
+        <w:tc>
+          <w:tcPr>
+            <w:tcW w:w="3020" w:type="dxa"/>
+          </w:tcPr>
+          <w:p>
+            <w:pPr>
+              <w:jc w:val="center"/>
+            </w:pPr>
+          </w:p>
+        </w:tc>
+        <w:tc>
+          <w:tcPr>
+            <w:tcW w:w="2504" w:type="dxa"/>
+          </w:tcPr>
+          <w:p>
+            <w:pPr>
+              <w:jc w:val="center"/>
+            </w:pPr>
+          </w:p>
+        </w:tc>
+        <w:tc>
+          <w:tcPr>
+            <w:tcW w:w="3536" w:type="dxa"/>
+          </w:tcPr>
+          <w:p>
+            <w:pPr>
+              <w:jc w:val="center"/>
+            </w:pPr>
+          </w:p>
+        </w:tc>
+      </w:tr>
+    </w:tbl>
+    <w:p/>
+    <w:tbl>
+      <w:tblPr>
+        <w:tblStyle w:val="Grilledutableau"/>
+        <w:tblpPr w:leftFromText="141" w:rightFromText="141" w:vertAnchor="text" w:horzAnchor="margin" w:tblpY="-30"/>
+        <w:tblW w:w="0" w:type="auto"/>
+        <w:tblLook w:val="04A0" w:firstRow="1" w:lastRow="0" w:firstColumn="1" w:lastColumn="0" w:noHBand="0" w:noVBand="1"/>
+      </w:tblPr>
+      <w:tblGrid>
+        <w:gridCol w:w="3020"/>
+        <w:gridCol w:w="2504"/>
+        <w:gridCol w:w="3536"/>
+      </w:tblGrid>
+      <w:tr>
+        <w:trPr>
+          <w:trHeight w:val="263"/>
+        </w:trPr>
+        <w:tc>
+          <w:tcPr>
+            <w:tcW w:w="9060" w:type="dxa"/>
+            <w:gridSpan w:val="3"/>
+          </w:tcPr>
+          <w:p>
+            <w:pPr>
+              <w:ind w:left="360"/>
+              <w:jc w:val="center"/>
+            </w:pPr>
+            <w:r>
+              <w:t>10. Toucher un élève avec la mauvaise traduction</w:t>
+            </w:r>
+          </w:p>
+        </w:tc>
+      </w:tr>
+      <w:tr>
+        <w:trPr>
+          <w:trHeight w:val="263"/>
+        </w:trPr>
+        <w:tc>
+          <w:tcPr>
+            <w:tcW w:w="3020" w:type="dxa"/>
+          </w:tcPr>
+          <w:p>
+            <w:r>
+              <w:t>Action</w:t>
+            </w:r>
+          </w:p>
+        </w:tc>
+        <w:tc>
+          <w:tcPr>
+            <w:tcW w:w="2504" w:type="dxa"/>
+          </w:tcPr>
+          <w:p>
+            <w:r>
+              <w:t>Condition particulière</w:t>
+            </w:r>
+          </w:p>
+        </w:tc>
+        <w:tc>
+          <w:tcPr>
+            <w:tcW w:w="3536" w:type="dxa"/>
+          </w:tcPr>
+          <w:p>
+            <w:r>
+              <w:t>Réponse</w:t>
+            </w:r>
+          </w:p>
+        </w:tc>
+      </w:tr>
+      <w:tr>
+        <w:trPr>
+          <w:trHeight w:val="263"/>
+        </w:trPr>
+        <w:tc>
+          <w:tcPr>
+            <w:tcW w:w="9060" w:type="dxa"/>
+            <w:gridSpan w:val="3"/>
+          </w:tcPr>
+          <w:p>
+            <w:pPr>
+              <w:jc w:val="center"/>
+            </w:pPr>
+            <w:r>
+              <w:t>Scénario 8</w:t>
+            </w:r>
+          </w:p>
+        </w:tc>
+      </w:tr>
+      <w:tr>
+        <w:trPr>
+          <w:trHeight w:val="263"/>
+        </w:trPr>
+        <w:tc>
+          <w:tcPr>
+            <w:tcW w:w="3020" w:type="dxa"/>
+          </w:tcPr>
+          <w:p>
+            <w:pPr>
+              <w:jc w:val="center"/>
+            </w:pPr>
+          </w:p>
+        </w:tc>
+        <w:tc>
+          <w:tcPr>
+            <w:tcW w:w="2504" w:type="dxa"/>
+          </w:tcPr>
+          <w:p>
+            <w:pPr>
+              <w:jc w:val="center"/>
+            </w:pPr>
+            <w:r>
+              <w:t>L’avion touche un élève</w:t>
+            </w:r>
+          </w:p>
+        </w:tc>
+        <w:tc>
+          <w:tcPr>
+            <w:tcW w:w="3536" w:type="dxa"/>
+          </w:tcPr>
+          <w:p>
+            <w:pPr>
+              <w:jc w:val="center"/>
+            </w:pPr>
+            <w:r>
+              <w:t>L’élève n’est pas content et s’avance d’un pas vers le prof</w:t>
+            </w:r>
+          </w:p>
+        </w:tc>
+      </w:tr>
+    </w:tbl>
+    <w:p/>
+    <w:tbl>
+      <w:tblPr>
+        <w:tblStyle w:val="Grilledutableau"/>
+        <w:tblpPr w:leftFromText="141" w:rightFromText="141" w:vertAnchor="text" w:horzAnchor="margin" w:tblpY="161"/>
+        <w:tblW w:w="0" w:type="auto"/>
+        <w:tblLook w:val="04A0" w:firstRow="1" w:lastRow="0" w:firstColumn="1" w:lastColumn="0" w:noHBand="0" w:noVBand="1"/>
+      </w:tblPr>
+      <w:tblGrid>
+        <w:gridCol w:w="3020"/>
+        <w:gridCol w:w="2504"/>
+        <w:gridCol w:w="3536"/>
+      </w:tblGrid>
+      <w:tr>
+        <w:trPr>
+          <w:trHeight w:val="263"/>
+        </w:trPr>
+        <w:tc>
+          <w:tcPr>
+            <w:tcW w:w="9060" w:type="dxa"/>
+            <w:gridSpan w:val="3"/>
+          </w:tcPr>
+          <w:p>
+            <w:pPr>
+              <w:ind w:left="360"/>
+              <w:jc w:val="center"/>
+            </w:pPr>
+            <w:r>
+              <w:t>11</w:t>
+            </w:r>
+            <w:r>
+              <w:t xml:space="preserve">. Toucher un élève </w:t>
+            </w:r>
+            <w:r>
+              <w:t>3 fois avec le bon mot</w:t>
+            </w:r>
+          </w:p>
+        </w:tc>
+      </w:tr>
+      <w:tr>
+        <w:trPr>
+          <w:trHeight w:val="263"/>
+        </w:trPr>
+        <w:tc>
+          <w:tcPr>
+            <w:tcW w:w="3020" w:type="dxa"/>
+          </w:tcPr>
+          <w:p>
+            <w:r>
+              <w:t>Action</w:t>
+            </w:r>
+          </w:p>
+        </w:tc>
+        <w:tc>
+          <w:tcPr>
+            <w:tcW w:w="2504" w:type="dxa"/>
+          </w:tcPr>
+          <w:p>
+            <w:r>
+              <w:t>Condition particulière</w:t>
+            </w:r>
+          </w:p>
+        </w:tc>
+        <w:tc>
+          <w:tcPr>
+            <w:tcW w:w="3536" w:type="dxa"/>
+          </w:tcPr>
+          <w:p>
+            <w:r>
+              <w:t>Réponse</w:t>
+            </w:r>
+          </w:p>
+        </w:tc>
+      </w:tr>
+      <w:tr>
+        <w:trPr>
+          <w:trHeight w:val="263"/>
+        </w:trPr>
+        <w:tc>
+          <w:tcPr>
+            <w:tcW w:w="9060" w:type="dxa"/>
+            <w:gridSpan w:val="3"/>
+          </w:tcPr>
+          <w:p>
+            <w:pPr>
+              <w:jc w:val="center"/>
+            </w:pPr>
+            <w:r>
+              <w:t>Scénario 8</w:t>
+            </w:r>
+            <w:r>
+              <w:t xml:space="preserve"> </w:t>
+            </w:r>
+            <w:r>
+              <w:t>et Scénario 9 3 fois</w:t>
+            </w:r>
+          </w:p>
+        </w:tc>
+      </w:tr>
+      <w:tr>
+        <w:trPr>
+          <w:trHeight w:val="263"/>
+        </w:trPr>
+        <w:tc>
+          <w:tcPr>
+            <w:tcW w:w="3020" w:type="dxa"/>
+          </w:tcPr>
+          <w:p>
+            <w:pPr>
+              <w:jc w:val="center"/>
+            </w:pPr>
+          </w:p>
+        </w:tc>
+        <w:tc>
+          <w:tcPr>
+            <w:tcW w:w="2504" w:type="dxa"/>
+          </w:tcPr>
+          <w:p>
+            <w:pPr>
+              <w:jc w:val="center"/>
+            </w:pPr>
+          </w:p>
+        </w:tc>
+        <w:tc>
+          <w:tcPr>
+            <w:tcW w:w="3536" w:type="dxa"/>
+          </w:tcPr>
+          <w:p>
+            <w:pPr>
+              <w:jc w:val="center"/>
+            </w:pPr>
+            <w:r>
+              <w:t>L’</w:t>
+            </w:r>
+            <w:r>
+              <w:t>Élève</w:t>
+            </w:r>
+            <w:r>
+              <w:t xml:space="preserve"> est content et part </w:t>
+            </w:r>
+            <w:r>
+              <w:t>à</w:t>
+            </w:r>
+            <w:r>
+              <w:t xml:space="preserve"> la pause</w:t>
+            </w:r>
+          </w:p>
+        </w:tc>
+      </w:tr>
+    </w:tbl>
+    <w:p/>
+    <w:p/>
     <w:p>
       <w:pPr>
         <w:pStyle w:val="Titre3"/>
       </w:pPr>
       <w:r>
-        <w:lastRenderedPageBreak/>
         <w:t>MLD</w:t>
       </w:r>
     </w:p>
@@ -8507,6 +9030,14 @@
       </w:r>
     </w:p>
     <w:p/>
+    <w:p/>
+    <w:p/>
+    <w:p/>
+    <w:p/>
+    <w:p>
+      <w:bookmarkStart w:id="14" w:name="_GoBack"/>
+      <w:bookmarkEnd w:id="14"/>
+    </w:p>
     <w:p>
       <w:pPr>
         <w:pStyle w:val="Titre3"/>
@@ -8514,6 +9045,7 @@
       <w:bookmarkStart w:id="15" w:name="_Toc71703259"/>
       <w:bookmarkStart w:id="16" w:name="_Toc499021842"/>
       <w:r>
+        <w:lastRenderedPageBreak/>
         <w:t xml:space="preserve"> </w:t>
       </w:r>
       <w:r>
@@ -8596,7 +9128,27 @@
         <w:t>(Particularité 2)</w:t>
       </w:r>
     </w:p>
-    <w:p/>
+    <w:p>
+      <w:r>
+        <w:t xml:space="preserve">Pour l’affichage des élèves j’ai décidé de créer un « groupe » d’élève qui sont tout de même indépendant mais leur déplacement est géré en groupe car je leur ai assigner un nom qui est identique pour tous. Cela me permet de recréer le même déplacement qui est utilisé dans le jeu </w:t>
+      </w:r>
+      <w:proofErr w:type="spellStart"/>
+      <w:r>
+        <w:t>Space</w:t>
+      </w:r>
+      <w:proofErr w:type="spellEnd"/>
+      <w:r>
+        <w:t xml:space="preserve"> </w:t>
+      </w:r>
+      <w:proofErr w:type="spellStart"/>
+      <w:r>
+        <w:t>Invader</w:t>
+      </w:r>
+      <w:proofErr w:type="spellEnd"/>
+      <w:r>
+        <w:t>.</w:t>
+      </w:r>
+    </w:p>
     <w:p>
       <w:pPr>
         <w:pStyle w:val="Titre1"/>
@@ -8734,7 +9286,7 @@
         </w:rPr>
         <w:t xml:space="preserve">Repo Git : </w:t>
       </w:r>
-      <w:hyperlink r:id="rId24" w:history="1">
+      <w:hyperlink r:id="rId23" w:history="1">
         <w:r>
           <w:rPr>
             <w:rStyle w:val="Lienhypertexte"/>
@@ -8902,6 +9454,20 @@
                 <w:i/>
               </w:rPr>
             </w:pPr>
+            <w:r>
+              <w:rPr>
+                <w:i/>
+              </w:rPr>
+              <w:t xml:space="preserve">1.06 </w:t>
+            </w:r>
+            <w:proofErr w:type="spellStart"/>
+            <w:r>
+              <w:rPr>
+                <w:i/>
+              </w:rPr>
+              <w:t>CdP</w:t>
+            </w:r>
+            <w:proofErr w:type="spellEnd"/>
           </w:p>
         </w:tc>
         <w:tc>
@@ -8961,7 +9527,7 @@
         <w:tc>
           <w:tcPr>
             <w:tcW w:w="1579" w:type="dxa"/>
-            <w:shd w:val="clear" w:color="auto" w:fill="auto"/>
+            <w:shd w:val="clear" w:color="auto" w:fill="A8D08D" w:themeFill="accent6" w:themeFillTint="99"/>
           </w:tcPr>
           <w:p>
             <w:pPr>
@@ -8969,6 +9535,12 @@
                 <w:i/>
               </w:rPr>
             </w:pPr>
+            <w:r>
+              <w:rPr>
+                <w:i/>
+              </w:rPr>
+              <w:t>OK</w:t>
+            </w:r>
           </w:p>
         </w:tc>
         <w:tc>
@@ -9052,7 +9624,7 @@
         <w:tc>
           <w:tcPr>
             <w:tcW w:w="1579" w:type="dxa"/>
-            <w:shd w:val="clear" w:color="auto" w:fill="auto"/>
+            <w:shd w:val="clear" w:color="auto" w:fill="FF0000"/>
           </w:tcPr>
           <w:p>
             <w:pPr>
@@ -9061,6 +9633,12 @@
                 <w:i/>
               </w:rPr>
             </w:pPr>
+            <w:r>
+              <w:rPr>
+                <w:i/>
+              </w:rPr>
+              <w:t>NOK</w:t>
+            </w:r>
           </w:p>
         </w:tc>
         <w:tc>
@@ -9139,7 +9717,7 @@
         <w:tc>
           <w:tcPr>
             <w:tcW w:w="1579" w:type="dxa"/>
-            <w:shd w:val="clear" w:color="auto" w:fill="auto"/>
+            <w:shd w:val="clear" w:color="auto" w:fill="A8D08D" w:themeFill="accent6" w:themeFillTint="99"/>
           </w:tcPr>
           <w:p>
             <w:pPr>
@@ -9147,6 +9725,12 @@
                 <w:i/>
               </w:rPr>
             </w:pPr>
+            <w:r>
+              <w:rPr>
+                <w:i/>
+              </w:rPr>
+              <w:t>OK</w:t>
+            </w:r>
           </w:p>
         </w:tc>
         <w:tc>
@@ -9210,7 +9794,7 @@
         <w:tc>
           <w:tcPr>
             <w:tcW w:w="1579" w:type="dxa"/>
-            <w:shd w:val="clear" w:color="auto" w:fill="auto"/>
+            <w:shd w:val="clear" w:color="auto" w:fill="A8D08D" w:themeFill="accent6" w:themeFillTint="99"/>
           </w:tcPr>
           <w:p>
             <w:pPr>
@@ -9218,6 +9802,12 @@
                 <w:i/>
               </w:rPr>
             </w:pPr>
+            <w:r>
+              <w:rPr>
+                <w:i/>
+              </w:rPr>
+              <w:t>OK</w:t>
+            </w:r>
           </w:p>
         </w:tc>
         <w:tc>
@@ -9281,7 +9871,7 @@
         <w:tc>
           <w:tcPr>
             <w:tcW w:w="1579" w:type="dxa"/>
-            <w:shd w:val="clear" w:color="auto" w:fill="auto"/>
+            <w:shd w:val="clear" w:color="auto" w:fill="A8D08D" w:themeFill="accent6" w:themeFillTint="99"/>
           </w:tcPr>
           <w:p>
             <w:pPr>
@@ -9289,6 +9879,12 @@
                 <w:i/>
               </w:rPr>
             </w:pPr>
+            <w:r>
+              <w:rPr>
+                <w:i/>
+              </w:rPr>
+              <w:t>OK</w:t>
+            </w:r>
           </w:p>
         </w:tc>
         <w:tc>
@@ -9352,7 +9948,7 @@
         <w:tc>
           <w:tcPr>
             <w:tcW w:w="1579" w:type="dxa"/>
-            <w:shd w:val="clear" w:color="auto" w:fill="auto"/>
+            <w:shd w:val="clear" w:color="auto" w:fill="A8D08D" w:themeFill="accent6" w:themeFillTint="99"/>
           </w:tcPr>
           <w:p>
             <w:pPr>
@@ -9360,6 +9956,12 @@
                 <w:i/>
               </w:rPr>
             </w:pPr>
+            <w:r>
+              <w:rPr>
+                <w:i/>
+              </w:rPr>
+              <w:t>OK</w:t>
+            </w:r>
           </w:p>
         </w:tc>
         <w:tc>
@@ -9405,6 +10007,154 @@
                 <w:i/>
               </w:rPr>
               <w:t>Scénario 7</w:t>
+            </w:r>
+          </w:p>
+        </w:tc>
+        <w:tc>
+          <w:tcPr>
+            <w:tcW w:w="1538" w:type="dxa"/>
+          </w:tcPr>
+          <w:p>
+            <w:pPr>
+              <w:rPr>
+                <w:i/>
+              </w:rPr>
+            </w:pPr>
+          </w:p>
+        </w:tc>
+        <w:tc>
+          <w:tcPr>
+            <w:tcW w:w="1579" w:type="dxa"/>
+            <w:shd w:val="clear" w:color="auto" w:fill="A8D08D" w:themeFill="accent6" w:themeFillTint="99"/>
+          </w:tcPr>
+          <w:p>
+            <w:pPr>
+              <w:rPr>
+                <w:i/>
+              </w:rPr>
+            </w:pPr>
+            <w:r>
+              <w:rPr>
+                <w:i/>
+              </w:rPr>
+              <w:t>OK</w:t>
+            </w:r>
+          </w:p>
+        </w:tc>
+        <w:tc>
+          <w:tcPr>
+            <w:tcW w:w="1579" w:type="dxa"/>
+            <w:shd w:val="clear" w:color="auto" w:fill="auto"/>
+          </w:tcPr>
+          <w:p>
+            <w:pPr>
+              <w:rPr>
+                <w:i/>
+              </w:rPr>
+            </w:pPr>
+          </w:p>
+        </w:tc>
+        <w:tc>
+          <w:tcPr>
+            <w:tcW w:w="1579" w:type="dxa"/>
+            <w:shd w:val="clear" w:color="auto" w:fill="auto"/>
+          </w:tcPr>
+          <w:p>
+            <w:pPr>
+              <w:rPr>
+                <w:i/>
+              </w:rPr>
+            </w:pPr>
+          </w:p>
+        </w:tc>
+      </w:tr>
+      <w:tr>
+        <w:tc>
+          <w:tcPr>
+            <w:tcW w:w="2265" w:type="dxa"/>
+          </w:tcPr>
+          <w:p>
+            <w:pPr>
+              <w:rPr>
+                <w:i/>
+              </w:rPr>
+            </w:pPr>
+            <w:r>
+              <w:rPr>
+                <w:i/>
+              </w:rPr>
+              <w:t>Scénario 8</w:t>
+            </w:r>
+          </w:p>
+        </w:tc>
+        <w:tc>
+          <w:tcPr>
+            <w:tcW w:w="1538" w:type="dxa"/>
+          </w:tcPr>
+          <w:p>
+            <w:pPr>
+              <w:rPr>
+                <w:i/>
+              </w:rPr>
+            </w:pPr>
+          </w:p>
+        </w:tc>
+        <w:tc>
+          <w:tcPr>
+            <w:tcW w:w="1579" w:type="dxa"/>
+            <w:shd w:val="clear" w:color="auto" w:fill="auto"/>
+          </w:tcPr>
+          <w:p>
+            <w:pPr>
+              <w:rPr>
+                <w:i/>
+              </w:rPr>
+            </w:pPr>
+          </w:p>
+        </w:tc>
+        <w:tc>
+          <w:tcPr>
+            <w:tcW w:w="1579" w:type="dxa"/>
+            <w:shd w:val="clear" w:color="auto" w:fill="auto"/>
+          </w:tcPr>
+          <w:p>
+            <w:pPr>
+              <w:rPr>
+                <w:i/>
+              </w:rPr>
+            </w:pPr>
+          </w:p>
+        </w:tc>
+        <w:tc>
+          <w:tcPr>
+            <w:tcW w:w="1579" w:type="dxa"/>
+            <w:shd w:val="clear" w:color="auto" w:fill="auto"/>
+          </w:tcPr>
+          <w:p>
+            <w:pPr>
+              <w:rPr>
+                <w:i/>
+              </w:rPr>
+            </w:pPr>
+          </w:p>
+        </w:tc>
+      </w:tr>
+      <w:tr>
+        <w:tc>
+          <w:tcPr>
+            <w:tcW w:w="2265" w:type="dxa"/>
+          </w:tcPr>
+          <w:p>
+            <w:pPr>
+              <w:rPr>
+                <w:i/>
+              </w:rPr>
+            </w:pPr>
+            <w:r>
+              <w:rPr>
+                <w:i/>
+              </w:rPr>
+              <w:t>Scénario 9</w:t>
             </w:r>
           </w:p>
         </w:tc>
@@ -9479,6 +10229,7 @@
           <w:i w:val="0"/>
           <w:iCs/>
         </w:rPr>
+        <w:lastRenderedPageBreak/>
         <w:t xml:space="preserve">Erreurs </w:t>
       </w:r>
       <w:bookmarkEnd w:id="21"/>
@@ -9524,7 +10275,6 @@
           <w:i w:val="0"/>
           <w:iCs/>
         </w:rPr>
-        <w:lastRenderedPageBreak/>
         <w:t>Liste des documents</w:t>
       </w:r>
       <w:bookmarkEnd w:id="24"/>
@@ -10147,6 +10897,32 @@
           </w:p>
         </w:tc>
       </w:tr>
+      <w:tr>
+        <w:tc>
+          <w:tcPr>
+            <w:tcW w:w="820" w:type="dxa"/>
+          </w:tcPr>
+          <w:p>
+            <w:r>
+              <w:lastRenderedPageBreak/>
+              <w:t>29</w:t>
+            </w:r>
+            <w:r>
+              <w:t>.05</w:t>
+            </w:r>
+          </w:p>
+        </w:tc>
+        <w:tc>
+          <w:tcPr>
+            <w:tcW w:w="8273" w:type="dxa"/>
+          </w:tcPr>
+          <w:p>
+            <w:r>
+              <w:t>Rendez-vous avec le chef de projet pour le Sprint 2 -&gt; Sprint validé. Discussion sur les objectifs à faire pour le Sprint 3.</w:t>
+            </w:r>
+          </w:p>
+        </w:tc>
+      </w:tr>
     </w:tbl>
     <w:p>
       <w:pPr>
@@ -10196,7 +10972,6 @@
           <w:i w:val="0"/>
           <w:iCs/>
         </w:rPr>
-        <w:lastRenderedPageBreak/>
         <w:t>Manuel d'Utilisation</w:t>
       </w:r>
       <w:bookmarkEnd w:id="41"/>
@@ -10250,8 +11025,8 @@
       </w:pPr>
     </w:p>
     <w:sectPr>
-      <w:headerReference w:type="default" r:id="rId25"/>
-      <w:footerReference w:type="default" r:id="rId26"/>
+      <w:headerReference w:type="default" r:id="rId24"/>
+      <w:footerReference w:type="default" r:id="rId25"/>
       <w:pgSz w:w="11906" w:h="16838" w:code="9"/>
       <w:pgMar w:top="1418" w:right="1418" w:bottom="1418" w:left="1418" w:header="720" w:footer="720" w:gutter="0"/>
       <w:cols w:space="720"/>
@@ -10536,6 +11311,95 @@
     </w:lvl>
   </w:abstractNum>
   <w:abstractNum w:abstractNumId="1" w15:restartNumberingAfterBreak="0">
+    <w:nsid w:val="0F1B44B4"/>
+    <w:multiLevelType w:val="hybridMultilevel"/>
+    <w:tmpl w:val="D2025048"/>
+    <w:lvl w:ilvl="0" w:tplc="040C000F">
+      <w:start w:val="1"/>
+      <w:numFmt w:val="decimal"/>
+      <w:lvlText w:val="%1."/>
+      <w:lvlJc w:val="left"/>
+      <w:pPr>
+        <w:ind w:left="720" w:hanging="360"/>
+      </w:pPr>
+      <w:rPr>
+        <w:rFonts w:hint="default"/>
+      </w:rPr>
+    </w:lvl>
+    <w:lvl w:ilvl="1" w:tplc="040C0019" w:tentative="1">
+      <w:start w:val="1"/>
+      <w:numFmt w:val="lowerLetter"/>
+      <w:lvlText w:val="%2."/>
+      <w:lvlJc w:val="left"/>
+      <w:pPr>
+        <w:ind w:left="1440" w:hanging="360"/>
+      </w:pPr>
+    </w:lvl>
+    <w:lvl w:ilvl="2" w:tplc="040C001B" w:tentative="1">
+      <w:start w:val="1"/>
+      <w:numFmt w:val="lowerRoman"/>
+      <w:lvlText w:val="%3."/>
+      <w:lvlJc w:val="right"/>
+      <w:pPr>
+        <w:ind w:left="2160" w:hanging="180"/>
+      </w:pPr>
+    </w:lvl>
+    <w:lvl w:ilvl="3" w:tplc="040C000F" w:tentative="1">
+      <w:start w:val="1"/>
+      <w:numFmt w:val="decimal"/>
+      <w:lvlText w:val="%4."/>
+      <w:lvlJc w:val="left"/>
+      <w:pPr>
+        <w:ind w:left="2880" w:hanging="360"/>
+      </w:pPr>
+    </w:lvl>
+    <w:lvl w:ilvl="4" w:tplc="040C0019" w:tentative="1">
+      <w:start w:val="1"/>
+      <w:numFmt w:val="lowerLetter"/>
+      <w:lvlText w:val="%5."/>
+      <w:lvlJc w:val="left"/>
+      <w:pPr>
+        <w:ind w:left="3600" w:hanging="360"/>
+      </w:pPr>
+    </w:lvl>
+    <w:lvl w:ilvl="5" w:tplc="040C001B" w:tentative="1">
+      <w:start w:val="1"/>
+      <w:numFmt w:val="lowerRoman"/>
+      <w:lvlText w:val="%6."/>
+      <w:lvlJc w:val="right"/>
+      <w:pPr>
+        <w:ind w:left="4320" w:hanging="180"/>
+      </w:pPr>
+    </w:lvl>
+    <w:lvl w:ilvl="6" w:tplc="040C000F" w:tentative="1">
+      <w:start w:val="1"/>
+      <w:numFmt w:val="decimal"/>
+      <w:lvlText w:val="%7."/>
+      <w:lvlJc w:val="left"/>
+      <w:pPr>
+        <w:ind w:left="5040" w:hanging="360"/>
+      </w:pPr>
+    </w:lvl>
+    <w:lvl w:ilvl="7" w:tplc="040C0019" w:tentative="1">
+      <w:start w:val="1"/>
+      <w:numFmt w:val="lowerLetter"/>
+      <w:lvlText w:val="%8."/>
+      <w:lvlJc w:val="left"/>
+      <w:pPr>
+        <w:ind w:left="5760" w:hanging="360"/>
+      </w:pPr>
+    </w:lvl>
+    <w:lvl w:ilvl="8" w:tplc="040C001B" w:tentative="1">
+      <w:start w:val="1"/>
+      <w:numFmt w:val="lowerRoman"/>
+      <w:lvlText w:val="%9."/>
+      <w:lvlJc w:val="right"/>
+      <w:pPr>
+        <w:ind w:left="6480" w:hanging="180"/>
+      </w:pPr>
+    </w:lvl>
+  </w:abstractNum>
+  <w:abstractNum w:abstractNumId="2" w15:restartNumberingAfterBreak="0">
     <w:nsid w:val="11895A4D"/>
     <w:multiLevelType w:val="hybridMultilevel"/>
     <w:tmpl w:val="EB884724"/>
@@ -10648,7 +11512,7 @@
       </w:rPr>
     </w:lvl>
   </w:abstractNum>
-  <w:abstractNum w:abstractNumId="2" w15:restartNumberingAfterBreak="0">
+  <w:abstractNum w:abstractNumId="3" w15:restartNumberingAfterBreak="0">
     <w:nsid w:val="16794E2B"/>
     <w:multiLevelType w:val="hybridMultilevel"/>
     <w:tmpl w:val="641AD2C2"/>
@@ -10788,7 +11652,7 @@
       </w:rPr>
     </w:lvl>
   </w:abstractNum>
-  <w:abstractNum w:abstractNumId="3" w15:restartNumberingAfterBreak="0">
+  <w:abstractNum w:abstractNumId="4" w15:restartNumberingAfterBreak="0">
     <w:nsid w:val="17AB28BE"/>
     <w:multiLevelType w:val="hybridMultilevel"/>
     <w:tmpl w:val="D2025048"/>
@@ -10877,7 +11741,7 @@
       </w:pPr>
     </w:lvl>
   </w:abstractNum>
-  <w:abstractNum w:abstractNumId="4" w15:restartNumberingAfterBreak="0">
+  <w:abstractNum w:abstractNumId="5" w15:restartNumberingAfterBreak="0">
     <w:nsid w:val="19FF01AE"/>
     <w:multiLevelType w:val="hybridMultilevel"/>
     <w:tmpl w:val="EC6A3956"/>
@@ -11017,7 +11881,7 @@
       </w:rPr>
     </w:lvl>
   </w:abstractNum>
-  <w:abstractNum w:abstractNumId="5" w15:restartNumberingAfterBreak="0">
+  <w:abstractNum w:abstractNumId="6" w15:restartNumberingAfterBreak="0">
     <w:nsid w:val="27A404D8"/>
     <w:multiLevelType w:val="hybridMultilevel"/>
     <w:tmpl w:val="E4483B56"/>
@@ -11157,7 +12021,7 @@
       </w:rPr>
     </w:lvl>
   </w:abstractNum>
-  <w:abstractNum w:abstractNumId="6" w15:restartNumberingAfterBreak="0">
+  <w:abstractNum w:abstractNumId="7" w15:restartNumberingAfterBreak="0">
     <w:nsid w:val="3777181F"/>
     <w:multiLevelType w:val="hybridMultilevel"/>
     <w:tmpl w:val="BE985A2C"/>
@@ -11246,7 +12110,7 @@
       </w:pPr>
     </w:lvl>
   </w:abstractNum>
-  <w:abstractNum w:abstractNumId="7" w15:restartNumberingAfterBreak="0">
+  <w:abstractNum w:abstractNumId="8" w15:restartNumberingAfterBreak="0">
     <w:nsid w:val="408C02FF"/>
     <w:multiLevelType w:val="hybridMultilevel"/>
     <w:tmpl w:val="1C925AC4"/>
@@ -11383,7 +12247,7 @@
       </w:rPr>
     </w:lvl>
   </w:abstractNum>
-  <w:abstractNum w:abstractNumId="8" w15:restartNumberingAfterBreak="0">
+  <w:abstractNum w:abstractNumId="9" w15:restartNumberingAfterBreak="0">
     <w:nsid w:val="42F31DAB"/>
     <w:multiLevelType w:val="hybridMultilevel"/>
     <w:tmpl w:val="A46C5D1C"/>
@@ -11523,7 +12387,7 @@
       </w:rPr>
     </w:lvl>
   </w:abstractNum>
-  <w:abstractNum w:abstractNumId="9" w15:restartNumberingAfterBreak="0">
+  <w:abstractNum w:abstractNumId="10" w15:restartNumberingAfterBreak="0">
     <w:nsid w:val="5082572C"/>
     <w:multiLevelType w:val="hybridMultilevel"/>
     <w:tmpl w:val="ED4ACFA4"/>
@@ -11663,7 +12527,7 @@
       </w:rPr>
     </w:lvl>
   </w:abstractNum>
-  <w:abstractNum w:abstractNumId="10" w15:restartNumberingAfterBreak="0">
+  <w:abstractNum w:abstractNumId="11" w15:restartNumberingAfterBreak="0">
     <w:nsid w:val="52B247CA"/>
     <w:multiLevelType w:val="hybridMultilevel"/>
     <w:tmpl w:val="B7D4D45A"/>
@@ -11803,7 +12667,7 @@
       </w:rPr>
     </w:lvl>
   </w:abstractNum>
-  <w:abstractNum w:abstractNumId="11" w15:restartNumberingAfterBreak="0">
+  <w:abstractNum w:abstractNumId="12" w15:restartNumberingAfterBreak="0">
     <w:nsid w:val="594C1361"/>
     <w:multiLevelType w:val="hybridMultilevel"/>
     <w:tmpl w:val="5C243628"/>
@@ -11943,7 +12807,96 @@
       </w:rPr>
     </w:lvl>
   </w:abstractNum>
-  <w:abstractNum w:abstractNumId="12" w15:restartNumberingAfterBreak="0">
+  <w:abstractNum w:abstractNumId="13" w15:restartNumberingAfterBreak="0">
+    <w:nsid w:val="68D92660"/>
+    <w:multiLevelType w:val="hybridMultilevel"/>
+    <w:tmpl w:val="D2025048"/>
+    <w:lvl w:ilvl="0" w:tplc="040C000F">
+      <w:start w:val="1"/>
+      <w:numFmt w:val="decimal"/>
+      <w:lvlText w:val="%1."/>
+      <w:lvlJc w:val="left"/>
+      <w:pPr>
+        <w:ind w:left="720" w:hanging="360"/>
+      </w:pPr>
+      <w:rPr>
+        <w:rFonts w:hint="default"/>
+      </w:rPr>
+    </w:lvl>
+    <w:lvl w:ilvl="1" w:tplc="040C0019" w:tentative="1">
+      <w:start w:val="1"/>
+      <w:numFmt w:val="lowerLetter"/>
+      <w:lvlText w:val="%2."/>
+      <w:lvlJc w:val="left"/>
+      <w:pPr>
+        <w:ind w:left="1440" w:hanging="360"/>
+      </w:pPr>
+    </w:lvl>
+    <w:lvl w:ilvl="2" w:tplc="040C001B" w:tentative="1">
+      <w:start w:val="1"/>
+      <w:numFmt w:val="lowerRoman"/>
+      <w:lvlText w:val="%3."/>
+      <w:lvlJc w:val="right"/>
+      <w:pPr>
+        <w:ind w:left="2160" w:hanging="180"/>
+      </w:pPr>
+    </w:lvl>
+    <w:lvl w:ilvl="3" w:tplc="040C000F" w:tentative="1">
+      <w:start w:val="1"/>
+      <w:numFmt w:val="decimal"/>
+      <w:lvlText w:val="%4."/>
+      <w:lvlJc w:val="left"/>
+      <w:pPr>
+        <w:ind w:left="2880" w:hanging="360"/>
+      </w:pPr>
+    </w:lvl>
+    <w:lvl w:ilvl="4" w:tplc="040C0019" w:tentative="1">
+      <w:start w:val="1"/>
+      <w:numFmt w:val="lowerLetter"/>
+      <w:lvlText w:val="%5."/>
+      <w:lvlJc w:val="left"/>
+      <w:pPr>
+        <w:ind w:left="3600" w:hanging="360"/>
+      </w:pPr>
+    </w:lvl>
+    <w:lvl w:ilvl="5" w:tplc="040C001B" w:tentative="1">
+      <w:start w:val="1"/>
+      <w:numFmt w:val="lowerRoman"/>
+      <w:lvlText w:val="%6."/>
+      <w:lvlJc w:val="right"/>
+      <w:pPr>
+        <w:ind w:left="4320" w:hanging="180"/>
+      </w:pPr>
+    </w:lvl>
+    <w:lvl w:ilvl="6" w:tplc="040C000F" w:tentative="1">
+      <w:start w:val="1"/>
+      <w:numFmt w:val="decimal"/>
+      <w:lvlText w:val="%7."/>
+      <w:lvlJc w:val="left"/>
+      <w:pPr>
+        <w:ind w:left="5040" w:hanging="360"/>
+      </w:pPr>
+    </w:lvl>
+    <w:lvl w:ilvl="7" w:tplc="040C0019" w:tentative="1">
+      <w:start w:val="1"/>
+      <w:numFmt w:val="lowerLetter"/>
+      <w:lvlText w:val="%8."/>
+      <w:lvlJc w:val="left"/>
+      <w:pPr>
+        <w:ind w:left="5760" w:hanging="360"/>
+      </w:pPr>
+    </w:lvl>
+    <w:lvl w:ilvl="8" w:tplc="040C001B" w:tentative="1">
+      <w:start w:val="1"/>
+      <w:numFmt w:val="lowerRoman"/>
+      <w:lvlText w:val="%9."/>
+      <w:lvlJc w:val="right"/>
+      <w:pPr>
+        <w:ind w:left="6480" w:hanging="180"/>
+      </w:pPr>
+    </w:lvl>
+  </w:abstractNum>
+  <w:abstractNum w:abstractNumId="14" w15:restartNumberingAfterBreak="0">
     <w:nsid w:val="6B48791A"/>
     <w:multiLevelType w:val="hybridMultilevel"/>
     <w:tmpl w:val="D2025048"/>
@@ -12032,7 +12985,7 @@
       </w:pPr>
     </w:lvl>
   </w:abstractNum>
-  <w:abstractNum w:abstractNumId="13" w15:restartNumberingAfterBreak="0">
+  <w:abstractNum w:abstractNumId="15" w15:restartNumberingAfterBreak="0">
     <w:nsid w:val="71E06583"/>
     <w:multiLevelType w:val="hybridMultilevel"/>
     <w:tmpl w:val="26C81FCE"/>
@@ -12172,7 +13125,96 @@
       </w:rPr>
     </w:lvl>
   </w:abstractNum>
-  <w:abstractNum w:abstractNumId="14" w15:restartNumberingAfterBreak="0">
+  <w:abstractNum w:abstractNumId="16" w15:restartNumberingAfterBreak="0">
+    <w:nsid w:val="7202768F"/>
+    <w:multiLevelType w:val="hybridMultilevel"/>
+    <w:tmpl w:val="D2025048"/>
+    <w:lvl w:ilvl="0" w:tplc="040C000F">
+      <w:start w:val="1"/>
+      <w:numFmt w:val="decimal"/>
+      <w:lvlText w:val="%1."/>
+      <w:lvlJc w:val="left"/>
+      <w:pPr>
+        <w:ind w:left="720" w:hanging="360"/>
+      </w:pPr>
+      <w:rPr>
+        <w:rFonts w:hint="default"/>
+      </w:rPr>
+    </w:lvl>
+    <w:lvl w:ilvl="1" w:tplc="040C0019" w:tentative="1">
+      <w:start w:val="1"/>
+      <w:numFmt w:val="lowerLetter"/>
+      <w:lvlText w:val="%2."/>
+      <w:lvlJc w:val="left"/>
+      <w:pPr>
+        <w:ind w:left="1440" w:hanging="360"/>
+      </w:pPr>
+    </w:lvl>
+    <w:lvl w:ilvl="2" w:tplc="040C001B" w:tentative="1">
+      <w:start w:val="1"/>
+      <w:numFmt w:val="lowerRoman"/>
+      <w:lvlText w:val="%3."/>
+      <w:lvlJc w:val="right"/>
+      <w:pPr>
+        <w:ind w:left="2160" w:hanging="180"/>
+      </w:pPr>
+    </w:lvl>
+    <w:lvl w:ilvl="3" w:tplc="040C000F" w:tentative="1">
+      <w:start w:val="1"/>
+      <w:numFmt w:val="decimal"/>
+      <w:lvlText w:val="%4."/>
+      <w:lvlJc w:val="left"/>
+      <w:pPr>
+        <w:ind w:left="2880" w:hanging="360"/>
+      </w:pPr>
+    </w:lvl>
+    <w:lvl w:ilvl="4" w:tplc="040C0019" w:tentative="1">
+      <w:start w:val="1"/>
+      <w:numFmt w:val="lowerLetter"/>
+      <w:lvlText w:val="%5."/>
+      <w:lvlJc w:val="left"/>
+      <w:pPr>
+        <w:ind w:left="3600" w:hanging="360"/>
+      </w:pPr>
+    </w:lvl>
+    <w:lvl w:ilvl="5" w:tplc="040C001B" w:tentative="1">
+      <w:start w:val="1"/>
+      <w:numFmt w:val="lowerRoman"/>
+      <w:lvlText w:val="%6."/>
+      <w:lvlJc w:val="right"/>
+      <w:pPr>
+        <w:ind w:left="4320" w:hanging="180"/>
+      </w:pPr>
+    </w:lvl>
+    <w:lvl w:ilvl="6" w:tplc="040C000F" w:tentative="1">
+      <w:start w:val="1"/>
+      <w:numFmt w:val="decimal"/>
+      <w:lvlText w:val="%7."/>
+      <w:lvlJc w:val="left"/>
+      <w:pPr>
+        <w:ind w:left="5040" w:hanging="360"/>
+      </w:pPr>
+    </w:lvl>
+    <w:lvl w:ilvl="7" w:tplc="040C0019" w:tentative="1">
+      <w:start w:val="1"/>
+      <w:numFmt w:val="lowerLetter"/>
+      <w:lvlText w:val="%8."/>
+      <w:lvlJc w:val="left"/>
+      <w:pPr>
+        <w:ind w:left="5760" w:hanging="360"/>
+      </w:pPr>
+    </w:lvl>
+    <w:lvl w:ilvl="8" w:tplc="040C001B" w:tentative="1">
+      <w:start w:val="1"/>
+      <w:numFmt w:val="lowerRoman"/>
+      <w:lvlText w:val="%9."/>
+      <w:lvlJc w:val="right"/>
+      <w:pPr>
+        <w:ind w:left="6480" w:hanging="180"/>
+      </w:pPr>
+    </w:lvl>
+  </w:abstractNum>
+  <w:abstractNum w:abstractNumId="17" w15:restartNumberingAfterBreak="0">
     <w:nsid w:val="75A3529B"/>
     <w:multiLevelType w:val="hybridMultilevel"/>
     <w:tmpl w:val="819EEA64"/>
@@ -12312,7 +13354,7 @@
       </w:rPr>
     </w:lvl>
   </w:abstractNum>
-  <w:abstractNum w:abstractNumId="15" w15:restartNumberingAfterBreak="0">
+  <w:abstractNum w:abstractNumId="18" w15:restartNumberingAfterBreak="0">
     <w:nsid w:val="7B193736"/>
     <w:multiLevelType w:val="multilevel"/>
     <w:tmpl w:val="3E0A631E"/>
@@ -12434,7 +13476,7 @@
       </w:pPr>
     </w:lvl>
   </w:abstractNum>
-  <w:abstractNum w:abstractNumId="16" w15:restartNumberingAfterBreak="0">
+  <w:abstractNum w:abstractNumId="19" w15:restartNumberingAfterBreak="0">
     <w:nsid w:val="7DD245F2"/>
     <w:multiLevelType w:val="hybridMultilevel"/>
     <w:tmpl w:val="3100450C"/>
@@ -12575,58 +13617,67 @@
     </w:lvl>
   </w:abstractNum>
   <w:num w:numId="1">
-    <w:abstractNumId w:val="15"/>
+    <w:abstractNumId w:val="18"/>
   </w:num>
   <w:num w:numId="2">
     <w:abstractNumId w:val="0"/>
   </w:num>
   <w:num w:numId="3">
-    <w:abstractNumId w:val="4"/>
+    <w:abstractNumId w:val="5"/>
   </w:num>
   <w:num w:numId="4">
-    <w:abstractNumId w:val="14"/>
+    <w:abstractNumId w:val="17"/>
   </w:num>
   <w:num w:numId="5">
+    <w:abstractNumId w:val="11"/>
+  </w:num>
+  <w:num w:numId="6">
+    <w:abstractNumId w:val="6"/>
+  </w:num>
+  <w:num w:numId="7">
+    <w:abstractNumId w:val="12"/>
+  </w:num>
+  <w:num w:numId="8">
+    <w:abstractNumId w:val="19"/>
+  </w:num>
+  <w:num w:numId="9">
+    <w:abstractNumId w:val="3"/>
+  </w:num>
+  <w:num w:numId="10">
+    <w:abstractNumId w:val="8"/>
+  </w:num>
+  <w:num w:numId="11">
     <w:abstractNumId w:val="10"/>
   </w:num>
-  <w:num w:numId="6">
-    <w:abstractNumId w:val="5"/>
-  </w:num>
-  <w:num w:numId="7">
-    <w:abstractNumId w:val="11"/>
-  </w:num>
-  <w:num w:numId="8">
-    <w:abstractNumId w:val="16"/>
-  </w:num>
-  <w:num w:numId="9">
-    <w:abstractNumId w:val="2"/>
-  </w:num>
-  <w:num w:numId="10">
-    <w:abstractNumId w:val="7"/>
-  </w:num>
-  <w:num w:numId="11">
+  <w:num w:numId="12">
     <w:abstractNumId w:val="9"/>
   </w:num>
-  <w:num w:numId="12">
-    <w:abstractNumId w:val="8"/>
-  </w:num>
   <w:num w:numId="13">
-    <w:abstractNumId w:val="13"/>
+    <w:abstractNumId w:val="15"/>
   </w:num>
   <w:num w:numId="14">
     <w:abstractNumId w:val="0"/>
   </w:num>
   <w:num w:numId="15">
-    <w:abstractNumId w:val="6"/>
+    <w:abstractNumId w:val="7"/>
   </w:num>
   <w:num w:numId="16">
-    <w:abstractNumId w:val="3"/>
+    <w:abstractNumId w:val="4"/>
   </w:num>
   <w:num w:numId="17">
-    <w:abstractNumId w:val="12"/>
+    <w:abstractNumId w:val="14"/>
   </w:num>
   <w:num w:numId="18">
+    <w:abstractNumId w:val="2"/>
+  </w:num>
+  <w:num w:numId="19">
     <w:abstractNumId w:val="1"/>
+  </w:num>
+  <w:num w:numId="20">
+    <w:abstractNumId w:val="16"/>
+  </w:num>
+  <w:num w:numId="21">
+    <w:abstractNumId w:val="13"/>
   </w:num>
   <w:numIdMacAtCleanup w:val="13"/>
 </w:numbering>
@@ -13822,7 +14873,7 @@
 </file>
 
 <file path=customXml/itemProps1.xml><?xml version="1.0" encoding="utf-8"?>
-<ds:datastoreItem xmlns:ds="http://schemas.openxmlformats.org/officeDocument/2006/customXml" ds:itemID="{2E6AF390-EA31-E944-919E-495BCC7F2426}">
+<ds:datastoreItem xmlns:ds="http://schemas.openxmlformats.org/officeDocument/2006/customXml" ds:itemID="{1E4DE27B-AA55-1345-9342-0C36F0DAD68B}">
   <ds:schemaRefs>
     <ds:schemaRef ds:uri="http://schemas.openxmlformats.org/officeDocument/2006/bibliography"/>
   </ds:schemaRefs>

</xml_diff>